<commit_message>
translated comments in the report
</commit_message>
<xml_diff>
--- a/דוח בסיסי נתונים שלום ודוד.docx
+++ b/דוח בסיסי נתונים שלום ודוד.docx
@@ -1,6 +1,6 @@
 
 <file path=word/document.xml><?xml version="1.0" encoding="utf-8"?>
-<w:document xmlns:wpc="http://schemas.microsoft.com/office/word/2010/wordprocessingCanvas" xmlns:cx="http://schemas.microsoft.com/office/drawing/2014/chartex" xmlns:cx1="http://schemas.microsoft.com/office/drawing/2015/9/8/chartex" xmlns:cx2="http://schemas.microsoft.com/office/drawing/2015/10/21/chartex" xmlns:cx3="http://schemas.microsoft.com/office/drawing/2016/5/9/chartex" xmlns:cx4="http://schemas.microsoft.com/office/drawing/2016/5/10/chartex" xmlns:cx5="http://schemas.microsoft.com/office/drawing/2016/5/11/chartex" xmlns:cx6="http://schemas.microsoft.com/office/drawing/2016/5/12/chartex" xmlns:cx7="http://schemas.microsoft.com/office/drawing/2016/5/13/chartex" xmlns:cx8="http://schemas.microsoft.com/office/drawing/2016/5/14/chartex" xmlns:mc="http://schemas.openxmlformats.org/markup-compatibility/2006" xmlns:aink="http://schemas.microsoft.com/office/drawing/2016/ink" xmlns:am3d="http://schemas.microsoft.com/office/drawing/2017/model3d" xmlns:o="urn:schemas-microsoft-com:office:office" xmlns:r="http://schemas.openxmlformats.org/officeDocument/2006/relationships" xmlns:m="http://schemas.openxmlformats.org/officeDocument/2006/math" xmlns:v="urn:schemas-microsoft-com:vml" xmlns:wp14="http://schemas.microsoft.com/office/word/2010/wordprocessingDrawing" xmlns:wp="http://schemas.openxmlformats.org/drawingml/2006/wordprocessingDrawing" xmlns:w10="urn:schemas-microsoft-com:office:word" xmlns:w="http://schemas.openxmlformats.org/wordprocessingml/2006/main" xmlns:w14="http://schemas.microsoft.com/office/word/2010/wordml" xmlns:w15="http://schemas.microsoft.com/office/word/2012/wordml" xmlns:w16cid="http://schemas.microsoft.com/office/word/2016/wordml/cid" xmlns:w16se="http://schemas.microsoft.com/office/word/2015/wordml/symex" xmlns:wpg="http://schemas.microsoft.com/office/word/2010/wordprocessingGroup" xmlns:wpi="http://schemas.microsoft.com/office/word/2010/wordprocessingInk" xmlns:wne="http://schemas.microsoft.com/office/word/2006/wordml" xmlns:wps="http://schemas.microsoft.com/office/word/2010/wordprocessingShape" mc:Ignorable="w14 w15 w16se w16cid wp14">
+<w:document xmlns:wpc="http://schemas.microsoft.com/office/word/2010/wordprocessingCanvas" xmlns:cx="http://schemas.microsoft.com/office/drawing/2014/chartex" xmlns:mc="http://schemas.openxmlformats.org/markup-compatibility/2006" xmlns:o="urn:schemas-microsoft-com:office:office" xmlns:r="http://schemas.openxmlformats.org/officeDocument/2006/relationships" xmlns:m="http://schemas.openxmlformats.org/officeDocument/2006/math" xmlns:v="urn:schemas-microsoft-com:vml" xmlns:wp14="http://schemas.microsoft.com/office/word/2010/wordprocessingDrawing" xmlns:wp="http://schemas.openxmlformats.org/drawingml/2006/wordprocessingDrawing" xmlns:w10="urn:schemas-microsoft-com:office:word" xmlns:w="http://schemas.openxmlformats.org/wordprocessingml/2006/main" xmlns:w14="http://schemas.microsoft.com/office/word/2010/wordml" xmlns:w15="http://schemas.microsoft.com/office/word/2012/wordml" xmlns:w16se="http://schemas.microsoft.com/office/word/2015/wordml/symex" xmlns:wpg="http://schemas.microsoft.com/office/word/2010/wordprocessingGroup" xmlns:wpi="http://schemas.microsoft.com/office/word/2010/wordprocessingInk" xmlns:wne="http://schemas.microsoft.com/office/word/2006/wordml" xmlns:wps="http://schemas.microsoft.com/office/word/2010/wordprocessingShape" mc:Ignorable="w14 w15 w16se wp14">
   <w:body>
     <w:sdt>
       <w:sdtPr>
@@ -10,6 +10,7 @@
           <w:docPartUnique/>
         </w:docPartObj>
       </w:sdtPr>
+      <w:sdtEndPr/>
       <w:sdtContent>
         <w:p>
           <w:pPr>
@@ -896,6 +897,7 @@
                                     <w:dataBinding w:prefixMappings="xmlns:ns0='http://schemas.openxmlformats.org/officeDocument/2006/extended-properties'" w:xpath="/ns0:Properties[1]/ns0:Company[1]" w:storeItemID="{6668398D-A668-4E3E-A5EB-62B293D839F1}"/>
                                     <w:text/>
                                   </w:sdtPr>
+                                  <w:sdtEndPr/>
                                   <w:sdtContent>
                                     <w:p>
                                       <w:pPr>
@@ -1070,6 +1072,7 @@
                                     <w:dataBinding w:prefixMappings="xmlns:ns0='http://schemas.openxmlformats.org/package/2006/metadata/core-properties' xmlns:ns1='http://purl.org/dc/elements/1.1/'" w:xpath="/ns0:coreProperties[1]/ns1:title[1]" w:storeItemID="{6C3C8BC8-F283-45AE-878A-BAB7291924A1}"/>
                                     <w:text/>
                                   </w:sdtPr>
+                                  <w:sdtEndPr/>
                                   <w:sdtContent>
                                     <w:p>
                                       <w:pPr>
@@ -1169,7 +1172,7 @@
                   </wp:anchor>
                 </w:drawing>
               </mc:Choice>
-              <mc:Fallback>
+              <mc:Fallback xmlns:w16cid="http://schemas.microsoft.com/office/word/2016/wordml/cid" xmlns:am3d="http://schemas.microsoft.com/office/drawing/2017/model3d" xmlns:aink="http://schemas.microsoft.com/office/drawing/2016/ink" xmlns:cx8="http://schemas.microsoft.com/office/drawing/2016/5/14/chartex" xmlns:cx7="http://schemas.microsoft.com/office/drawing/2016/5/13/chartex" xmlns:cx6="http://schemas.microsoft.com/office/drawing/2016/5/12/chartex" xmlns:cx5="http://schemas.microsoft.com/office/drawing/2016/5/11/chartex" xmlns:cx4="http://schemas.microsoft.com/office/drawing/2016/5/10/chartex" xmlns:cx3="http://schemas.microsoft.com/office/drawing/2016/5/9/chartex" xmlns:cx2="http://schemas.microsoft.com/office/drawing/2015/10/21/chartex" xmlns:cx1="http://schemas.microsoft.com/office/drawing/2015/9/8/chartex">
                 <w:pict>
                   <v:group w14:anchorId="7B8CEC81" id="קבוצה 3" o:spid="_x0000_s1026" style="position:absolute;margin-left:11.35pt;margin-top:22.75pt;width:612pt;height:647.95pt;flip:x;z-index:251657216;mso-width-percent:1000;mso-position-horizontal-relative:page;mso-position-vertical-relative:margin;mso-width-percent:1000;mso-height-relative:margin" coordorigin=",1440" coordsize="12240,12959" o:gfxdata="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" o:allowincell="f">
                     <v:group id="Group 4" o:spid="_x0000_s1027" style="position:absolute;top:9661;width:12240;height:4738" coordorigin="-6,3399" coordsize="12197,4253" o:gfxdata="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">
@@ -7341,17 +7344,8 @@
         <w:rPr>
           <w:rFonts w:ascii="Courier New" w:hAnsi="Courier New" w:cs="Courier New"/>
           <w:szCs w:val="22"/>
-          <w:rtl/>
-        </w:rPr>
-      </w:pPr>
-      <w:r>
-        <w:rPr>
-          <w:rFonts w:ascii="Courier New" w:hAnsi="Courier New" w:cs="Courier New"/>
-          <w:szCs w:val="22"/>
-          <w:rtl/>
-        </w:rPr>
-        <w:t>--</w:t>
-      </w:r>
+        </w:rPr>
+      </w:pPr>
       <w:r>
         <w:rPr>
           <w:rFonts w:ascii="Courier New" w:hAnsi="Courier New" w:cs="Courier New"/>
@@ -7388,6 +7382,14 @@
           <w:rtl/>
         </w:rPr>
       </w:pPr>
+      <w:r>
+        <w:rPr>
+          <w:rFonts w:ascii="Courier New" w:hAnsi="Courier New" w:cs="Courier New"/>
+          <w:szCs w:val="22"/>
+          <w:rtl/>
+        </w:rPr>
+        <w:t>מחזיר כמה סוגים של ציוד יש בסניפים שיש בהם יותר מחמש תקלות</w:t>
+      </w:r>
     </w:p>
     <w:p>
       <w:pPr>
@@ -7402,45 +7404,6 @@
           <w:rtl/>
         </w:rPr>
       </w:pPr>
-      <w:r>
-        <w:rPr>
-          <w:rFonts w:ascii="Courier New" w:hAnsi="Courier New" w:cs="Courier New"/>
-          <w:szCs w:val="22"/>
-        </w:rPr>
-        <w:t xml:space="preserve">select </w:t>
-      </w:r>
-      <w:proofErr w:type="spellStart"/>
-      <w:r>
-        <w:rPr>
-          <w:rFonts w:ascii="Courier New" w:hAnsi="Courier New" w:cs="Courier New"/>
-          <w:szCs w:val="22"/>
-        </w:rPr>
-        <w:t>branchId</w:t>
-      </w:r>
-      <w:proofErr w:type="spellEnd"/>
-      <w:r>
-        <w:rPr>
-          <w:rFonts w:ascii="Courier New" w:hAnsi="Courier New" w:cs="Courier New"/>
-          <w:szCs w:val="22"/>
-        </w:rPr>
-        <w:t>, count(</w:t>
-      </w:r>
-      <w:proofErr w:type="spellStart"/>
-      <w:r>
-        <w:rPr>
-          <w:rFonts w:ascii="Courier New" w:hAnsi="Courier New" w:cs="Courier New"/>
-          <w:szCs w:val="22"/>
-        </w:rPr>
-        <w:t>equipmentName</w:t>
-      </w:r>
-      <w:proofErr w:type="spellEnd"/>
-      <w:r>
-        <w:rPr>
-          <w:rFonts w:ascii="Courier New" w:hAnsi="Courier New" w:cs="Courier New"/>
-          <w:szCs w:val="22"/>
-        </w:rPr>
-        <w:t>)</w:t>
-      </w:r>
     </w:p>
     <w:p>
       <w:pPr>
@@ -7460,7 +7423,39 @@
           <w:rFonts w:ascii="Courier New" w:hAnsi="Courier New" w:cs="Courier New"/>
           <w:szCs w:val="22"/>
         </w:rPr>
-        <w:t>from malfunction natural join equipment</w:t>
+        <w:t xml:space="preserve">select </w:t>
+      </w:r>
+      <w:proofErr w:type="spellStart"/>
+      <w:r>
+        <w:rPr>
+          <w:rFonts w:ascii="Courier New" w:hAnsi="Courier New" w:cs="Courier New"/>
+          <w:szCs w:val="22"/>
+        </w:rPr>
+        <w:t>branchId</w:t>
+      </w:r>
+      <w:proofErr w:type="spellEnd"/>
+      <w:r>
+        <w:rPr>
+          <w:rFonts w:ascii="Courier New" w:hAnsi="Courier New" w:cs="Courier New"/>
+          <w:szCs w:val="22"/>
+        </w:rPr>
+        <w:t>, count(</w:t>
+      </w:r>
+      <w:proofErr w:type="spellStart"/>
+      <w:r>
+        <w:rPr>
+          <w:rFonts w:ascii="Courier New" w:hAnsi="Courier New" w:cs="Courier New"/>
+          <w:szCs w:val="22"/>
+        </w:rPr>
+        <w:t>equipmentName</w:t>
+      </w:r>
+      <w:proofErr w:type="spellEnd"/>
+      <w:r>
+        <w:rPr>
+          <w:rFonts w:ascii="Courier New" w:hAnsi="Courier New" w:cs="Courier New"/>
+          <w:szCs w:val="22"/>
+        </w:rPr>
+        <w:t>)</w:t>
       </w:r>
     </w:p>
     <w:p>
@@ -7481,17 +7476,8 @@
           <w:rFonts w:ascii="Courier New" w:hAnsi="Courier New" w:cs="Courier New"/>
           <w:szCs w:val="22"/>
         </w:rPr>
-        <w:t xml:space="preserve">group by </w:t>
-      </w:r>
-      <w:proofErr w:type="spellStart"/>
-      <w:r>
-        <w:rPr>
-          <w:rFonts w:ascii="Courier New" w:hAnsi="Courier New" w:cs="Courier New"/>
-          <w:szCs w:val="22"/>
-        </w:rPr>
-        <w:t>branchId</w:t>
-      </w:r>
-      <w:proofErr w:type="spellEnd"/>
+        <w:t>from malfunction natural join equipment</w:t>
+      </w:r>
     </w:p>
     <w:p>
       <w:pPr>
@@ -7511,24 +7497,17 @@
           <w:rFonts w:ascii="Courier New" w:hAnsi="Courier New" w:cs="Courier New"/>
           <w:szCs w:val="22"/>
         </w:rPr>
-        <w:t xml:space="preserve">having </w:t>
-      </w:r>
-      <w:proofErr w:type="gramStart"/>
-      <w:r>
-        <w:rPr>
-          <w:rFonts w:ascii="Courier New" w:hAnsi="Courier New" w:cs="Courier New"/>
-          <w:szCs w:val="22"/>
-        </w:rPr>
-        <w:t>count(</w:t>
-      </w:r>
-      <w:proofErr w:type="gramEnd"/>
-      <w:r>
-        <w:rPr>
-          <w:rFonts w:ascii="Courier New" w:hAnsi="Courier New" w:cs="Courier New"/>
-          <w:szCs w:val="22"/>
-        </w:rPr>
-        <w:t>*)&gt;5</w:t>
-      </w:r>
+        <w:t xml:space="preserve">group by </w:t>
+      </w:r>
+      <w:proofErr w:type="spellStart"/>
+      <w:r>
+        <w:rPr>
+          <w:rFonts w:ascii="Courier New" w:hAnsi="Courier New" w:cs="Courier New"/>
+          <w:szCs w:val="22"/>
+        </w:rPr>
+        <w:t>branchId</w:t>
+      </w:r>
+      <w:proofErr w:type="spellEnd"/>
     </w:p>
     <w:p>
       <w:pPr>
@@ -7539,19 +7518,32 @@
         <w:spacing w:after="0" w:line="240" w:lineRule="auto"/>
         <w:rPr>
           <w:rFonts w:ascii="Courier New" w:hAnsi="Courier New" w:cs="Courier New"/>
-          <w:color w:val="FF0000"/>
-          <w:szCs w:val="22"/>
-          <w:rtl/>
-        </w:rPr>
-      </w:pPr>
-      <w:r>
-        <w:rPr>
-          <w:rFonts w:ascii="Courier New" w:hAnsi="Courier New" w:cs="Courier New"/>
-          <w:color w:val="FF0000"/>
-          <w:szCs w:val="22"/>
-          <w:rtl/>
-        </w:rPr>
-        <w:t>-------------------------------------------------------------</w:t>
+          <w:szCs w:val="22"/>
+          <w:rtl/>
+        </w:rPr>
+      </w:pPr>
+      <w:r>
+        <w:rPr>
+          <w:rFonts w:ascii="Courier New" w:hAnsi="Courier New" w:cs="Courier New"/>
+          <w:szCs w:val="22"/>
+        </w:rPr>
+        <w:t xml:space="preserve">having </w:t>
+      </w:r>
+      <w:proofErr w:type="gramStart"/>
+      <w:r>
+        <w:rPr>
+          <w:rFonts w:ascii="Courier New" w:hAnsi="Courier New" w:cs="Courier New"/>
+          <w:szCs w:val="22"/>
+        </w:rPr>
+        <w:t>count(</w:t>
+      </w:r>
+      <w:proofErr w:type="gramEnd"/>
+      <w:r>
+        <w:rPr>
+          <w:rFonts w:ascii="Courier New" w:hAnsi="Courier New" w:cs="Courier New"/>
+          <w:szCs w:val="22"/>
+        </w:rPr>
+        <w:t>*)&gt;5</w:t>
       </w:r>
     </w:p>
     <w:p>
@@ -7575,50 +7567,7 @@
           <w:szCs w:val="22"/>
           <w:rtl/>
         </w:rPr>
-        <w:t>--</w:t>
-      </w:r>
-      <w:r>
-        <w:rPr>
-          <w:rFonts w:ascii="Courier New" w:hAnsi="Courier New" w:cs="Courier New"/>
-          <w:color w:val="FF0000"/>
-          <w:szCs w:val="22"/>
-        </w:rPr>
-        <w:t>2</w:t>
-      </w:r>
-      <w:r>
-        <w:rPr>
-          <w:rFonts w:ascii="Courier New" w:hAnsi="Courier New" w:cs="Courier New"/>
-          <w:color w:val="FF0000"/>
-          <w:szCs w:val="22"/>
-          <w:rtl/>
-        </w:rPr>
-        <w:t>.</w:t>
-      </w:r>
-      <w:r>
-        <w:rPr>
-          <w:rFonts w:ascii="Courier New" w:hAnsi="Courier New" w:cs="Courier New"/>
-          <w:color w:val="FF0000"/>
-          <w:szCs w:val="22"/>
-        </w:rPr>
-        <w:t xml:space="preserve">return id of employees that have more than 1 </w:t>
-      </w:r>
-      <w:proofErr w:type="spellStart"/>
-      <w:r>
-        <w:rPr>
-          <w:rFonts w:ascii="Courier New" w:hAnsi="Courier New" w:cs="Courier New"/>
-          <w:color w:val="FF0000"/>
-          <w:szCs w:val="22"/>
-        </w:rPr>
-        <w:t>malfuntions</w:t>
-      </w:r>
-      <w:proofErr w:type="spellEnd"/>
-      <w:r>
-        <w:rPr>
-          <w:rFonts w:ascii="Courier New" w:hAnsi="Courier New" w:cs="Courier New"/>
-          <w:color w:val="FF0000"/>
-          <w:szCs w:val="22"/>
-        </w:rPr>
-        <w:t xml:space="preserve"> that they didn't fix yet</w:t>
+        <w:t>-------------------------------------------------------------</w:t>
       </w:r>
     </w:p>
     <w:p>
@@ -7630,10 +7579,53 @@
         <w:spacing w:after="0" w:line="240" w:lineRule="auto"/>
         <w:rPr>
           <w:rFonts w:ascii="Courier New" w:hAnsi="Courier New" w:cs="Courier New"/>
-          <w:szCs w:val="22"/>
-          <w:rtl/>
-        </w:rPr>
-      </w:pPr>
+          <w:color w:val="FF0000"/>
+          <w:szCs w:val="22"/>
+        </w:rPr>
+      </w:pPr>
+      <w:r>
+        <w:rPr>
+          <w:rFonts w:ascii="Courier New" w:hAnsi="Courier New" w:cs="Courier New"/>
+          <w:color w:val="FF0000"/>
+          <w:szCs w:val="22"/>
+        </w:rPr>
+        <w:t>2</w:t>
+      </w:r>
+      <w:r>
+        <w:rPr>
+          <w:rFonts w:ascii="Courier New" w:hAnsi="Courier New" w:cs="Courier New"/>
+          <w:color w:val="FF0000"/>
+          <w:szCs w:val="22"/>
+          <w:rtl/>
+        </w:rPr>
+        <w:t>.</w:t>
+      </w:r>
+      <w:r>
+        <w:rPr>
+          <w:rFonts w:ascii="Courier New" w:hAnsi="Courier New" w:cs="Courier New"/>
+          <w:color w:val="FF0000"/>
+          <w:szCs w:val="22"/>
+        </w:rPr>
+        <w:t xml:space="preserve">return id of employees that have more than 1 </w:t>
+      </w:r>
+      <w:proofErr w:type="spellStart"/>
+      <w:r>
+        <w:rPr>
+          <w:rFonts w:ascii="Courier New" w:hAnsi="Courier New" w:cs="Courier New"/>
+          <w:color w:val="FF0000"/>
+          <w:szCs w:val="22"/>
+        </w:rPr>
+        <w:t>malfuntions</w:t>
+      </w:r>
+      <w:proofErr w:type="spellEnd"/>
+      <w:r>
+        <w:rPr>
+          <w:rFonts w:ascii="Courier New" w:hAnsi="Courier New" w:cs="Courier New"/>
+          <w:color w:val="FF0000"/>
+          <w:szCs w:val="22"/>
+        </w:rPr>
+        <w:t xml:space="preserve"> that they didn't fix yet</w:t>
+      </w:r>
     </w:p>
     <w:p>
       <w:pPr>
@@ -7644,26 +7636,20 @@
         <w:spacing w:after="0" w:line="240" w:lineRule="auto"/>
         <w:rPr>
           <w:rFonts w:ascii="Courier New" w:hAnsi="Courier New" w:cs="Courier New"/>
-          <w:szCs w:val="22"/>
-          <w:rtl/>
-        </w:rPr>
-      </w:pPr>
-      <w:r>
-        <w:rPr>
-          <w:rFonts w:ascii="Courier New" w:hAnsi="Courier New" w:cs="Courier New"/>
-          <w:szCs w:val="22"/>
-        </w:rPr>
-        <w:t xml:space="preserve">select distinct </w:t>
-      </w:r>
-      <w:proofErr w:type="spellStart"/>
-      <w:r>
-        <w:rPr>
-          <w:rFonts w:ascii="Courier New" w:hAnsi="Courier New" w:cs="Courier New"/>
-          <w:szCs w:val="22"/>
-        </w:rPr>
-        <w:t>employeeId</w:t>
-      </w:r>
-      <w:proofErr w:type="spellEnd"/>
+          <w:color w:val="FF0000"/>
+          <w:szCs w:val="22"/>
+          <w:rtl/>
+        </w:rPr>
+      </w:pPr>
+      <w:r>
+        <w:rPr>
+          <w:rFonts w:ascii="Courier New" w:hAnsi="Courier New" w:cs="Courier New"/>
+          <w:color w:val="FF0000"/>
+          <w:szCs w:val="22"/>
+          <w:rtl/>
+        </w:rPr>
+        <w:t>מחזיר מספרי זיהוי של עובדים שיש להם יותר מתקלה אחת שלא טיפלו בה עדיין</w:t>
+      </w:r>
     </w:p>
     <w:p>
       <w:pPr>
@@ -7678,13 +7664,6 @@
           <w:rtl/>
         </w:rPr>
       </w:pPr>
-      <w:r>
-        <w:rPr>
-          <w:rFonts w:ascii="Courier New" w:hAnsi="Courier New" w:cs="Courier New"/>
-          <w:szCs w:val="22"/>
-        </w:rPr>
-        <w:t>from (select * from malfunction natural join employee) l</w:t>
-      </w:r>
     </w:p>
     <w:p>
       <w:pPr>
@@ -7704,33 +7683,17 @@
           <w:rFonts w:ascii="Courier New" w:hAnsi="Courier New" w:cs="Courier New"/>
           <w:szCs w:val="22"/>
         </w:rPr>
-        <w:t xml:space="preserve">where 1&lt; (select </w:t>
-      </w:r>
-      <w:proofErr w:type="gramStart"/>
-      <w:r>
-        <w:rPr>
-          <w:rFonts w:ascii="Courier New" w:hAnsi="Courier New" w:cs="Courier New"/>
-          <w:szCs w:val="22"/>
-        </w:rPr>
-        <w:t>count</w:t>
-      </w:r>
-      <w:r>
-        <w:rPr>
-          <w:rFonts w:ascii="Courier New" w:hAnsi="Courier New" w:cs="Courier New"/>
-          <w:szCs w:val="22"/>
-          <w:rtl/>
-        </w:rPr>
-        <w:t>(</w:t>
-      </w:r>
-      <w:proofErr w:type="gramEnd"/>
-      <w:r>
-        <w:rPr>
-          <w:rFonts w:ascii="Courier New" w:hAnsi="Courier New" w:cs="Courier New"/>
-          <w:szCs w:val="22"/>
-          <w:rtl/>
-        </w:rPr>
-        <w:t>*)</w:t>
-      </w:r>
+        <w:t xml:space="preserve">select distinct </w:t>
+      </w:r>
+      <w:proofErr w:type="spellStart"/>
+      <w:r>
+        <w:rPr>
+          <w:rFonts w:ascii="Courier New" w:hAnsi="Courier New" w:cs="Courier New"/>
+          <w:szCs w:val="22"/>
+        </w:rPr>
+        <w:t>employeeId</w:t>
+      </w:r>
+      <w:proofErr w:type="spellEnd"/>
     </w:p>
     <w:p>
       <w:pPr>
@@ -7749,16 +7712,8 @@
         <w:rPr>
           <w:rFonts w:ascii="Courier New" w:hAnsi="Courier New" w:cs="Courier New"/>
           <w:szCs w:val="22"/>
-          <w:rtl/>
-        </w:rPr>
-        <w:t xml:space="preserve">          </w:t>
-      </w:r>
-      <w:r>
-        <w:rPr>
-          <w:rFonts w:ascii="Courier New" w:hAnsi="Courier New" w:cs="Courier New"/>
-          <w:szCs w:val="22"/>
-        </w:rPr>
-        <w:t>from malfunction m</w:t>
+        </w:rPr>
+        <w:t>from (select * from malfunction natural join employee) l</w:t>
       </w:r>
     </w:p>
     <w:p>
@@ -7778,74 +7733,33 @@
         <w:rPr>
           <w:rFonts w:ascii="Courier New" w:hAnsi="Courier New" w:cs="Courier New"/>
           <w:szCs w:val="22"/>
-          <w:rtl/>
-        </w:rPr>
-        <w:t xml:space="preserve">          </w:t>
-      </w:r>
-      <w:r>
-        <w:rPr>
-          <w:rFonts w:ascii="Courier New" w:hAnsi="Courier New" w:cs="Courier New"/>
-          <w:szCs w:val="22"/>
-        </w:rPr>
-        <w:t xml:space="preserve">where </w:t>
-      </w:r>
-      <w:proofErr w:type="spellStart"/>
+        </w:rPr>
+        <w:t xml:space="preserve">where 1&lt; (select </w:t>
+      </w:r>
       <w:proofErr w:type="gramStart"/>
       <w:r>
         <w:rPr>
           <w:rFonts w:ascii="Courier New" w:hAnsi="Courier New" w:cs="Courier New"/>
           <w:szCs w:val="22"/>
         </w:rPr>
-        <w:t>m.employeeid</w:t>
-      </w:r>
-      <w:proofErr w:type="spellEnd"/>
+        <w:t>count</w:t>
+      </w:r>
+      <w:r>
+        <w:rPr>
+          <w:rFonts w:ascii="Courier New" w:hAnsi="Courier New" w:cs="Courier New"/>
+          <w:szCs w:val="22"/>
+          <w:rtl/>
+        </w:rPr>
+        <w:t>(</w:t>
+      </w:r>
       <w:proofErr w:type="gramEnd"/>
       <w:r>
         <w:rPr>
           <w:rFonts w:ascii="Courier New" w:hAnsi="Courier New" w:cs="Courier New"/>
           <w:szCs w:val="22"/>
-        </w:rPr>
-        <w:t>=</w:t>
-      </w:r>
-      <w:proofErr w:type="spellStart"/>
-      <w:r>
-        <w:rPr>
-          <w:rFonts w:ascii="Courier New" w:hAnsi="Courier New" w:cs="Courier New"/>
-          <w:szCs w:val="22"/>
-        </w:rPr>
-        <w:t>l.employeeId</w:t>
-      </w:r>
-      <w:proofErr w:type="spellEnd"/>
-      <w:r>
-        <w:rPr>
-          <w:rFonts w:ascii="Courier New" w:hAnsi="Courier New" w:cs="Courier New"/>
-          <w:szCs w:val="22"/>
-        </w:rPr>
-        <w:t xml:space="preserve"> and </w:t>
-      </w:r>
-      <w:proofErr w:type="spellStart"/>
-      <w:r>
-        <w:rPr>
-          <w:rFonts w:ascii="Courier New" w:hAnsi="Courier New" w:cs="Courier New"/>
-          <w:szCs w:val="22"/>
-        </w:rPr>
-        <w:t>isFixed</w:t>
-      </w:r>
-      <w:proofErr w:type="spellEnd"/>
-      <w:r>
-        <w:rPr>
-          <w:rFonts w:ascii="Courier New" w:hAnsi="Courier New" w:cs="Courier New"/>
-          <w:szCs w:val="22"/>
-        </w:rPr>
-        <w:t>='NO</w:t>
-      </w:r>
-      <w:r>
-        <w:rPr>
-          <w:rFonts w:ascii="Courier New" w:hAnsi="Courier New" w:cs="Courier New"/>
-          <w:szCs w:val="22"/>
-          <w:rtl/>
-        </w:rPr>
-        <w:t>')</w:t>
+          <w:rtl/>
+        </w:rPr>
+        <w:t>*)</w:t>
       </w:r>
     </w:p>
     <w:p>
@@ -7857,19 +7771,24 @@
         <w:spacing w:after="0" w:line="240" w:lineRule="auto"/>
         <w:rPr>
           <w:rFonts w:ascii="Courier New" w:hAnsi="Courier New" w:cs="Courier New"/>
-          <w:color w:val="FF0000"/>
-          <w:szCs w:val="22"/>
-          <w:rtl/>
-        </w:rPr>
-      </w:pPr>
-      <w:r>
-        <w:rPr>
-          <w:rFonts w:ascii="Courier New" w:hAnsi="Courier New" w:cs="Courier New"/>
-          <w:color w:val="FF0000"/>
-          <w:szCs w:val="22"/>
-          <w:rtl/>
-        </w:rPr>
-        <w:t>-------------------------------------------------------------</w:t>
+          <w:szCs w:val="22"/>
+          <w:rtl/>
+        </w:rPr>
+      </w:pPr>
+      <w:r>
+        <w:rPr>
+          <w:rFonts w:ascii="Courier New" w:hAnsi="Courier New" w:cs="Courier New"/>
+          <w:szCs w:val="22"/>
+          <w:rtl/>
+        </w:rPr>
+        <w:t xml:space="preserve">          </w:t>
+      </w:r>
+      <w:r>
+        <w:rPr>
+          <w:rFonts w:ascii="Courier New" w:hAnsi="Courier New" w:cs="Courier New"/>
+          <w:szCs w:val="22"/>
+        </w:rPr>
+        <w:t>from malfunction m</w:t>
       </w:r>
     </w:p>
     <w:p>
@@ -7881,44 +7800,82 @@
         <w:spacing w:after="0" w:line="240" w:lineRule="auto"/>
         <w:rPr>
           <w:rFonts w:ascii="Courier New" w:hAnsi="Courier New" w:cs="Courier New"/>
-          <w:color w:val="FF0000"/>
-          <w:szCs w:val="22"/>
-          <w:rtl/>
-        </w:rPr>
-      </w:pPr>
-      <w:r>
-        <w:rPr>
-          <w:rFonts w:ascii="Courier New" w:hAnsi="Courier New" w:cs="Courier New"/>
-          <w:color w:val="FF0000"/>
-          <w:szCs w:val="22"/>
-          <w:rtl/>
-        </w:rPr>
-        <w:t>--</w:t>
-      </w:r>
-      <w:r>
-        <w:rPr>
-          <w:rFonts w:ascii="Courier New" w:hAnsi="Courier New" w:cs="Courier New"/>
-          <w:color w:val="FF0000"/>
-          <w:szCs w:val="22"/>
-        </w:rPr>
-        <w:t>3</w:t>
-      </w:r>
-      <w:r>
-        <w:rPr>
-          <w:rFonts w:ascii="Courier New" w:hAnsi="Courier New" w:cs="Courier New"/>
-          <w:color w:val="FF0000"/>
-          <w:szCs w:val="22"/>
-          <w:rtl/>
-        </w:rPr>
-        <w:t>.</w:t>
-      </w:r>
-      <w:r>
-        <w:rPr>
-          <w:rFonts w:ascii="Courier New" w:hAnsi="Courier New" w:cs="Courier New"/>
-          <w:color w:val="FF0000"/>
-          <w:szCs w:val="22"/>
-        </w:rPr>
-        <w:t>return how many malfunctions the employee with the id 57725998 has fixed</w:t>
+          <w:szCs w:val="22"/>
+          <w:rtl/>
+        </w:rPr>
+      </w:pPr>
+      <w:r>
+        <w:rPr>
+          <w:rFonts w:ascii="Courier New" w:hAnsi="Courier New" w:cs="Courier New"/>
+          <w:szCs w:val="22"/>
+          <w:rtl/>
+        </w:rPr>
+        <w:t xml:space="preserve">          </w:t>
+      </w:r>
+      <w:r>
+        <w:rPr>
+          <w:rFonts w:ascii="Courier New" w:hAnsi="Courier New" w:cs="Courier New"/>
+          <w:szCs w:val="22"/>
+        </w:rPr>
+        <w:t xml:space="preserve">where </w:t>
+      </w:r>
+      <w:proofErr w:type="spellStart"/>
+      <w:proofErr w:type="gramStart"/>
+      <w:r>
+        <w:rPr>
+          <w:rFonts w:ascii="Courier New" w:hAnsi="Courier New" w:cs="Courier New"/>
+          <w:szCs w:val="22"/>
+        </w:rPr>
+        <w:t>m.employeeid</w:t>
+      </w:r>
+      <w:proofErr w:type="spellEnd"/>
+      <w:proofErr w:type="gramEnd"/>
+      <w:r>
+        <w:rPr>
+          <w:rFonts w:ascii="Courier New" w:hAnsi="Courier New" w:cs="Courier New"/>
+          <w:szCs w:val="22"/>
+        </w:rPr>
+        <w:t>=</w:t>
+      </w:r>
+      <w:proofErr w:type="spellStart"/>
+      <w:r>
+        <w:rPr>
+          <w:rFonts w:ascii="Courier New" w:hAnsi="Courier New" w:cs="Courier New"/>
+          <w:szCs w:val="22"/>
+        </w:rPr>
+        <w:t>l.employeeId</w:t>
+      </w:r>
+      <w:proofErr w:type="spellEnd"/>
+      <w:r>
+        <w:rPr>
+          <w:rFonts w:ascii="Courier New" w:hAnsi="Courier New" w:cs="Courier New"/>
+          <w:szCs w:val="22"/>
+        </w:rPr>
+        <w:t xml:space="preserve"> and </w:t>
+      </w:r>
+      <w:proofErr w:type="spellStart"/>
+      <w:r>
+        <w:rPr>
+          <w:rFonts w:ascii="Courier New" w:hAnsi="Courier New" w:cs="Courier New"/>
+          <w:szCs w:val="22"/>
+        </w:rPr>
+        <w:t>isFixed</w:t>
+      </w:r>
+      <w:proofErr w:type="spellEnd"/>
+      <w:r>
+        <w:rPr>
+          <w:rFonts w:ascii="Courier New" w:hAnsi="Courier New" w:cs="Courier New"/>
+          <w:szCs w:val="22"/>
+        </w:rPr>
+        <w:t>='NO</w:t>
+      </w:r>
+      <w:r>
+        <w:rPr>
+          <w:rFonts w:ascii="Courier New" w:hAnsi="Courier New" w:cs="Courier New"/>
+          <w:szCs w:val="22"/>
+          <w:rtl/>
+        </w:rPr>
+        <w:t>')</w:t>
       </w:r>
     </w:p>
     <w:p>
@@ -7930,10 +7887,20 @@
         <w:spacing w:after="0" w:line="240" w:lineRule="auto"/>
         <w:rPr>
           <w:rFonts w:ascii="Courier New" w:hAnsi="Courier New" w:cs="Courier New"/>
-          <w:szCs w:val="22"/>
-          <w:rtl/>
-        </w:rPr>
-      </w:pPr>
+          <w:color w:val="FF0000"/>
+          <w:szCs w:val="22"/>
+          <w:rtl/>
+        </w:rPr>
+      </w:pPr>
+      <w:r>
+        <w:rPr>
+          <w:rFonts w:ascii="Courier New" w:hAnsi="Courier New" w:cs="Courier New"/>
+          <w:color w:val="FF0000"/>
+          <w:szCs w:val="22"/>
+          <w:rtl/>
+        </w:rPr>
+        <w:t>-------------------------------------------------------------</w:t>
+      </w:r>
     </w:p>
     <w:p>
       <w:pPr>
@@ -7944,41 +7911,34 @@
         <w:spacing w:after="0" w:line="240" w:lineRule="auto"/>
         <w:rPr>
           <w:rFonts w:ascii="Courier New" w:hAnsi="Courier New" w:cs="Courier New"/>
-          <w:szCs w:val="22"/>
-          <w:rtl/>
-        </w:rPr>
-      </w:pPr>
-      <w:r>
-        <w:rPr>
-          <w:rFonts w:ascii="Courier New" w:hAnsi="Courier New" w:cs="Courier New"/>
-          <w:szCs w:val="22"/>
-        </w:rPr>
-        <w:t xml:space="preserve">select </w:t>
-      </w:r>
-      <w:proofErr w:type="gramStart"/>
-      <w:r>
-        <w:rPr>
-          <w:rFonts w:ascii="Courier New" w:hAnsi="Courier New" w:cs="Courier New"/>
-          <w:szCs w:val="22"/>
-        </w:rPr>
-        <w:t>count</w:t>
-      </w:r>
-      <w:r>
-        <w:rPr>
-          <w:rFonts w:ascii="Courier New" w:hAnsi="Courier New" w:cs="Courier New"/>
-          <w:szCs w:val="22"/>
-          <w:rtl/>
-        </w:rPr>
-        <w:t>(</w:t>
-      </w:r>
-      <w:proofErr w:type="gramEnd"/>
-      <w:r>
-        <w:rPr>
-          <w:rFonts w:ascii="Courier New" w:hAnsi="Courier New" w:cs="Courier New"/>
-          <w:szCs w:val="22"/>
-          <w:rtl/>
-        </w:rPr>
-        <w:t>*)</w:t>
+          <w:color w:val="FF0000"/>
+          <w:szCs w:val="22"/>
+        </w:rPr>
+      </w:pPr>
+      <w:r>
+        <w:rPr>
+          <w:rFonts w:ascii="Courier New" w:hAnsi="Courier New" w:cs="Courier New"/>
+          <w:color w:val="FF0000"/>
+          <w:szCs w:val="22"/>
+        </w:rPr>
+        <w:t>3</w:t>
+      </w:r>
+      <w:r>
+        <w:rPr>
+          <w:rFonts w:ascii="Courier New" w:hAnsi="Courier New" w:cs="Courier New"/>
+          <w:color w:val="FF0000"/>
+          <w:szCs w:val="22"/>
+          <w:rtl/>
+        </w:rPr>
+        <w:t>.</w:t>
+      </w:r>
+      <w:r>
+        <w:rPr>
+          <w:rFonts w:ascii="Courier New" w:hAnsi="Courier New" w:cs="Courier New"/>
+          <w:color w:val="FF0000"/>
+          <w:szCs w:val="22"/>
+        </w:rPr>
+        <w:t>return how many malfunctions the employee with the id 57725998 has fixed</w:t>
       </w:r>
     </w:p>
     <w:p>
@@ -7990,16 +7950,18 @@
         <w:spacing w:after="0" w:line="240" w:lineRule="auto"/>
         <w:rPr>
           <w:rFonts w:ascii="Courier New" w:hAnsi="Courier New" w:cs="Courier New"/>
-          <w:szCs w:val="22"/>
-          <w:rtl/>
-        </w:rPr>
-      </w:pPr>
-      <w:r>
-        <w:rPr>
-          <w:rFonts w:ascii="Courier New" w:hAnsi="Courier New" w:cs="Courier New"/>
-          <w:szCs w:val="22"/>
-        </w:rPr>
-        <w:t>from malfunction m</w:t>
+          <w:color w:val="FF0000"/>
+          <w:szCs w:val="22"/>
+        </w:rPr>
+      </w:pPr>
+      <w:r>
+        <w:rPr>
+          <w:rFonts w:ascii="Courier New" w:hAnsi="Courier New" w:cs="Courier New"/>
+          <w:color w:val="FF0000"/>
+          <w:szCs w:val="22"/>
+          <w:rtl/>
+        </w:rPr>
+        <w:t>מחזיר כמה תקלות תיקן העובד שהמספר זיהוי שלו הוא 57725998</w:t>
       </w:r>
     </w:p>
     <w:p>
@@ -8015,55 +7977,6 @@
           <w:rtl/>
         </w:rPr>
       </w:pPr>
-      <w:r>
-        <w:rPr>
-          <w:rFonts w:ascii="Courier New" w:hAnsi="Courier New" w:cs="Courier New"/>
-          <w:szCs w:val="22"/>
-        </w:rPr>
-        <w:t xml:space="preserve">where </w:t>
-      </w:r>
-      <w:proofErr w:type="spellStart"/>
-      <w:proofErr w:type="gramStart"/>
-      <w:r>
-        <w:rPr>
-          <w:rFonts w:ascii="Courier New" w:hAnsi="Courier New" w:cs="Courier New"/>
-          <w:szCs w:val="22"/>
-        </w:rPr>
-        <w:t>m.employeeid</w:t>
-      </w:r>
-      <w:proofErr w:type="spellEnd"/>
-      <w:proofErr w:type="gramEnd"/>
-      <w:r>
-        <w:rPr>
-          <w:rFonts w:ascii="Courier New" w:hAnsi="Courier New" w:cs="Courier New"/>
-          <w:szCs w:val="22"/>
-        </w:rPr>
-        <w:t xml:space="preserve">=57725998 and </w:t>
-      </w:r>
-      <w:proofErr w:type="spellStart"/>
-      <w:r>
-        <w:rPr>
-          <w:rFonts w:ascii="Courier New" w:hAnsi="Courier New" w:cs="Courier New"/>
-          <w:szCs w:val="22"/>
-        </w:rPr>
-        <w:t>isFixed</w:t>
-      </w:r>
-      <w:proofErr w:type="spellEnd"/>
-      <w:r>
-        <w:rPr>
-          <w:rFonts w:ascii="Courier New" w:hAnsi="Courier New" w:cs="Courier New"/>
-          <w:szCs w:val="22"/>
-        </w:rPr>
-        <w:t>='YES</w:t>
-      </w:r>
-      <w:r>
-        <w:rPr>
-          <w:rFonts w:ascii="Courier New" w:hAnsi="Courier New" w:cs="Courier New"/>
-          <w:szCs w:val="22"/>
-          <w:rtl/>
-        </w:rPr>
-        <w:t>'</w:t>
-      </w:r>
     </w:p>
     <w:p>
       <w:pPr>
@@ -8074,19 +7987,41 @@
         <w:spacing w:after="0" w:line="240" w:lineRule="auto"/>
         <w:rPr>
           <w:rFonts w:ascii="Courier New" w:hAnsi="Courier New" w:cs="Courier New"/>
-          <w:color w:val="FF0000"/>
-          <w:szCs w:val="22"/>
-          <w:rtl/>
-        </w:rPr>
-      </w:pPr>
-      <w:r>
-        <w:rPr>
-          <w:rFonts w:ascii="Courier New" w:hAnsi="Courier New" w:cs="Courier New"/>
-          <w:color w:val="FF0000"/>
-          <w:szCs w:val="22"/>
-          <w:rtl/>
-        </w:rPr>
-        <w:t>-------------------------------------------------------------</w:t>
+          <w:szCs w:val="22"/>
+          <w:rtl/>
+        </w:rPr>
+      </w:pPr>
+      <w:r>
+        <w:rPr>
+          <w:rFonts w:ascii="Courier New" w:hAnsi="Courier New" w:cs="Courier New"/>
+          <w:szCs w:val="22"/>
+        </w:rPr>
+        <w:t xml:space="preserve">select </w:t>
+      </w:r>
+      <w:proofErr w:type="gramStart"/>
+      <w:r>
+        <w:rPr>
+          <w:rFonts w:ascii="Courier New" w:hAnsi="Courier New" w:cs="Courier New"/>
+          <w:szCs w:val="22"/>
+        </w:rPr>
+        <w:t>count</w:t>
+      </w:r>
+      <w:r>
+        <w:rPr>
+          <w:rFonts w:ascii="Courier New" w:hAnsi="Courier New" w:cs="Courier New"/>
+          <w:szCs w:val="22"/>
+          <w:rtl/>
+        </w:rPr>
+        <w:t>(</w:t>
+      </w:r>
+      <w:proofErr w:type="gramEnd"/>
+      <w:r>
+        <w:rPr>
+          <w:rFonts w:ascii="Courier New" w:hAnsi="Courier New" w:cs="Courier New"/>
+          <w:szCs w:val="22"/>
+          <w:rtl/>
+        </w:rPr>
+        <w:t>*)</w:t>
       </w:r>
     </w:p>
     <w:p>
@@ -8098,62 +8033,16 @@
         <w:spacing w:after="0" w:line="240" w:lineRule="auto"/>
         <w:rPr>
           <w:rFonts w:ascii="Courier New" w:hAnsi="Courier New" w:cs="Courier New"/>
-          <w:color w:val="FF0000"/>
-          <w:szCs w:val="22"/>
-          <w:rtl/>
-        </w:rPr>
-      </w:pPr>
-      <w:r>
-        <w:rPr>
-          <w:rFonts w:ascii="Courier New" w:hAnsi="Courier New" w:cs="Courier New"/>
-          <w:color w:val="FF0000"/>
-          <w:szCs w:val="22"/>
-          <w:rtl/>
-        </w:rPr>
-        <w:t>--</w:t>
-      </w:r>
-      <w:r>
-        <w:rPr>
-          <w:rFonts w:ascii="Courier New" w:hAnsi="Courier New" w:cs="Courier New"/>
-          <w:color w:val="FF0000"/>
-          <w:szCs w:val="22"/>
-        </w:rPr>
-        <w:t>4</w:t>
-      </w:r>
-      <w:r>
-        <w:rPr>
-          <w:rFonts w:ascii="Courier New" w:hAnsi="Courier New" w:cs="Courier New"/>
-          <w:color w:val="FF0000"/>
-          <w:szCs w:val="22"/>
-          <w:rtl/>
-        </w:rPr>
-        <w:t>.</w:t>
-      </w:r>
-      <w:r>
-        <w:rPr>
-          <w:rFonts w:ascii="Courier New" w:hAnsi="Courier New" w:cs="Courier New"/>
-          <w:color w:val="FF0000"/>
-          <w:szCs w:val="22"/>
-        </w:rPr>
-        <w:t xml:space="preserve">return id of all employees that filled a </w:t>
-      </w:r>
-      <w:proofErr w:type="spellStart"/>
-      <w:r>
-        <w:rPr>
-          <w:rFonts w:ascii="Courier New" w:hAnsi="Courier New" w:cs="Courier New"/>
-          <w:color w:val="FF0000"/>
-          <w:szCs w:val="22"/>
-        </w:rPr>
-        <w:t>miantenance</w:t>
-      </w:r>
-      <w:proofErr w:type="spellEnd"/>
-      <w:r>
-        <w:rPr>
-          <w:rFonts w:ascii="Courier New" w:hAnsi="Courier New" w:cs="Courier New"/>
-          <w:color w:val="FF0000"/>
-          <w:szCs w:val="22"/>
-        </w:rPr>
-        <w:t xml:space="preserve"> report and how many maintenance reports they filled</w:t>
+          <w:szCs w:val="22"/>
+          <w:rtl/>
+        </w:rPr>
+      </w:pPr>
+      <w:r>
+        <w:rPr>
+          <w:rFonts w:ascii="Courier New" w:hAnsi="Courier New" w:cs="Courier New"/>
+          <w:szCs w:val="22"/>
+        </w:rPr>
+        <w:t>from malfunction m</w:t>
       </w:r>
     </w:p>
     <w:p>
@@ -8169,6 +8058,55 @@
           <w:rtl/>
         </w:rPr>
       </w:pPr>
+      <w:r>
+        <w:rPr>
+          <w:rFonts w:ascii="Courier New" w:hAnsi="Courier New" w:cs="Courier New"/>
+          <w:szCs w:val="22"/>
+        </w:rPr>
+        <w:t xml:space="preserve">where </w:t>
+      </w:r>
+      <w:proofErr w:type="spellStart"/>
+      <w:proofErr w:type="gramStart"/>
+      <w:r>
+        <w:rPr>
+          <w:rFonts w:ascii="Courier New" w:hAnsi="Courier New" w:cs="Courier New"/>
+          <w:szCs w:val="22"/>
+        </w:rPr>
+        <w:t>m.employeeid</w:t>
+      </w:r>
+      <w:proofErr w:type="spellEnd"/>
+      <w:proofErr w:type="gramEnd"/>
+      <w:r>
+        <w:rPr>
+          <w:rFonts w:ascii="Courier New" w:hAnsi="Courier New" w:cs="Courier New"/>
+          <w:szCs w:val="22"/>
+        </w:rPr>
+        <w:t xml:space="preserve">=57725998 and </w:t>
+      </w:r>
+      <w:proofErr w:type="spellStart"/>
+      <w:r>
+        <w:rPr>
+          <w:rFonts w:ascii="Courier New" w:hAnsi="Courier New" w:cs="Courier New"/>
+          <w:szCs w:val="22"/>
+        </w:rPr>
+        <w:t>isFixed</w:t>
+      </w:r>
+      <w:proofErr w:type="spellEnd"/>
+      <w:r>
+        <w:rPr>
+          <w:rFonts w:ascii="Courier New" w:hAnsi="Courier New" w:cs="Courier New"/>
+          <w:szCs w:val="22"/>
+        </w:rPr>
+        <w:t>='YES</w:t>
+      </w:r>
+      <w:r>
+        <w:rPr>
+          <w:rFonts w:ascii="Courier New" w:hAnsi="Courier New" w:cs="Courier New"/>
+          <w:szCs w:val="22"/>
+          <w:rtl/>
+        </w:rPr>
+        <w:t>'</w:t>
+      </w:r>
     </w:p>
     <w:p>
       <w:pPr>
@@ -8179,40 +8117,19 @@
         <w:spacing w:after="0" w:line="240" w:lineRule="auto"/>
         <w:rPr>
           <w:rFonts w:ascii="Courier New" w:hAnsi="Courier New" w:cs="Courier New"/>
-          <w:szCs w:val="22"/>
-          <w:rtl/>
-        </w:rPr>
-      </w:pPr>
-      <w:r>
-        <w:rPr>
-          <w:rFonts w:ascii="Courier New" w:hAnsi="Courier New" w:cs="Courier New"/>
-          <w:szCs w:val="22"/>
-        </w:rPr>
-        <w:t xml:space="preserve">select </w:t>
-      </w:r>
-      <w:proofErr w:type="spellStart"/>
-      <w:r>
-        <w:rPr>
-          <w:rFonts w:ascii="Courier New" w:hAnsi="Courier New" w:cs="Courier New"/>
-          <w:szCs w:val="22"/>
-        </w:rPr>
-        <w:t>employeeId</w:t>
-      </w:r>
-      <w:proofErr w:type="spellEnd"/>
-      <w:r>
-        <w:rPr>
-          <w:rFonts w:ascii="Courier New" w:hAnsi="Courier New" w:cs="Courier New"/>
-          <w:szCs w:val="22"/>
-        </w:rPr>
-        <w:t>, count</w:t>
-      </w:r>
-      <w:r>
-        <w:rPr>
-          <w:rFonts w:ascii="Courier New" w:hAnsi="Courier New" w:cs="Courier New"/>
-          <w:szCs w:val="22"/>
-          <w:rtl/>
-        </w:rPr>
-        <w:t xml:space="preserve"> (*)</w:t>
+          <w:color w:val="FF0000"/>
+          <w:szCs w:val="22"/>
+          <w:rtl/>
+        </w:rPr>
+      </w:pPr>
+      <w:r>
+        <w:rPr>
+          <w:rFonts w:ascii="Courier New" w:hAnsi="Courier New" w:cs="Courier New"/>
+          <w:color w:val="FF0000"/>
+          <w:szCs w:val="22"/>
+          <w:rtl/>
+        </w:rPr>
+        <w:t>-------------------------------------------------------------</w:t>
       </w:r>
     </w:p>
     <w:p>
@@ -8224,32 +8141,53 @@
         <w:spacing w:after="0" w:line="240" w:lineRule="auto"/>
         <w:rPr>
           <w:rFonts w:ascii="Courier New" w:hAnsi="Courier New" w:cs="Courier New"/>
-          <w:szCs w:val="22"/>
-          <w:rtl/>
-        </w:rPr>
-      </w:pPr>
-      <w:r>
-        <w:rPr>
-          <w:rFonts w:ascii="Courier New" w:hAnsi="Courier New" w:cs="Courier New"/>
-          <w:szCs w:val="22"/>
-        </w:rPr>
-        <w:t xml:space="preserve">from </w:t>
+          <w:color w:val="FF0000"/>
+          <w:szCs w:val="22"/>
+          <w:rtl/>
+        </w:rPr>
+      </w:pPr>
+      <w:r>
+        <w:rPr>
+          <w:rFonts w:ascii="Courier New" w:hAnsi="Courier New" w:cs="Courier New"/>
+          <w:color w:val="FF0000"/>
+          <w:szCs w:val="22"/>
+        </w:rPr>
+        <w:t>4</w:t>
+      </w:r>
+      <w:r>
+        <w:rPr>
+          <w:rFonts w:ascii="Courier New" w:hAnsi="Courier New" w:cs="Courier New"/>
+          <w:color w:val="FF0000"/>
+          <w:szCs w:val="22"/>
+          <w:rtl/>
+        </w:rPr>
+        <w:t>.</w:t>
+      </w:r>
+      <w:r>
+        <w:rPr>
+          <w:rFonts w:ascii="Courier New" w:hAnsi="Courier New" w:cs="Courier New"/>
+          <w:color w:val="FF0000"/>
+          <w:szCs w:val="22"/>
+        </w:rPr>
+        <w:t xml:space="preserve">return id of all employees that filled a </w:t>
       </w:r>
       <w:proofErr w:type="spellStart"/>
       <w:r>
         <w:rPr>
           <w:rFonts w:ascii="Courier New" w:hAnsi="Courier New" w:cs="Courier New"/>
-          <w:szCs w:val="22"/>
-        </w:rPr>
-        <w:t>maintenancereport</w:t>
+          <w:color w:val="FF0000"/>
+          <w:szCs w:val="22"/>
+        </w:rPr>
+        <w:t>miantenance</w:t>
       </w:r>
       <w:proofErr w:type="spellEnd"/>
       <w:r>
         <w:rPr>
           <w:rFonts w:ascii="Courier New" w:hAnsi="Courier New" w:cs="Courier New"/>
-          <w:szCs w:val="22"/>
-        </w:rPr>
-        <w:t xml:space="preserve"> natural join employee</w:t>
+          <w:color w:val="FF0000"/>
+          <w:szCs w:val="22"/>
+        </w:rPr>
+        <w:t xml:space="preserve"> report and how many maintenance reports they filled</w:t>
       </w:r>
     </w:p>
     <w:p>
@@ -8262,32 +8200,15 @@
         <w:rPr>
           <w:rFonts w:ascii="Courier New" w:hAnsi="Courier New" w:cs="Courier New"/>
           <w:szCs w:val="22"/>
-          <w:rtl/>
-        </w:rPr>
-      </w:pPr>
-      <w:r>
-        <w:rPr>
-          <w:rFonts w:ascii="Courier New" w:hAnsi="Courier New" w:cs="Courier New"/>
-          <w:szCs w:val="22"/>
-        </w:rPr>
-        <w:t xml:space="preserve">group by </w:t>
-      </w:r>
-      <w:proofErr w:type="spellStart"/>
-      <w:r>
-        <w:rPr>
-          <w:rFonts w:ascii="Courier New" w:hAnsi="Courier New" w:cs="Courier New"/>
-          <w:szCs w:val="22"/>
-        </w:rPr>
-        <w:t>employeeId</w:t>
-      </w:r>
-      <w:proofErr w:type="spellEnd"/>
-      <w:r>
-        <w:rPr>
-          <w:rFonts w:ascii="Courier New" w:hAnsi="Courier New" w:cs="Courier New"/>
-          <w:szCs w:val="22"/>
-          <w:rtl/>
-        </w:rPr>
-        <w:t xml:space="preserve">  </w:t>
+        </w:rPr>
+      </w:pPr>
+      <w:r>
+        <w:rPr>
+          <w:rFonts w:ascii="Courier New" w:hAnsi="Courier New" w:cs="Courier New"/>
+          <w:szCs w:val="22"/>
+          <w:rtl/>
+        </w:rPr>
+        <w:t>מחזיר מספרי זיהוי של עובדים שמילאו דוחות תחזוקה וכמה הם מילאו</w:t>
       </w:r>
     </w:p>
     <w:p>
@@ -8299,20 +8220,10 @@
         <w:spacing w:after="0" w:line="240" w:lineRule="auto"/>
         <w:rPr>
           <w:rFonts w:ascii="Courier New" w:hAnsi="Courier New" w:cs="Courier New"/>
-          <w:color w:val="FF0000"/>
-          <w:szCs w:val="22"/>
-          <w:rtl/>
-        </w:rPr>
-      </w:pPr>
-      <w:r>
-        <w:rPr>
-          <w:rFonts w:ascii="Courier New" w:hAnsi="Courier New" w:cs="Courier New"/>
-          <w:color w:val="FF0000"/>
-          <w:szCs w:val="22"/>
-          <w:rtl/>
-        </w:rPr>
-        <w:t>-------------------------------------------------------------</w:t>
-      </w:r>
+          <w:szCs w:val="22"/>
+          <w:rtl/>
+        </w:rPr>
+      </w:pPr>
     </w:p>
     <w:p>
       <w:pPr>
@@ -8323,43 +8234,40 @@
         <w:spacing w:after="0" w:line="240" w:lineRule="auto"/>
         <w:rPr>
           <w:rFonts w:ascii="Courier New" w:hAnsi="Courier New" w:cs="Courier New"/>
-          <w:color w:val="FF0000"/>
-          <w:szCs w:val="22"/>
-        </w:rPr>
-      </w:pPr>
-      <w:r>
-        <w:rPr>
-          <w:rFonts w:ascii="Courier New" w:hAnsi="Courier New" w:cs="Courier New"/>
-          <w:color w:val="FF0000"/>
-          <w:szCs w:val="22"/>
-          <w:rtl/>
-        </w:rPr>
-        <w:t>--</w:t>
-      </w:r>
-      <w:r>
-        <w:rPr>
-          <w:rFonts w:ascii="Courier New" w:hAnsi="Courier New" w:cs="Courier New"/>
-          <w:color w:val="FF0000"/>
-          <w:szCs w:val="22"/>
-        </w:rPr>
-        <w:t>5</w:t>
-      </w:r>
-      <w:r>
-        <w:rPr>
-          <w:rFonts w:ascii="Courier New" w:hAnsi="Courier New" w:cs="Courier New"/>
-          <w:color w:val="FF0000"/>
-          <w:szCs w:val="22"/>
-          <w:rtl/>
-        </w:rPr>
-        <w:t>.</w:t>
-      </w:r>
-      <w:r>
-        <w:rPr>
-          <w:rFonts w:ascii="Courier New" w:hAnsi="Courier New" w:cs="Courier New"/>
-          <w:color w:val="FF0000"/>
-          <w:szCs w:val="22"/>
-        </w:rPr>
-        <w:t>return how many maintenance reports the employee with the id 76452032 has filled</w:t>
+          <w:szCs w:val="22"/>
+          <w:rtl/>
+        </w:rPr>
+      </w:pPr>
+      <w:r>
+        <w:rPr>
+          <w:rFonts w:ascii="Courier New" w:hAnsi="Courier New" w:cs="Courier New"/>
+          <w:szCs w:val="22"/>
+        </w:rPr>
+        <w:t xml:space="preserve">select </w:t>
+      </w:r>
+      <w:proofErr w:type="spellStart"/>
+      <w:r>
+        <w:rPr>
+          <w:rFonts w:ascii="Courier New" w:hAnsi="Courier New" w:cs="Courier New"/>
+          <w:szCs w:val="22"/>
+        </w:rPr>
+        <w:t>employeeId</w:t>
+      </w:r>
+      <w:proofErr w:type="spellEnd"/>
+      <w:r>
+        <w:rPr>
+          <w:rFonts w:ascii="Courier New" w:hAnsi="Courier New" w:cs="Courier New"/>
+          <w:szCs w:val="22"/>
+        </w:rPr>
+        <w:t>, count</w:t>
+      </w:r>
+      <w:r>
+        <w:rPr>
+          <w:rFonts w:ascii="Courier New" w:hAnsi="Courier New" w:cs="Courier New"/>
+          <w:szCs w:val="22"/>
+          <w:rtl/>
+        </w:rPr>
+        <w:t xml:space="preserve"> (*)</w:t>
       </w:r>
     </w:p>
     <w:p>
@@ -8375,6 +8283,29 @@
           <w:rtl/>
         </w:rPr>
       </w:pPr>
+      <w:r>
+        <w:rPr>
+          <w:rFonts w:ascii="Courier New" w:hAnsi="Courier New" w:cs="Courier New"/>
+          <w:szCs w:val="22"/>
+        </w:rPr>
+        <w:t xml:space="preserve">from </w:t>
+      </w:r>
+      <w:proofErr w:type="spellStart"/>
+      <w:r>
+        <w:rPr>
+          <w:rFonts w:ascii="Courier New" w:hAnsi="Courier New" w:cs="Courier New"/>
+          <w:szCs w:val="22"/>
+        </w:rPr>
+        <w:t>maintenancereport</w:t>
+      </w:r>
+      <w:proofErr w:type="spellEnd"/>
+      <w:r>
+        <w:rPr>
+          <w:rFonts w:ascii="Courier New" w:hAnsi="Courier New" w:cs="Courier New"/>
+          <w:szCs w:val="22"/>
+        </w:rPr>
+        <w:t xml:space="preserve"> natural join employee</w:t>
+      </w:r>
     </w:p>
     <w:p>
       <w:pPr>
@@ -8394,32 +8325,24 @@
           <w:rFonts w:ascii="Courier New" w:hAnsi="Courier New" w:cs="Courier New"/>
           <w:szCs w:val="22"/>
         </w:rPr>
-        <w:t xml:space="preserve">select </w:t>
-      </w:r>
-      <w:proofErr w:type="gramStart"/>
-      <w:r>
-        <w:rPr>
-          <w:rFonts w:ascii="Courier New" w:hAnsi="Courier New" w:cs="Courier New"/>
-          <w:szCs w:val="22"/>
-        </w:rPr>
-        <w:t>count</w:t>
-      </w:r>
-      <w:r>
-        <w:rPr>
-          <w:rFonts w:ascii="Courier New" w:hAnsi="Courier New" w:cs="Courier New"/>
-          <w:szCs w:val="22"/>
-          <w:rtl/>
-        </w:rPr>
-        <w:t>(</w:t>
-      </w:r>
-      <w:proofErr w:type="gramEnd"/>
-      <w:r>
-        <w:rPr>
-          <w:rFonts w:ascii="Courier New" w:hAnsi="Courier New" w:cs="Courier New"/>
-          <w:szCs w:val="22"/>
-          <w:rtl/>
-        </w:rPr>
-        <w:t>*)</w:t>
+        <w:t xml:space="preserve">group by </w:t>
+      </w:r>
+      <w:proofErr w:type="spellStart"/>
+      <w:r>
+        <w:rPr>
+          <w:rFonts w:ascii="Courier New" w:hAnsi="Courier New" w:cs="Courier New"/>
+          <w:szCs w:val="22"/>
+        </w:rPr>
+        <w:t>employeeId</w:t>
+      </w:r>
+      <w:proofErr w:type="spellEnd"/>
+      <w:r>
+        <w:rPr>
+          <w:rFonts w:ascii="Courier New" w:hAnsi="Courier New" w:cs="Courier New"/>
+          <w:szCs w:val="22"/>
+          <w:rtl/>
+        </w:rPr>
+        <w:t xml:space="preserve">  </w:t>
       </w:r>
     </w:p>
     <w:p>
@@ -8431,26 +8354,20 @@
         <w:spacing w:after="0" w:line="240" w:lineRule="auto"/>
         <w:rPr>
           <w:rFonts w:ascii="Courier New" w:hAnsi="Courier New" w:cs="Courier New"/>
-          <w:szCs w:val="22"/>
-          <w:rtl/>
-        </w:rPr>
-      </w:pPr>
-      <w:r>
-        <w:rPr>
-          <w:rFonts w:ascii="Courier New" w:hAnsi="Courier New" w:cs="Courier New"/>
-          <w:szCs w:val="22"/>
-        </w:rPr>
-        <w:t xml:space="preserve">from </w:t>
-      </w:r>
-      <w:proofErr w:type="spellStart"/>
-      <w:r>
-        <w:rPr>
-          <w:rFonts w:ascii="Courier New" w:hAnsi="Courier New" w:cs="Courier New"/>
-          <w:szCs w:val="22"/>
-        </w:rPr>
-        <w:t>maintenancereport</w:t>
-      </w:r>
-      <w:proofErr w:type="spellEnd"/>
+          <w:color w:val="FF0000"/>
+          <w:szCs w:val="22"/>
+          <w:rtl/>
+        </w:rPr>
+      </w:pPr>
+      <w:r>
+        <w:rPr>
+          <w:rFonts w:ascii="Courier New" w:hAnsi="Courier New" w:cs="Courier New"/>
+          <w:color w:val="FF0000"/>
+          <w:szCs w:val="22"/>
+          <w:rtl/>
+        </w:rPr>
+        <w:t>-------------------------------------------------------------</w:t>
+      </w:r>
     </w:p>
     <w:p>
       <w:pPr>
@@ -8461,32 +8378,34 @@
         <w:spacing w:after="0" w:line="240" w:lineRule="auto"/>
         <w:rPr>
           <w:rFonts w:ascii="Courier New" w:hAnsi="Courier New" w:cs="Courier New"/>
-          <w:szCs w:val="22"/>
-          <w:rtl/>
-        </w:rPr>
-      </w:pPr>
-      <w:r>
-        <w:rPr>
-          <w:rFonts w:ascii="Courier New" w:hAnsi="Courier New" w:cs="Courier New"/>
-          <w:szCs w:val="22"/>
-        </w:rPr>
-        <w:t xml:space="preserve">where </w:t>
-      </w:r>
-      <w:proofErr w:type="spellStart"/>
-      <w:r>
-        <w:rPr>
-          <w:rFonts w:ascii="Courier New" w:hAnsi="Courier New" w:cs="Courier New"/>
-          <w:szCs w:val="22"/>
-        </w:rPr>
-        <w:t>employeeId</w:t>
-      </w:r>
-      <w:proofErr w:type="spellEnd"/>
-      <w:r>
-        <w:rPr>
-          <w:rFonts w:ascii="Courier New" w:hAnsi="Courier New" w:cs="Courier New"/>
-          <w:szCs w:val="22"/>
-        </w:rPr>
-        <w:t>=76452032</w:t>
+          <w:color w:val="FF0000"/>
+          <w:szCs w:val="22"/>
+        </w:rPr>
+      </w:pPr>
+      <w:r>
+        <w:rPr>
+          <w:rFonts w:ascii="Courier New" w:hAnsi="Courier New" w:cs="Courier New"/>
+          <w:color w:val="FF0000"/>
+          <w:szCs w:val="22"/>
+        </w:rPr>
+        <w:t>5</w:t>
+      </w:r>
+      <w:r>
+        <w:rPr>
+          <w:rFonts w:ascii="Courier New" w:hAnsi="Courier New" w:cs="Courier New"/>
+          <w:color w:val="FF0000"/>
+          <w:szCs w:val="22"/>
+          <w:rtl/>
+        </w:rPr>
+        <w:t>.</w:t>
+      </w:r>
+      <w:r>
+        <w:rPr>
+          <w:rFonts w:ascii="Courier New" w:hAnsi="Courier New" w:cs="Courier New"/>
+          <w:color w:val="FF0000"/>
+          <w:szCs w:val="22"/>
+        </w:rPr>
+        <w:t>return how many maintenance reports the employee with the id 76452032 has filled</w:t>
       </w:r>
     </w:p>
     <w:p>
@@ -8497,10 +8416,9 @@
         <w:adjustRightInd w:val="0"/>
         <w:spacing w:after="0" w:line="240" w:lineRule="auto"/>
         <w:rPr>
-          <w:rFonts w:ascii="Courier New" w:hAnsi="Courier New" w:cs="Courier New" w:hint="cs"/>
+          <w:rFonts w:ascii="Courier New" w:hAnsi="Courier New" w:cs="Courier New"/>
           <w:color w:val="FF0000"/>
           <w:szCs w:val="22"/>
-          <w:rtl/>
         </w:rPr>
       </w:pPr>
       <w:r>
@@ -8510,7 +8428,7 @@
           <w:szCs w:val="22"/>
           <w:rtl/>
         </w:rPr>
-        <w:t>-------------------------------------------------------------</w:t>
+        <w:t>מחזיר כמה דוחות תחזוקה מילא העובד שמספר הזיהוי שלו הוא 76452032</w:t>
       </w:r>
     </w:p>
     <w:p>
@@ -8522,72 +8440,10 @@
         <w:spacing w:after="0" w:line="240" w:lineRule="auto"/>
         <w:rPr>
           <w:rFonts w:ascii="Courier New" w:hAnsi="Courier New" w:cs="Courier New"/>
-          <w:color w:val="FF0000"/>
-          <w:szCs w:val="22"/>
-          <w:rtl/>
-        </w:rPr>
-      </w:pPr>
-      <w:r>
-        <w:rPr>
-          <w:rFonts w:ascii="Courier New" w:hAnsi="Courier New" w:cs="Courier New"/>
-          <w:color w:val="FF0000"/>
-          <w:szCs w:val="22"/>
-          <w:rtl/>
-        </w:rPr>
-        <w:t>--</w:t>
-      </w:r>
-      <w:r>
-        <w:rPr>
-          <w:rFonts w:ascii="Courier New" w:hAnsi="Courier New" w:cs="Courier New"/>
-          <w:color w:val="FF0000"/>
-          <w:szCs w:val="22"/>
-        </w:rPr>
-        <w:t>6</w:t>
-      </w:r>
-      <w:r>
-        <w:rPr>
-          <w:rFonts w:ascii="Courier New" w:hAnsi="Courier New" w:cs="Courier New"/>
-          <w:color w:val="FF0000"/>
-          <w:szCs w:val="22"/>
-          <w:rtl/>
-        </w:rPr>
-        <w:t>.</w:t>
-      </w:r>
-      <w:r>
-        <w:rPr>
-          <w:rFonts w:ascii="Courier New" w:hAnsi="Courier New" w:cs="Courier New"/>
-          <w:color w:val="FF0000"/>
-          <w:szCs w:val="22"/>
-        </w:rPr>
-        <w:t xml:space="preserve">return the id and the count of </w:t>
-      </w:r>
-      <w:proofErr w:type="spellStart"/>
-      <w:r>
-        <w:rPr>
-          <w:rFonts w:ascii="Courier New" w:hAnsi="Courier New" w:cs="Courier New"/>
-          <w:color w:val="FF0000"/>
-          <w:szCs w:val="22"/>
-        </w:rPr>
-        <w:t>malfunctios</w:t>
-      </w:r>
-      <w:proofErr w:type="spellEnd"/>
-      <w:r>
-        <w:rPr>
-          <w:rFonts w:ascii="Courier New" w:hAnsi="Courier New" w:cs="Courier New"/>
-          <w:color w:val="FF0000"/>
-          <w:szCs w:val="22"/>
-        </w:rPr>
-        <w:t xml:space="preserve"> in branches that have at least one malfunction</w:t>
-      </w:r>
-      <w:r>
-        <w:rPr>
-          <w:rFonts w:ascii="Courier New" w:hAnsi="Courier New" w:cs="Courier New"/>
-          <w:color w:val="FF0000"/>
-          <w:szCs w:val="22"/>
-          <w:rtl/>
-        </w:rPr>
-        <w:t xml:space="preserve"> </w:t>
-      </w:r>
+          <w:szCs w:val="22"/>
+          <w:rtl/>
+        </w:rPr>
+      </w:pPr>
     </w:p>
     <w:p>
       <w:pPr>
@@ -8602,6 +8458,38 @@
           <w:rtl/>
         </w:rPr>
       </w:pPr>
+      <w:r>
+        <w:rPr>
+          <w:rFonts w:ascii="Courier New" w:hAnsi="Courier New" w:cs="Courier New"/>
+          <w:szCs w:val="22"/>
+        </w:rPr>
+        <w:t xml:space="preserve">select </w:t>
+      </w:r>
+      <w:proofErr w:type="gramStart"/>
+      <w:r>
+        <w:rPr>
+          <w:rFonts w:ascii="Courier New" w:hAnsi="Courier New" w:cs="Courier New"/>
+          <w:szCs w:val="22"/>
+        </w:rPr>
+        <w:t>count</w:t>
+      </w:r>
+      <w:r>
+        <w:rPr>
+          <w:rFonts w:ascii="Courier New" w:hAnsi="Courier New" w:cs="Courier New"/>
+          <w:szCs w:val="22"/>
+          <w:rtl/>
+        </w:rPr>
+        <w:t>(</w:t>
+      </w:r>
+      <w:proofErr w:type="gramEnd"/>
+      <w:r>
+        <w:rPr>
+          <w:rFonts w:ascii="Courier New" w:hAnsi="Courier New" w:cs="Courier New"/>
+          <w:szCs w:val="22"/>
+          <w:rtl/>
+        </w:rPr>
+        <w:t>*)</w:t>
+      </w:r>
     </w:p>
     <w:p>
       <w:pPr>
@@ -8621,7 +8509,7 @@
           <w:rFonts w:ascii="Courier New" w:hAnsi="Courier New" w:cs="Courier New"/>
           <w:szCs w:val="22"/>
         </w:rPr>
-        <w:t xml:space="preserve">select </w:t>
+        <w:t xml:space="preserve">from </w:t>
       </w:r>
       <w:proofErr w:type="spellStart"/>
       <w:r>
@@ -8629,41 +8517,9 @@
           <w:rFonts w:ascii="Courier New" w:hAnsi="Courier New" w:cs="Courier New"/>
           <w:szCs w:val="22"/>
         </w:rPr>
-        <w:t>branchId</w:t>
+        <w:t>maintenancereport</w:t>
       </w:r>
       <w:proofErr w:type="spellEnd"/>
-      <w:r>
-        <w:rPr>
-          <w:rFonts w:ascii="Courier New" w:hAnsi="Courier New" w:cs="Courier New"/>
-          <w:szCs w:val="22"/>
-        </w:rPr>
-        <w:t xml:space="preserve">, </w:t>
-      </w:r>
-      <w:proofErr w:type="gramStart"/>
-      <w:r>
-        <w:rPr>
-          <w:rFonts w:ascii="Courier New" w:hAnsi="Courier New" w:cs="Courier New"/>
-          <w:szCs w:val="22"/>
-        </w:rPr>
-        <w:t>count</w:t>
-      </w:r>
-      <w:r>
-        <w:rPr>
-          <w:rFonts w:ascii="Courier New" w:hAnsi="Courier New" w:cs="Courier New"/>
-          <w:szCs w:val="22"/>
-          <w:rtl/>
-        </w:rPr>
-        <w:t>(</w:t>
-      </w:r>
-      <w:proofErr w:type="gramEnd"/>
-      <w:r>
-        <w:rPr>
-          <w:rFonts w:ascii="Courier New" w:hAnsi="Courier New" w:cs="Courier New"/>
-          <w:szCs w:val="22"/>
-          <w:rtl/>
-        </w:rPr>
-        <w:t>*)</w:t>
-      </w:r>
     </w:p>
     <w:p>
       <w:pPr>
@@ -8683,7 +8539,23 @@
           <w:rFonts w:ascii="Courier New" w:hAnsi="Courier New" w:cs="Courier New"/>
           <w:szCs w:val="22"/>
         </w:rPr>
-        <w:t>from malfunction natural join branch</w:t>
+        <w:t xml:space="preserve">where </w:t>
+      </w:r>
+      <w:proofErr w:type="spellStart"/>
+      <w:r>
+        <w:rPr>
+          <w:rFonts w:ascii="Courier New" w:hAnsi="Courier New" w:cs="Courier New"/>
+          <w:szCs w:val="22"/>
+        </w:rPr>
+        <w:t>employeeId</w:t>
+      </w:r>
+      <w:proofErr w:type="spellEnd"/>
+      <w:r>
+        <w:rPr>
+          <w:rFonts w:ascii="Courier New" w:hAnsi="Courier New" w:cs="Courier New"/>
+          <w:szCs w:val="22"/>
+        </w:rPr>
+        <w:t>=76452032</w:t>
       </w:r>
     </w:p>
     <w:p>
@@ -8695,26 +8567,20 @@
         <w:spacing w:after="0" w:line="240" w:lineRule="auto"/>
         <w:rPr>
           <w:rFonts w:ascii="Courier New" w:hAnsi="Courier New" w:cs="Courier New"/>
-          <w:szCs w:val="22"/>
-          <w:rtl/>
-        </w:rPr>
-      </w:pPr>
-      <w:r>
-        <w:rPr>
-          <w:rFonts w:ascii="Courier New" w:hAnsi="Courier New" w:cs="Courier New"/>
-          <w:szCs w:val="22"/>
-        </w:rPr>
-        <w:t xml:space="preserve">group by </w:t>
-      </w:r>
-      <w:proofErr w:type="spellStart"/>
-      <w:r>
-        <w:rPr>
-          <w:rFonts w:ascii="Courier New" w:hAnsi="Courier New" w:cs="Courier New"/>
-          <w:szCs w:val="22"/>
-        </w:rPr>
-        <w:t>branchId</w:t>
-      </w:r>
-      <w:proofErr w:type="spellEnd"/>
+          <w:color w:val="FF0000"/>
+          <w:szCs w:val="22"/>
+          <w:rtl/>
+        </w:rPr>
+      </w:pPr>
+      <w:r>
+        <w:rPr>
+          <w:rFonts w:ascii="Courier New" w:hAnsi="Courier New" w:cs="Courier New"/>
+          <w:color w:val="FF0000"/>
+          <w:szCs w:val="22"/>
+          <w:rtl/>
+        </w:rPr>
+        <w:t>-------------------------------------------------------------</w:t>
+      </w:r>
     </w:p>
     <w:p>
       <w:pPr>
@@ -8727,7 +8593,6 @@
           <w:rFonts w:ascii="Courier New" w:hAnsi="Courier New" w:cs="Courier New"/>
           <w:color w:val="FF0000"/>
           <w:szCs w:val="22"/>
-          <w:rtl/>
         </w:rPr>
       </w:pPr>
       <w:r>
@@ -8735,9 +8600,52 @@
           <w:rFonts w:ascii="Courier New" w:hAnsi="Courier New" w:cs="Courier New"/>
           <w:color w:val="FF0000"/>
           <w:szCs w:val="22"/>
-          <w:rtl/>
-        </w:rPr>
-        <w:t>-------------------------------------------------------------</w:t>
+        </w:rPr>
+        <w:t>6</w:t>
+      </w:r>
+      <w:r>
+        <w:rPr>
+          <w:rFonts w:ascii="Courier New" w:hAnsi="Courier New" w:cs="Courier New"/>
+          <w:color w:val="FF0000"/>
+          <w:szCs w:val="22"/>
+          <w:rtl/>
+        </w:rPr>
+        <w:t>.</w:t>
+      </w:r>
+      <w:r>
+        <w:rPr>
+          <w:rFonts w:ascii="Courier New" w:hAnsi="Courier New" w:cs="Courier New"/>
+          <w:color w:val="FF0000"/>
+          <w:szCs w:val="22"/>
+        </w:rPr>
+        <w:t xml:space="preserve">return the id and the count of </w:t>
+      </w:r>
+      <w:proofErr w:type="spellStart"/>
+      <w:r>
+        <w:rPr>
+          <w:rFonts w:ascii="Courier New" w:hAnsi="Courier New" w:cs="Courier New"/>
+          <w:color w:val="FF0000"/>
+          <w:szCs w:val="22"/>
+        </w:rPr>
+        <w:t>malfunctios</w:t>
+      </w:r>
+      <w:proofErr w:type="spellEnd"/>
+      <w:r>
+        <w:rPr>
+          <w:rFonts w:ascii="Courier New" w:hAnsi="Courier New" w:cs="Courier New"/>
+          <w:color w:val="FF0000"/>
+          <w:szCs w:val="22"/>
+        </w:rPr>
+        <w:t xml:space="preserve"> in branches that have at least one malfunction</w:t>
+      </w:r>
+      <w:r>
+        <w:rPr>
+          <w:rFonts w:ascii="Courier New" w:hAnsi="Courier New" w:cs="Courier New"/>
+          <w:color w:val="FF0000"/>
+          <w:szCs w:val="22"/>
+          <w:rtl/>
+        </w:rPr>
+        <w:t xml:space="preserve"> </w:t>
       </w:r>
     </w:p>
     <w:p>
@@ -8751,7 +8659,6 @@
           <w:rFonts w:ascii="Courier New" w:hAnsi="Courier New" w:cs="Courier New"/>
           <w:color w:val="FF0000"/>
           <w:szCs w:val="22"/>
-          <w:rtl/>
         </w:rPr>
       </w:pPr>
       <w:r>
@@ -8761,59 +8668,7 @@
           <w:szCs w:val="22"/>
           <w:rtl/>
         </w:rPr>
-        <w:t>--</w:t>
-      </w:r>
-      <w:r>
-        <w:rPr>
-          <w:rFonts w:ascii="Courier New" w:hAnsi="Courier New" w:cs="Courier New"/>
-          <w:color w:val="FF0000"/>
-          <w:szCs w:val="22"/>
-        </w:rPr>
-        <w:t>7</w:t>
-      </w:r>
-      <w:r>
-        <w:rPr>
-          <w:rFonts w:ascii="Courier New" w:hAnsi="Courier New" w:cs="Courier New"/>
-          <w:color w:val="FF0000"/>
-          <w:szCs w:val="22"/>
-          <w:rtl/>
-        </w:rPr>
-        <w:t>.</w:t>
-      </w:r>
-      <w:r>
-        <w:rPr>
-          <w:rFonts w:ascii="Courier New" w:hAnsi="Courier New" w:cs="Courier New"/>
-          <w:color w:val="FF0000"/>
-          <w:szCs w:val="22"/>
-        </w:rPr>
-        <w:t xml:space="preserve">return the id and the count of </w:t>
-      </w:r>
-      <w:proofErr w:type="spellStart"/>
-      <w:r>
-        <w:rPr>
-          <w:rFonts w:ascii="Courier New" w:hAnsi="Courier New" w:cs="Courier New"/>
-          <w:color w:val="FF0000"/>
-          <w:szCs w:val="22"/>
-        </w:rPr>
-        <w:t>malfunctios</w:t>
-      </w:r>
-      <w:proofErr w:type="spellEnd"/>
-      <w:r>
-        <w:rPr>
-          <w:rFonts w:ascii="Courier New" w:hAnsi="Courier New" w:cs="Courier New"/>
-          <w:color w:val="FF0000"/>
-          <w:szCs w:val="22"/>
-        </w:rPr>
-        <w:t xml:space="preserve"> in branches that have more than 5 pieces of equipment and at least one malfunction</w:t>
-      </w:r>
-      <w:r>
-        <w:rPr>
-          <w:rFonts w:ascii="Courier New" w:hAnsi="Courier New" w:cs="Courier New"/>
-          <w:color w:val="FF0000"/>
-          <w:szCs w:val="22"/>
-          <w:rtl/>
-        </w:rPr>
-        <w:t xml:space="preserve"> </w:t>
+        <w:t>מחזיר את מספרי הזיהוי ואת כמות התקלות של סניפים שיש בהם לפחות תקלה אחת</w:t>
       </w:r>
     </w:p>
     <w:p>
@@ -8848,7 +8703,6 @@
           <w:rFonts w:ascii="Courier New" w:hAnsi="Courier New" w:cs="Courier New"/>
           <w:szCs w:val="22"/>
         </w:rPr>
-        <w:lastRenderedPageBreak/>
         <w:t xml:space="preserve">select </w:t>
       </w:r>
       <w:proofErr w:type="spellStart"/>
@@ -8911,7 +8765,7 @@
           <w:rFonts w:ascii="Courier New" w:hAnsi="Courier New" w:cs="Courier New"/>
           <w:szCs w:val="22"/>
         </w:rPr>
-        <w:t>from (select * from malfunction natural join branch) m</w:t>
+        <w:t>from malfunction natural join branch</w:t>
       </w:r>
     </w:p>
     <w:p>
@@ -8953,41 +8807,19 @@
         <w:spacing w:after="0" w:line="240" w:lineRule="auto"/>
         <w:rPr>
           <w:rFonts w:ascii="Courier New" w:hAnsi="Courier New" w:cs="Courier New"/>
-          <w:szCs w:val="22"/>
-          <w:rtl/>
-        </w:rPr>
-      </w:pPr>
-      <w:r>
-        <w:rPr>
-          <w:rFonts w:ascii="Courier New" w:hAnsi="Courier New" w:cs="Courier New"/>
-          <w:szCs w:val="22"/>
-        </w:rPr>
-        <w:t xml:space="preserve">having 5 &lt; (select </w:t>
-      </w:r>
-      <w:proofErr w:type="gramStart"/>
-      <w:r>
-        <w:rPr>
-          <w:rFonts w:ascii="Courier New" w:hAnsi="Courier New" w:cs="Courier New"/>
-          <w:szCs w:val="22"/>
-        </w:rPr>
-        <w:t>count</w:t>
-      </w:r>
-      <w:r>
-        <w:rPr>
-          <w:rFonts w:ascii="Courier New" w:hAnsi="Courier New" w:cs="Courier New"/>
-          <w:szCs w:val="22"/>
-          <w:rtl/>
-        </w:rPr>
-        <w:t>(</w:t>
-      </w:r>
-      <w:proofErr w:type="gramEnd"/>
-      <w:r>
-        <w:rPr>
-          <w:rFonts w:ascii="Courier New" w:hAnsi="Courier New" w:cs="Courier New"/>
-          <w:szCs w:val="22"/>
-          <w:rtl/>
-        </w:rPr>
-        <w:t xml:space="preserve">*) </w:t>
+          <w:color w:val="FF0000"/>
+          <w:szCs w:val="22"/>
+          <w:rtl/>
+        </w:rPr>
+      </w:pPr>
+      <w:r>
+        <w:rPr>
+          <w:rFonts w:ascii="Courier New" w:hAnsi="Courier New" w:cs="Courier New"/>
+          <w:color w:val="FF0000"/>
+          <w:szCs w:val="22"/>
+          <w:rtl/>
+        </w:rPr>
+        <w:t>-------------------------------------------------------------</w:t>
       </w:r>
     </w:p>
     <w:p>
@@ -8999,24 +8831,62 @@
         <w:spacing w:after="0" w:line="240" w:lineRule="auto"/>
         <w:rPr>
           <w:rFonts w:ascii="Courier New" w:hAnsi="Courier New" w:cs="Courier New"/>
-          <w:szCs w:val="22"/>
-          <w:rtl/>
-        </w:rPr>
-      </w:pPr>
-      <w:r>
-        <w:rPr>
-          <w:rFonts w:ascii="Courier New" w:hAnsi="Courier New" w:cs="Courier New"/>
-          <w:szCs w:val="22"/>
-          <w:rtl/>
-        </w:rPr>
-        <w:t xml:space="preserve">             </w:t>
-      </w:r>
-      <w:r>
-        <w:rPr>
-          <w:rFonts w:ascii="Courier New" w:hAnsi="Courier New" w:cs="Courier New"/>
-          <w:szCs w:val="22"/>
-        </w:rPr>
-        <w:t>from equipment e</w:t>
+          <w:color w:val="FF0000"/>
+          <w:szCs w:val="22"/>
+          <w:rtl/>
+        </w:rPr>
+      </w:pPr>
+      <w:r>
+        <w:rPr>
+          <w:rFonts w:ascii="Courier New" w:hAnsi="Courier New" w:cs="Courier New"/>
+          <w:color w:val="FF0000"/>
+          <w:szCs w:val="22"/>
+        </w:rPr>
+        <w:t>7</w:t>
+      </w:r>
+      <w:r>
+        <w:rPr>
+          <w:rFonts w:ascii="Courier New" w:hAnsi="Courier New" w:cs="Courier New"/>
+          <w:color w:val="FF0000"/>
+          <w:szCs w:val="22"/>
+          <w:rtl/>
+        </w:rPr>
+        <w:t>.</w:t>
+      </w:r>
+      <w:r>
+        <w:rPr>
+          <w:rFonts w:ascii="Courier New" w:hAnsi="Courier New" w:cs="Courier New"/>
+          <w:color w:val="FF0000"/>
+          <w:szCs w:val="22"/>
+        </w:rPr>
+        <w:t xml:space="preserve">return the id and the count of </w:t>
+      </w:r>
+      <w:proofErr w:type="spellStart"/>
+      <w:r>
+        <w:rPr>
+          <w:rFonts w:ascii="Courier New" w:hAnsi="Courier New" w:cs="Courier New"/>
+          <w:color w:val="FF0000"/>
+          <w:szCs w:val="22"/>
+        </w:rPr>
+        <w:t>malfunctios</w:t>
+      </w:r>
+      <w:proofErr w:type="spellEnd"/>
+      <w:r>
+        <w:rPr>
+          <w:rFonts w:ascii="Courier New" w:hAnsi="Courier New" w:cs="Courier New"/>
+          <w:color w:val="FF0000"/>
+          <w:szCs w:val="22"/>
+        </w:rPr>
+        <w:t xml:space="preserve"> in branches that have more than 5 pieces of equipment and at least one malfunction</w:t>
+      </w:r>
+      <w:r>
+        <w:rPr>
+          <w:rFonts w:ascii="Courier New" w:hAnsi="Courier New" w:cs="Courier New"/>
+          <w:color w:val="FF0000"/>
+          <w:szCs w:val="22"/>
+          <w:rtl/>
+        </w:rPr>
+        <w:t xml:space="preserve"> </w:t>
       </w:r>
     </w:p>
     <w:p>
@@ -9028,60 +8898,40 @@
         <w:spacing w:after="0" w:line="240" w:lineRule="auto"/>
         <w:rPr>
           <w:rFonts w:ascii="Courier New" w:hAnsi="Courier New" w:cs="Courier New"/>
-          <w:szCs w:val="22"/>
-          <w:rtl/>
-        </w:rPr>
-      </w:pPr>
-      <w:r>
-        <w:rPr>
-          <w:rFonts w:ascii="Courier New" w:hAnsi="Courier New" w:cs="Courier New"/>
-          <w:szCs w:val="22"/>
-          <w:rtl/>
-        </w:rPr>
-        <w:t xml:space="preserve">             </w:t>
-      </w:r>
-      <w:r>
-        <w:rPr>
-          <w:rFonts w:ascii="Courier New" w:hAnsi="Courier New" w:cs="Courier New"/>
-          <w:szCs w:val="22"/>
-        </w:rPr>
-        <w:t xml:space="preserve">where </w:t>
-      </w:r>
-      <w:proofErr w:type="spellStart"/>
-      <w:proofErr w:type="gramStart"/>
-      <w:r>
-        <w:rPr>
-          <w:rFonts w:ascii="Courier New" w:hAnsi="Courier New" w:cs="Courier New"/>
-          <w:szCs w:val="22"/>
-        </w:rPr>
-        <w:t>m.branchid</w:t>
-      </w:r>
-      <w:proofErr w:type="spellEnd"/>
-      <w:proofErr w:type="gramEnd"/>
-      <w:r>
-        <w:rPr>
-          <w:rFonts w:ascii="Courier New" w:hAnsi="Courier New" w:cs="Courier New"/>
-          <w:szCs w:val="22"/>
-        </w:rPr>
-        <w:t>=</w:t>
-      </w:r>
-      <w:proofErr w:type="spellStart"/>
-      <w:r>
-        <w:rPr>
-          <w:rFonts w:ascii="Courier New" w:hAnsi="Courier New" w:cs="Courier New"/>
-          <w:szCs w:val="22"/>
-        </w:rPr>
-        <w:t>e.branchid</w:t>
-      </w:r>
-      <w:proofErr w:type="spellEnd"/>
-      <w:r>
-        <w:rPr>
-          <w:rFonts w:ascii="Courier New" w:hAnsi="Courier New" w:cs="Courier New"/>
-          <w:szCs w:val="22"/>
-          <w:rtl/>
-        </w:rPr>
-        <w:t>)</w:t>
-      </w:r>
+          <w:color w:val="FF0000"/>
+          <w:szCs w:val="22"/>
+          <w:rtl/>
+        </w:rPr>
+      </w:pPr>
+      <w:bookmarkStart w:id="9" w:name="_GoBack"/>
+      <w:r>
+        <w:rPr>
+          <w:rFonts w:ascii="Courier New" w:hAnsi="Courier New" w:cs="Courier New"/>
+          <w:color w:val="FF0000"/>
+          <w:szCs w:val="22"/>
+          <w:rtl/>
+        </w:rPr>
+        <w:t>מחזיר את מספרי הזיהוי ואת כמות התקלות של סניפים שיש להם יות</w:t>
+      </w:r>
+      <w:r>
+        <w:rPr>
+          <w:rFonts w:ascii="Courier New" w:hAnsi="Courier New" w:cs="Courier New" w:hint="cs"/>
+          <w:color w:val="FF0000"/>
+          <w:szCs w:val="22"/>
+          <w:rtl/>
+        </w:rPr>
+        <w:t>ר</w:t>
+      </w:r>
+      <w:r>
+        <w:rPr>
+          <w:rFonts w:ascii="Courier New" w:hAnsi="Courier New" w:cs="Courier New"/>
+          <w:color w:val="FF0000"/>
+          <w:szCs w:val="22"/>
+          <w:rtl/>
+        </w:rPr>
+        <w:t xml:space="preserve"> מחמש יחידות של ציוד וגם שיש בהם לפחות תקלה אחת</w:t>
+      </w:r>
+      <w:bookmarkEnd w:id="9"/>
     </w:p>
     <w:p>
       <w:pPr>
@@ -9092,20 +8942,10 @@
         <w:spacing w:after="0" w:line="240" w:lineRule="auto"/>
         <w:rPr>
           <w:rFonts w:ascii="Courier New" w:hAnsi="Courier New" w:cs="Courier New"/>
-          <w:color w:val="FF0000"/>
-          <w:szCs w:val="22"/>
-          <w:rtl/>
-        </w:rPr>
-      </w:pPr>
-      <w:r>
-        <w:rPr>
-          <w:rFonts w:ascii="Courier New" w:hAnsi="Courier New" w:cs="Courier New"/>
-          <w:color w:val="FF0000"/>
-          <w:szCs w:val="22"/>
-          <w:rtl/>
-        </w:rPr>
-        <w:t>-------------------------------------------------------------</w:t>
-      </w:r>
+          <w:szCs w:val="22"/>
+          <w:rtl/>
+        </w:rPr>
+      </w:pPr>
     </w:p>
     <w:p>
       <w:pPr>
@@ -9116,19 +8956,57 @@
         <w:spacing w:after="0" w:line="240" w:lineRule="auto"/>
         <w:rPr>
           <w:rFonts w:ascii="Courier New" w:hAnsi="Courier New" w:cs="Courier New"/>
-          <w:color w:val="FF0000"/>
-          <w:szCs w:val="22"/>
-          <w:rtl/>
-        </w:rPr>
-      </w:pPr>
-      <w:r>
-        <w:rPr>
-          <w:rFonts w:ascii="Courier New" w:hAnsi="Courier New" w:cs="Courier New"/>
-          <w:color w:val="FF0000"/>
-          <w:szCs w:val="22"/>
-          <w:rtl/>
-        </w:rPr>
-        <w:t>--</w:t>
+          <w:szCs w:val="22"/>
+          <w:rtl/>
+        </w:rPr>
+      </w:pPr>
+      <w:r>
+        <w:rPr>
+          <w:rFonts w:ascii="Courier New" w:hAnsi="Courier New" w:cs="Courier New"/>
+          <w:szCs w:val="22"/>
+        </w:rPr>
+        <w:t xml:space="preserve">select </w:t>
+      </w:r>
+      <w:proofErr w:type="spellStart"/>
+      <w:r>
+        <w:rPr>
+          <w:rFonts w:ascii="Courier New" w:hAnsi="Courier New" w:cs="Courier New"/>
+          <w:szCs w:val="22"/>
+        </w:rPr>
+        <w:t>branchId</w:t>
+      </w:r>
+      <w:proofErr w:type="spellEnd"/>
+      <w:r>
+        <w:rPr>
+          <w:rFonts w:ascii="Courier New" w:hAnsi="Courier New" w:cs="Courier New"/>
+          <w:szCs w:val="22"/>
+        </w:rPr>
+        <w:t xml:space="preserve">, </w:t>
+      </w:r>
+      <w:proofErr w:type="gramStart"/>
+      <w:r>
+        <w:rPr>
+          <w:rFonts w:ascii="Courier New" w:hAnsi="Courier New" w:cs="Courier New"/>
+          <w:szCs w:val="22"/>
+        </w:rPr>
+        <w:t>count</w:t>
+      </w:r>
+      <w:r>
+        <w:rPr>
+          <w:rFonts w:ascii="Courier New" w:hAnsi="Courier New" w:cs="Courier New"/>
+          <w:szCs w:val="22"/>
+          <w:rtl/>
+        </w:rPr>
+        <w:t>(</w:t>
+      </w:r>
+      <w:proofErr w:type="gramEnd"/>
+      <w:r>
+        <w:rPr>
+          <w:rFonts w:ascii="Courier New" w:hAnsi="Courier New" w:cs="Courier New"/>
+          <w:szCs w:val="22"/>
+          <w:rtl/>
+        </w:rPr>
+        <w:t>*)</w:t>
       </w:r>
     </w:p>
     <w:p>
@@ -9140,37 +9018,16 @@
         <w:spacing w:after="0" w:line="240" w:lineRule="auto"/>
         <w:rPr>
           <w:rFonts w:ascii="Courier New" w:hAnsi="Courier New" w:cs="Courier New"/>
-          <w:color w:val="FF0000"/>
-          <w:szCs w:val="22"/>
-          <w:rtl/>
-        </w:rPr>
-      </w:pPr>
-      <w:bookmarkStart w:id="9" w:name="_GoBack"/>
-      <w:bookmarkEnd w:id="9"/>
-      <w:r>
-        <w:rPr>
-          <w:rFonts w:ascii="Courier New" w:hAnsi="Courier New" w:cs="Courier New"/>
-          <w:color w:val="FF0000"/>
-          <w:szCs w:val="22"/>
-        </w:rPr>
-        <w:t>8</w:t>
-      </w:r>
-      <w:r>
-        <w:rPr>
-          <w:rFonts w:ascii="Courier New" w:hAnsi="Courier New" w:cs="Courier New"/>
-          <w:color w:val="FF0000"/>
-          <w:szCs w:val="22"/>
-          <w:rtl/>
-        </w:rPr>
-        <w:t>.</w:t>
-      </w:r>
-      <w:r>
-        <w:rPr>
-          <w:rFonts w:ascii="Courier New" w:hAnsi="Courier New" w:cs="Courier New"/>
-          <w:color w:val="FF0000"/>
-          <w:szCs w:val="22"/>
-        </w:rPr>
-        <w:t>return the number of malfunctions and the number of maintenance reports of every branch</w:t>
+          <w:szCs w:val="22"/>
+          <w:rtl/>
+        </w:rPr>
+      </w:pPr>
+      <w:r>
+        <w:rPr>
+          <w:rFonts w:ascii="Courier New" w:hAnsi="Courier New" w:cs="Courier New"/>
+          <w:szCs w:val="22"/>
+        </w:rPr>
+        <w:t>from (select * from malfunction natural join branch) m</w:t>
       </w:r>
     </w:p>
     <w:p>
@@ -9186,6 +9043,22 @@
           <w:rtl/>
         </w:rPr>
       </w:pPr>
+      <w:r>
+        <w:rPr>
+          <w:rFonts w:ascii="Courier New" w:hAnsi="Courier New" w:cs="Courier New"/>
+          <w:szCs w:val="22"/>
+        </w:rPr>
+        <w:t xml:space="preserve">group by </w:t>
+      </w:r>
+      <w:proofErr w:type="spellStart"/>
+      <w:r>
+        <w:rPr>
+          <w:rFonts w:ascii="Courier New" w:hAnsi="Courier New" w:cs="Courier New"/>
+          <w:szCs w:val="22"/>
+        </w:rPr>
+        <w:t>branchId</w:t>
+      </w:r>
+      <w:proofErr w:type="spellEnd"/>
     </w:p>
     <w:p>
       <w:pPr>
@@ -9205,18 +9078,24 @@
           <w:rFonts w:ascii="Courier New" w:hAnsi="Courier New" w:cs="Courier New"/>
           <w:szCs w:val="22"/>
         </w:rPr>
-        <w:t xml:space="preserve">select </w:t>
-      </w:r>
-      <w:proofErr w:type="spellStart"/>
+        <w:t xml:space="preserve">having 5 &lt; (select </w:t>
+      </w:r>
       <w:proofErr w:type="gramStart"/>
       <w:r>
         <w:rPr>
           <w:rFonts w:ascii="Courier New" w:hAnsi="Courier New" w:cs="Courier New"/>
           <w:szCs w:val="22"/>
         </w:rPr>
-        <w:t>b.branchId</w:t>
-      </w:r>
-      <w:proofErr w:type="spellEnd"/>
+        <w:t>count</w:t>
+      </w:r>
+      <w:r>
+        <w:rPr>
+          <w:rFonts w:ascii="Courier New" w:hAnsi="Courier New" w:cs="Courier New"/>
+          <w:szCs w:val="22"/>
+          <w:rtl/>
+        </w:rPr>
+        <w:t>(</w:t>
+      </w:r>
       <w:proofErr w:type="gramEnd"/>
       <w:r>
         <w:rPr>
@@ -9224,7 +9103,7 @@
           <w:szCs w:val="22"/>
           <w:rtl/>
         </w:rPr>
-        <w:t xml:space="preserve">, </w:t>
+        <w:t xml:space="preserve">*) </w:t>
       </w:r>
     </w:p>
     <w:p>
@@ -9246,79 +9125,14 @@
           <w:szCs w:val="22"/>
           <w:rtl/>
         </w:rPr>
-        <w:t xml:space="preserve">       </w:t>
-      </w:r>
-      <w:r>
-        <w:rPr>
-          <w:rFonts w:ascii="Courier New" w:hAnsi="Courier New" w:cs="Courier New"/>
-          <w:szCs w:val="22"/>
-        </w:rPr>
-        <w:t xml:space="preserve">(select </w:t>
-      </w:r>
-      <w:proofErr w:type="gramStart"/>
-      <w:r>
-        <w:rPr>
-          <w:rFonts w:ascii="Courier New" w:hAnsi="Courier New" w:cs="Courier New"/>
-          <w:szCs w:val="22"/>
-        </w:rPr>
-        <w:t>count(</w:t>
-      </w:r>
-      <w:proofErr w:type="gramEnd"/>
-      <w:r>
-        <w:rPr>
-          <w:rFonts w:ascii="Courier New" w:hAnsi="Courier New" w:cs="Courier New"/>
-          <w:szCs w:val="22"/>
-        </w:rPr>
-        <w:t xml:space="preserve">*) from malfunction m where </w:t>
-      </w:r>
-      <w:proofErr w:type="spellStart"/>
-      <w:r>
-        <w:rPr>
-          <w:rFonts w:ascii="Courier New" w:hAnsi="Courier New" w:cs="Courier New"/>
-          <w:szCs w:val="22"/>
-        </w:rPr>
-        <w:t>m.branchid</w:t>
-      </w:r>
-      <w:proofErr w:type="spellEnd"/>
-      <w:r>
-        <w:rPr>
-          <w:rFonts w:ascii="Courier New" w:hAnsi="Courier New" w:cs="Courier New"/>
-          <w:szCs w:val="22"/>
-        </w:rPr>
-        <w:t>=</w:t>
-      </w:r>
-      <w:proofErr w:type="spellStart"/>
-      <w:r>
-        <w:rPr>
-          <w:rFonts w:ascii="Courier New" w:hAnsi="Courier New" w:cs="Courier New"/>
-          <w:szCs w:val="22"/>
-        </w:rPr>
-        <w:t>b.branchid</w:t>
-      </w:r>
-      <w:proofErr w:type="spellEnd"/>
-      <w:r>
-        <w:rPr>
-          <w:rFonts w:ascii="Courier New" w:hAnsi="Courier New" w:cs="Courier New"/>
-          <w:szCs w:val="22"/>
-        </w:rPr>
-        <w:t xml:space="preserve">) as </w:t>
-      </w:r>
-      <w:proofErr w:type="spellStart"/>
-      <w:r>
-        <w:rPr>
-          <w:rFonts w:ascii="Courier New" w:hAnsi="Courier New" w:cs="Courier New"/>
-          <w:szCs w:val="22"/>
-        </w:rPr>
-        <w:t>nunOfMalfunctions</w:t>
-      </w:r>
-      <w:proofErr w:type="spellEnd"/>
-      <w:r>
-        <w:rPr>
-          <w:rFonts w:ascii="Courier New" w:hAnsi="Courier New" w:cs="Courier New"/>
-          <w:szCs w:val="22"/>
-          <w:rtl/>
-        </w:rPr>
-        <w:t>,</w:t>
+        <w:t xml:space="preserve">             </w:t>
+      </w:r>
+      <w:r>
+        <w:rPr>
+          <w:rFonts w:ascii="Courier New" w:hAnsi="Courier New" w:cs="Courier New"/>
+          <w:szCs w:val="22"/>
+        </w:rPr>
+        <w:t>from equipment e</w:t>
       </w:r>
     </w:p>
     <w:p>
@@ -9340,30 +9154,32 @@
           <w:szCs w:val="22"/>
           <w:rtl/>
         </w:rPr>
-        <w:t xml:space="preserve">       </w:t>
-      </w:r>
-      <w:r>
-        <w:rPr>
-          <w:rFonts w:ascii="Courier New" w:hAnsi="Courier New" w:cs="Courier New"/>
-          <w:szCs w:val="22"/>
-        </w:rPr>
-        <w:t xml:space="preserve">(select </w:t>
-      </w:r>
+        <w:t xml:space="preserve">             </w:t>
+      </w:r>
+      <w:r>
+        <w:rPr>
+          <w:rFonts w:ascii="Courier New" w:hAnsi="Courier New" w:cs="Courier New"/>
+          <w:szCs w:val="22"/>
+        </w:rPr>
+        <w:t xml:space="preserve">where </w:t>
+      </w:r>
+      <w:proofErr w:type="spellStart"/>
       <w:proofErr w:type="gramStart"/>
       <w:r>
         <w:rPr>
           <w:rFonts w:ascii="Courier New" w:hAnsi="Courier New" w:cs="Courier New"/>
           <w:szCs w:val="22"/>
         </w:rPr>
-        <w:t>count(</w:t>
-      </w:r>
+        <w:t>m.branchid</w:t>
+      </w:r>
+      <w:proofErr w:type="spellEnd"/>
       <w:proofErr w:type="gramEnd"/>
       <w:r>
         <w:rPr>
           <w:rFonts w:ascii="Courier New" w:hAnsi="Courier New" w:cs="Courier New"/>
           <w:szCs w:val="22"/>
         </w:rPr>
-        <w:t xml:space="preserve">*) from </w:t>
+        <w:t>=</w:t>
       </w:r>
       <w:proofErr w:type="spellStart"/>
       <w:r>
@@ -9371,57 +9187,17 @@
           <w:rFonts w:ascii="Courier New" w:hAnsi="Courier New" w:cs="Courier New"/>
           <w:szCs w:val="22"/>
         </w:rPr>
-        <w:t>maintenancereport</w:t>
+        <w:t>e.branchid</w:t>
       </w:r>
       <w:proofErr w:type="spellEnd"/>
       <w:r>
         <w:rPr>
           <w:rFonts w:ascii="Courier New" w:hAnsi="Courier New" w:cs="Courier New"/>
           <w:szCs w:val="22"/>
-        </w:rPr>
-        <w:t xml:space="preserve"> m where </w:t>
-      </w:r>
-      <w:proofErr w:type="spellStart"/>
-      <w:r>
-        <w:rPr>
-          <w:rFonts w:ascii="Courier New" w:hAnsi="Courier New" w:cs="Courier New"/>
-          <w:szCs w:val="22"/>
-        </w:rPr>
-        <w:t>m.branchid</w:t>
-      </w:r>
-      <w:proofErr w:type="spellEnd"/>
-      <w:r>
-        <w:rPr>
-          <w:rFonts w:ascii="Courier New" w:hAnsi="Courier New" w:cs="Courier New"/>
-          <w:szCs w:val="22"/>
-        </w:rPr>
-        <w:t>=</w:t>
-      </w:r>
-      <w:proofErr w:type="spellStart"/>
-      <w:r>
-        <w:rPr>
-          <w:rFonts w:ascii="Courier New" w:hAnsi="Courier New" w:cs="Courier New"/>
-          <w:szCs w:val="22"/>
-        </w:rPr>
-        <w:t>b.branchid</w:t>
-      </w:r>
-      <w:proofErr w:type="spellEnd"/>
-      <w:r>
-        <w:rPr>
-          <w:rFonts w:ascii="Courier New" w:hAnsi="Courier New" w:cs="Courier New"/>
-          <w:szCs w:val="22"/>
-        </w:rPr>
-        <w:t xml:space="preserve">) as </w:t>
-      </w:r>
-      <w:proofErr w:type="spellStart"/>
-      <w:r>
-        <w:rPr>
-          <w:rFonts w:ascii="Courier New" w:hAnsi="Courier New" w:cs="Courier New"/>
-          <w:szCs w:val="22"/>
-        </w:rPr>
-        <w:t>numOfMaintenanceReports</w:t>
-      </w:r>
-      <w:proofErr w:type="spellEnd"/>
+          <w:rtl/>
+        </w:rPr>
+        <w:t>)</w:t>
+      </w:r>
     </w:p>
     <w:p>
       <w:pPr>
@@ -9432,16 +9208,19 @@
         <w:spacing w:after="0" w:line="240" w:lineRule="auto"/>
         <w:rPr>
           <w:rFonts w:ascii="Courier New" w:hAnsi="Courier New" w:cs="Courier New"/>
-          <w:szCs w:val="22"/>
-          <w:rtl/>
-        </w:rPr>
-      </w:pPr>
-      <w:r>
-        <w:rPr>
-          <w:rFonts w:ascii="Courier New" w:hAnsi="Courier New" w:cs="Courier New"/>
-          <w:szCs w:val="22"/>
-        </w:rPr>
-        <w:t>from branch b</w:t>
+          <w:color w:val="FF0000"/>
+          <w:szCs w:val="22"/>
+          <w:rtl/>
+        </w:rPr>
+      </w:pPr>
+      <w:r>
+        <w:rPr>
+          <w:rFonts w:ascii="Courier New" w:hAnsi="Courier New" w:cs="Courier New"/>
+          <w:color w:val="FF0000"/>
+          <w:szCs w:val="22"/>
+          <w:rtl/>
+        </w:rPr>
+        <w:t>-------------------------------------------------------------</w:t>
       </w:r>
     </w:p>
     <w:p>
@@ -9465,7 +9244,7 @@
           <w:szCs w:val="22"/>
           <w:rtl/>
         </w:rPr>
-        <w:t>--------------------------------------------------------------</w:t>
+        <w:t>--</w:t>
       </w:r>
     </w:p>
     <w:p>
@@ -9479,7 +9258,6 @@
           <w:rFonts w:ascii="Courier New" w:hAnsi="Courier New" w:cs="Courier New"/>
           <w:color w:val="FF0000"/>
           <w:szCs w:val="22"/>
-          <w:rtl/>
         </w:rPr>
       </w:pPr>
       <w:r>
@@ -9487,34 +9265,25 @@
           <w:rFonts w:ascii="Courier New" w:hAnsi="Courier New" w:cs="Courier New"/>
           <w:color w:val="FF0000"/>
           <w:szCs w:val="22"/>
-          <w:rtl/>
-        </w:rPr>
-        <w:t>--</w:t>
+        </w:rPr>
+        <w:t>8</w:t>
       </w:r>
       <w:r>
         <w:rPr>
           <w:rFonts w:ascii="Courier New" w:hAnsi="Courier New" w:cs="Courier New"/>
           <w:color w:val="FF0000"/>
           <w:szCs w:val="22"/>
-        </w:rPr>
-        <w:t>9</w:t>
+          <w:rtl/>
+        </w:rPr>
+        <w:t>.</w:t>
       </w:r>
       <w:r>
         <w:rPr>
           <w:rFonts w:ascii="Courier New" w:hAnsi="Courier New" w:cs="Courier New"/>
           <w:color w:val="FF0000"/>
           <w:szCs w:val="22"/>
-          <w:rtl/>
-        </w:rPr>
-        <w:t xml:space="preserve">. </w:t>
-      </w:r>
-      <w:r>
-        <w:rPr>
-          <w:rFonts w:ascii="Courier New" w:hAnsi="Courier New" w:cs="Courier New"/>
-          <w:color w:val="FF0000"/>
-          <w:szCs w:val="22"/>
-        </w:rPr>
-        <w:t>return the id od employees that handled more than 5 maintenance reports and malfunctions in total, and the number of reports and malfunctions they have handled</w:t>
+        </w:rPr>
+        <w:t>return the number of malfunctions and the number of maintenance reports of every branch</w:t>
       </w:r>
     </w:p>
     <w:p>
@@ -9526,10 +9295,20 @@
         <w:spacing w:after="0" w:line="240" w:lineRule="auto"/>
         <w:rPr>
           <w:rFonts w:ascii="Courier New" w:hAnsi="Courier New" w:cs="Courier New"/>
-          <w:szCs w:val="22"/>
-          <w:rtl/>
-        </w:rPr>
-      </w:pPr>
+          <w:color w:val="FF0000"/>
+          <w:szCs w:val="22"/>
+          <w:rtl/>
+        </w:rPr>
+      </w:pPr>
+      <w:r>
+        <w:rPr>
+          <w:rFonts w:ascii="Courier New" w:hAnsi="Courier New" w:cs="Courier New"/>
+          <w:color w:val="FF0000"/>
+          <w:szCs w:val="22"/>
+          <w:rtl/>
+        </w:rPr>
+        <w:t>מחזיר את מספר התקלות ואת מספר דוחות התחזוקה של כל סניף</w:t>
+      </w:r>
     </w:p>
     <w:p>
       <w:pPr>
@@ -9544,30 +9323,6 @@
           <w:rtl/>
         </w:rPr>
       </w:pPr>
-      <w:r>
-        <w:rPr>
-          <w:rFonts w:ascii="Courier New" w:hAnsi="Courier New" w:cs="Courier New"/>
-          <w:szCs w:val="22"/>
-        </w:rPr>
-        <w:t xml:space="preserve">select distinct </w:t>
-      </w:r>
-      <w:proofErr w:type="spellStart"/>
-      <w:r>
-        <w:rPr>
-          <w:rFonts w:ascii="Courier New" w:hAnsi="Courier New" w:cs="Courier New"/>
-          <w:szCs w:val="22"/>
-        </w:rPr>
-        <w:t>employeeId</w:t>
-      </w:r>
-      <w:proofErr w:type="spellEnd"/>
-      <w:r>
-        <w:rPr>
-          <w:rFonts w:ascii="Courier New" w:hAnsi="Courier New" w:cs="Courier New"/>
-          <w:szCs w:val="22"/>
-          <w:rtl/>
-        </w:rPr>
-        <w:t xml:space="preserve">, </w:t>
-      </w:r>
     </w:p>
     <w:p>
       <w:pPr>
@@ -9586,81 +9341,27 @@
         <w:rPr>
           <w:rFonts w:ascii="Courier New" w:hAnsi="Courier New" w:cs="Courier New"/>
           <w:szCs w:val="22"/>
-          <w:rtl/>
-        </w:rPr>
-        <w:t xml:space="preserve">       </w:t>
-      </w:r>
-      <w:r>
-        <w:rPr>
-          <w:rFonts w:ascii="Courier New" w:hAnsi="Courier New" w:cs="Courier New"/>
-          <w:szCs w:val="22"/>
-        </w:rPr>
-        <w:t xml:space="preserve">(select </w:t>
-      </w:r>
+        </w:rPr>
+        <w:t xml:space="preserve">select </w:t>
+      </w:r>
+      <w:proofErr w:type="spellStart"/>
       <w:proofErr w:type="gramStart"/>
       <w:r>
         <w:rPr>
           <w:rFonts w:ascii="Courier New" w:hAnsi="Courier New" w:cs="Courier New"/>
           <w:szCs w:val="22"/>
         </w:rPr>
-        <w:t>count(</w:t>
-      </w:r>
+        <w:t>b.branchId</w:t>
+      </w:r>
+      <w:proofErr w:type="spellEnd"/>
       <w:proofErr w:type="gramEnd"/>
       <w:r>
         <w:rPr>
           <w:rFonts w:ascii="Courier New" w:hAnsi="Courier New" w:cs="Courier New"/>
           <w:szCs w:val="22"/>
-        </w:rPr>
-        <w:t xml:space="preserve">*) from </w:t>
-      </w:r>
-      <w:proofErr w:type="spellStart"/>
-      <w:r>
-        <w:rPr>
-          <w:rFonts w:ascii="Courier New" w:hAnsi="Courier New" w:cs="Courier New"/>
-          <w:szCs w:val="22"/>
-        </w:rPr>
-        <w:t>Maintenancereport</w:t>
-      </w:r>
-      <w:proofErr w:type="spellEnd"/>
-      <w:r>
-        <w:rPr>
-          <w:rFonts w:ascii="Courier New" w:hAnsi="Courier New" w:cs="Courier New"/>
-          <w:szCs w:val="22"/>
-        </w:rPr>
-        <w:t xml:space="preserve"> m1 where </w:t>
-      </w:r>
-      <w:proofErr w:type="spellStart"/>
-      <w:r>
-        <w:rPr>
-          <w:rFonts w:ascii="Courier New" w:hAnsi="Courier New" w:cs="Courier New"/>
-          <w:szCs w:val="22"/>
-        </w:rPr>
-        <w:t>e.employeeId</w:t>
-      </w:r>
-      <w:proofErr w:type="spellEnd"/>
-      <w:r>
-        <w:rPr>
-          <w:rFonts w:ascii="Courier New" w:hAnsi="Courier New" w:cs="Courier New"/>
-          <w:szCs w:val="22"/>
-        </w:rPr>
-        <w:t xml:space="preserve">=m1.employeeId) as </w:t>
-      </w:r>
-      <w:proofErr w:type="spellStart"/>
-      <w:r>
-        <w:rPr>
-          <w:rFonts w:ascii="Courier New" w:hAnsi="Courier New" w:cs="Courier New"/>
-          <w:szCs w:val="22"/>
-        </w:rPr>
-        <w:t>numOfReports</w:t>
-      </w:r>
-      <w:proofErr w:type="spellEnd"/>
-      <w:r>
-        <w:rPr>
-          <w:rFonts w:ascii="Courier New" w:hAnsi="Courier New" w:cs="Courier New"/>
-          <w:szCs w:val="22"/>
-          <w:rtl/>
-        </w:rPr>
-        <w:t>,</w:t>
+          <w:rtl/>
+        </w:rPr>
+        <w:t xml:space="preserve">, </w:t>
       </w:r>
     </w:p>
     <w:p>
@@ -9705,7 +9406,7 @@
           <w:rFonts w:ascii="Courier New" w:hAnsi="Courier New" w:cs="Courier New"/>
           <w:szCs w:val="22"/>
         </w:rPr>
-        <w:t xml:space="preserve">*) from malfunction m2 where </w:t>
+        <w:t xml:space="preserve">*) from malfunction m where </w:t>
       </w:r>
       <w:proofErr w:type="spellStart"/>
       <w:r>
@@ -9713,7 +9414,7 @@
           <w:rFonts w:ascii="Courier New" w:hAnsi="Courier New" w:cs="Courier New"/>
           <w:szCs w:val="22"/>
         </w:rPr>
-        <w:t>e.employeeId</w:t>
+        <w:t>m.branchid</w:t>
       </w:r>
       <w:proofErr w:type="spellEnd"/>
       <w:r>
@@ -9721,7 +9422,7 @@
           <w:rFonts w:ascii="Courier New" w:hAnsi="Courier New" w:cs="Courier New"/>
           <w:szCs w:val="22"/>
         </w:rPr>
-        <w:t xml:space="preserve">=m2.employeeId) as </w:t>
+        <w:t>=</w:t>
       </w:r>
       <w:proofErr w:type="spellStart"/>
       <w:r>
@@ -9729,9 +9430,33 @@
           <w:rFonts w:ascii="Courier New" w:hAnsi="Courier New" w:cs="Courier New"/>
           <w:szCs w:val="22"/>
         </w:rPr>
-        <w:t>numOfMalfunctions</w:t>
+        <w:t>b.branchid</w:t>
       </w:r>
       <w:proofErr w:type="spellEnd"/>
+      <w:r>
+        <w:rPr>
+          <w:rFonts w:ascii="Courier New" w:hAnsi="Courier New" w:cs="Courier New"/>
+          <w:szCs w:val="22"/>
+        </w:rPr>
+        <w:t xml:space="preserve">) as </w:t>
+      </w:r>
+      <w:proofErr w:type="spellStart"/>
+      <w:r>
+        <w:rPr>
+          <w:rFonts w:ascii="Courier New" w:hAnsi="Courier New" w:cs="Courier New"/>
+          <w:szCs w:val="22"/>
+        </w:rPr>
+        <w:t>nunOfMalfunctions</w:t>
+      </w:r>
+      <w:proofErr w:type="spellEnd"/>
+      <w:r>
+        <w:rPr>
+          <w:rFonts w:ascii="Courier New" w:hAnsi="Courier New" w:cs="Courier New"/>
+          <w:szCs w:val="22"/>
+          <w:rtl/>
+        </w:rPr>
+        <w:t>,</w:t>
+      </w:r>
     </w:p>
     <w:p>
       <w:pPr>
@@ -9750,9 +9475,90 @@
         <w:rPr>
           <w:rFonts w:ascii="Courier New" w:hAnsi="Courier New" w:cs="Courier New"/>
           <w:szCs w:val="22"/>
-        </w:rPr>
-        <w:t>from employee e</w:t>
-      </w:r>
+          <w:rtl/>
+        </w:rPr>
+        <w:t xml:space="preserve">       </w:t>
+      </w:r>
+      <w:r>
+        <w:rPr>
+          <w:rFonts w:ascii="Courier New" w:hAnsi="Courier New" w:cs="Courier New"/>
+          <w:szCs w:val="22"/>
+        </w:rPr>
+        <w:t xml:space="preserve">(select </w:t>
+      </w:r>
+      <w:proofErr w:type="gramStart"/>
+      <w:r>
+        <w:rPr>
+          <w:rFonts w:ascii="Courier New" w:hAnsi="Courier New" w:cs="Courier New"/>
+          <w:szCs w:val="22"/>
+        </w:rPr>
+        <w:t>count(</w:t>
+      </w:r>
+      <w:proofErr w:type="gramEnd"/>
+      <w:r>
+        <w:rPr>
+          <w:rFonts w:ascii="Courier New" w:hAnsi="Courier New" w:cs="Courier New"/>
+          <w:szCs w:val="22"/>
+        </w:rPr>
+        <w:t xml:space="preserve">*) from </w:t>
+      </w:r>
+      <w:proofErr w:type="spellStart"/>
+      <w:r>
+        <w:rPr>
+          <w:rFonts w:ascii="Courier New" w:hAnsi="Courier New" w:cs="Courier New"/>
+          <w:szCs w:val="22"/>
+        </w:rPr>
+        <w:t>maintenancereport</w:t>
+      </w:r>
+      <w:proofErr w:type="spellEnd"/>
+      <w:r>
+        <w:rPr>
+          <w:rFonts w:ascii="Courier New" w:hAnsi="Courier New" w:cs="Courier New"/>
+          <w:szCs w:val="22"/>
+        </w:rPr>
+        <w:t xml:space="preserve"> m where </w:t>
+      </w:r>
+      <w:proofErr w:type="spellStart"/>
+      <w:r>
+        <w:rPr>
+          <w:rFonts w:ascii="Courier New" w:hAnsi="Courier New" w:cs="Courier New"/>
+          <w:szCs w:val="22"/>
+        </w:rPr>
+        <w:t>m.branchid</w:t>
+      </w:r>
+      <w:proofErr w:type="spellEnd"/>
+      <w:r>
+        <w:rPr>
+          <w:rFonts w:ascii="Courier New" w:hAnsi="Courier New" w:cs="Courier New"/>
+          <w:szCs w:val="22"/>
+        </w:rPr>
+        <w:t>=</w:t>
+      </w:r>
+      <w:proofErr w:type="spellStart"/>
+      <w:r>
+        <w:rPr>
+          <w:rFonts w:ascii="Courier New" w:hAnsi="Courier New" w:cs="Courier New"/>
+          <w:szCs w:val="22"/>
+        </w:rPr>
+        <w:t>b.branchid</w:t>
+      </w:r>
+      <w:proofErr w:type="spellEnd"/>
+      <w:r>
+        <w:rPr>
+          <w:rFonts w:ascii="Courier New" w:hAnsi="Courier New" w:cs="Courier New"/>
+          <w:szCs w:val="22"/>
+        </w:rPr>
+        <w:t xml:space="preserve">) as </w:t>
+      </w:r>
+      <w:proofErr w:type="spellStart"/>
+      <w:r>
+        <w:rPr>
+          <w:rFonts w:ascii="Courier New" w:hAnsi="Courier New" w:cs="Courier New"/>
+          <w:szCs w:val="22"/>
+        </w:rPr>
+        <w:t>numOfMaintenanceReports</w:t>
+      </w:r>
+      <w:proofErr w:type="spellEnd"/>
     </w:p>
     <w:p>
       <w:pPr>
@@ -9772,63 +9578,7 @@
           <w:rFonts w:ascii="Courier New" w:hAnsi="Courier New" w:cs="Courier New"/>
           <w:szCs w:val="22"/>
         </w:rPr>
-        <w:t xml:space="preserve">where ((select </w:t>
-      </w:r>
-      <w:proofErr w:type="gramStart"/>
-      <w:r>
-        <w:rPr>
-          <w:rFonts w:ascii="Courier New" w:hAnsi="Courier New" w:cs="Courier New"/>
-          <w:szCs w:val="22"/>
-        </w:rPr>
-        <w:t>count(</w:t>
-      </w:r>
-      <w:proofErr w:type="gramEnd"/>
-      <w:r>
-        <w:rPr>
-          <w:rFonts w:ascii="Courier New" w:hAnsi="Courier New" w:cs="Courier New"/>
-          <w:szCs w:val="22"/>
-        </w:rPr>
-        <w:t xml:space="preserve">*) from </w:t>
-      </w:r>
-      <w:proofErr w:type="spellStart"/>
-      <w:r>
-        <w:rPr>
-          <w:rFonts w:ascii="Courier New" w:hAnsi="Courier New" w:cs="Courier New"/>
-          <w:szCs w:val="22"/>
-        </w:rPr>
-        <w:t>Maintenancereport</w:t>
-      </w:r>
-      <w:proofErr w:type="spellEnd"/>
-      <w:r>
-        <w:rPr>
-          <w:rFonts w:ascii="Courier New" w:hAnsi="Courier New" w:cs="Courier New"/>
-          <w:szCs w:val="22"/>
-        </w:rPr>
-        <w:t xml:space="preserve"> m1 where </w:t>
-      </w:r>
-      <w:proofErr w:type="spellStart"/>
-      <w:r>
-        <w:rPr>
-          <w:rFonts w:ascii="Courier New" w:hAnsi="Courier New" w:cs="Courier New"/>
-          <w:szCs w:val="22"/>
-        </w:rPr>
-        <w:t>e.employeeId</w:t>
-      </w:r>
-      <w:proofErr w:type="spellEnd"/>
-      <w:r>
-        <w:rPr>
-          <w:rFonts w:ascii="Courier New" w:hAnsi="Courier New" w:cs="Courier New"/>
-          <w:szCs w:val="22"/>
-        </w:rPr>
-        <w:t>=m1.employeeId</w:t>
-      </w:r>
-      <w:r>
-        <w:rPr>
-          <w:rFonts w:ascii="Courier New" w:hAnsi="Courier New" w:cs="Courier New"/>
-          <w:szCs w:val="22"/>
-          <w:rtl/>
-        </w:rPr>
-        <w:t>)+</w:t>
+        <w:t>from branch b</w:t>
       </w:r>
     </w:p>
     <w:p>
@@ -9840,64 +9590,53 @@
         <w:spacing w:after="0" w:line="240" w:lineRule="auto"/>
         <w:rPr>
           <w:rFonts w:ascii="Courier New" w:hAnsi="Courier New" w:cs="Courier New"/>
-          <w:szCs w:val="22"/>
-          <w:rtl/>
-        </w:rPr>
-      </w:pPr>
-      <w:r>
-        <w:rPr>
-          <w:rFonts w:ascii="Courier New" w:hAnsi="Courier New" w:cs="Courier New"/>
-          <w:szCs w:val="22"/>
-          <w:rtl/>
-        </w:rPr>
-        <w:t xml:space="preserve">      </w:t>
-      </w:r>
-      <w:r>
-        <w:rPr>
-          <w:rFonts w:ascii="Courier New" w:hAnsi="Courier New" w:cs="Courier New"/>
-          <w:szCs w:val="22"/>
-        </w:rPr>
-        <w:t xml:space="preserve">(select </w:t>
-      </w:r>
-      <w:proofErr w:type="gramStart"/>
-      <w:r>
-        <w:rPr>
-          <w:rFonts w:ascii="Courier New" w:hAnsi="Courier New" w:cs="Courier New"/>
-          <w:szCs w:val="22"/>
-        </w:rPr>
-        <w:t>count(</w:t>
-      </w:r>
-      <w:proofErr w:type="gramEnd"/>
-      <w:r>
-        <w:rPr>
-          <w:rFonts w:ascii="Courier New" w:hAnsi="Courier New" w:cs="Courier New"/>
-          <w:szCs w:val="22"/>
-        </w:rPr>
-        <w:t xml:space="preserve">*) from malfunction m2 where </w:t>
-      </w:r>
-      <w:proofErr w:type="spellStart"/>
-      <w:r>
-        <w:rPr>
-          <w:rFonts w:ascii="Courier New" w:hAnsi="Courier New" w:cs="Courier New"/>
-          <w:szCs w:val="22"/>
-        </w:rPr>
-        <w:t>e.employeeId</w:t>
-      </w:r>
-      <w:proofErr w:type="spellEnd"/>
-      <w:r>
-        <w:rPr>
-          <w:rFonts w:ascii="Courier New" w:hAnsi="Courier New" w:cs="Courier New"/>
-          <w:szCs w:val="22"/>
-        </w:rPr>
-        <w:t>=m2.employeeId)) &gt; 5</w:t>
-      </w:r>
-      <w:r>
-        <w:rPr>
-          <w:rFonts w:ascii="Courier New" w:hAnsi="Courier New" w:cs="Courier New"/>
-          <w:szCs w:val="22"/>
-          <w:rtl/>
-        </w:rPr>
-        <w:t xml:space="preserve">  </w:t>
+          <w:color w:val="FF0000"/>
+          <w:szCs w:val="22"/>
+          <w:rtl/>
+        </w:rPr>
+      </w:pPr>
+      <w:r>
+        <w:rPr>
+          <w:rFonts w:ascii="Courier New" w:hAnsi="Courier New" w:cs="Courier New"/>
+          <w:color w:val="FF0000"/>
+          <w:szCs w:val="22"/>
+          <w:rtl/>
+        </w:rPr>
+        <w:t>-------------------------------------------</w:t>
+      </w:r>
+      <w:r>
+        <w:rPr>
+          <w:rFonts w:ascii="Courier New" w:hAnsi="Courier New" w:cs="Courier New"/>
+          <w:color w:val="FF0000"/>
+          <w:szCs w:val="22"/>
+          <w:rtl/>
+        </w:rPr>
+        <w:t>-------------------</w:t>
+      </w:r>
+      <w:r>
+        <w:rPr>
+          <w:rFonts w:ascii="Courier New" w:hAnsi="Courier New" w:cs="Courier New"/>
+          <w:color w:val="FF0000"/>
+          <w:szCs w:val="22"/>
+        </w:rPr>
+        <w:t>9</w:t>
+      </w:r>
+      <w:r>
+        <w:rPr>
+          <w:rFonts w:ascii="Courier New" w:hAnsi="Courier New" w:cs="Courier New"/>
+          <w:color w:val="FF0000"/>
+          <w:szCs w:val="22"/>
+          <w:rtl/>
+        </w:rPr>
+        <w:t xml:space="preserve">. </w:t>
+      </w:r>
+      <w:r>
+        <w:rPr>
+          <w:rFonts w:ascii="Courier New" w:hAnsi="Courier New" w:cs="Courier New"/>
+          <w:color w:val="FF0000"/>
+          <w:szCs w:val="22"/>
+        </w:rPr>
+        <w:t>return the id od employees that handled more than 5 maintenance reports and malfunctions in total, and the number of reports and malfunctions they have handled</w:t>
       </w:r>
     </w:p>
     <w:p>
@@ -9909,18 +9648,16 @@
         <w:spacing w:after="0" w:line="240" w:lineRule="auto"/>
         <w:rPr>
           <w:rFonts w:ascii="Courier New" w:hAnsi="Courier New" w:cs="Courier New"/>
-          <w:color w:val="FF0000"/>
-          <w:szCs w:val="22"/>
-        </w:rPr>
-      </w:pPr>
-      <w:r>
-        <w:rPr>
-          <w:rFonts w:ascii="Courier New" w:hAnsi="Courier New" w:cs="Courier New"/>
-          <w:color w:val="FF0000"/>
-          <w:szCs w:val="22"/>
-          <w:rtl/>
-        </w:rPr>
-        <w:t>--------------------------------------------------------------</w:t>
+          <w:szCs w:val="22"/>
+        </w:rPr>
+      </w:pPr>
+      <w:r>
+        <w:rPr>
+          <w:rFonts w:ascii="Courier New" w:hAnsi="Courier New" w:cs="Courier New"/>
+          <w:szCs w:val="22"/>
+          <w:rtl/>
+        </w:rPr>
+        <w:t>מחזיר את מספר הזיהוי של עובדים שטיפלו ביותר מחמש תקלות ודוחות תחזוקה ביחד, ומחזיר בכמה תקלות ובכמה דוחות תחזוקה הם טיפלו</w:t>
       </w:r>
     </w:p>
     <w:p>
@@ -9932,45 +9669,10 @@
         <w:spacing w:after="0" w:line="240" w:lineRule="auto"/>
         <w:rPr>
           <w:rFonts w:ascii="Courier New" w:hAnsi="Courier New" w:cs="Courier New"/>
-          <w:color w:val="FF0000"/>
-          <w:szCs w:val="22"/>
-          <w:rtl/>
-        </w:rPr>
-      </w:pPr>
-      <w:r>
-        <w:rPr>
-          <w:rFonts w:ascii="Courier New" w:hAnsi="Courier New" w:cs="Courier New"/>
-          <w:color w:val="FF0000"/>
-          <w:szCs w:val="22"/>
-          <w:rtl/>
-        </w:rPr>
-        <w:t>--</w:t>
-      </w:r>
-      <w:r>
-        <w:rPr>
-          <w:rFonts w:ascii="Courier New" w:hAnsi="Courier New" w:cs="Courier New"/>
-          <w:color w:val="FF0000"/>
-          <w:szCs w:val="22"/>
-        </w:rPr>
-        <w:t>10</w:t>
-      </w:r>
-      <w:r>
-        <w:rPr>
-          <w:rFonts w:ascii="Courier New" w:hAnsi="Courier New" w:cs="Courier New"/>
-          <w:color w:val="FF0000"/>
-          <w:szCs w:val="22"/>
-          <w:rtl/>
-        </w:rPr>
-        <w:t>.</w:t>
-      </w:r>
-      <w:r>
-        <w:rPr>
-          <w:rFonts w:ascii="Courier New" w:hAnsi="Courier New" w:cs="Courier New"/>
-          <w:color w:val="FF0000"/>
-          <w:szCs w:val="22"/>
-        </w:rPr>
-        <w:t>return the id of branches that have more 10 pieces of equipment or that had more than 5 malfunctions</w:t>
-      </w:r>
+          <w:szCs w:val="22"/>
+          <w:rtl/>
+        </w:rPr>
+      </w:pPr>
     </w:p>
     <w:p>
       <w:pPr>
@@ -9985,6 +9687,30 @@
           <w:rtl/>
         </w:rPr>
       </w:pPr>
+      <w:r>
+        <w:rPr>
+          <w:rFonts w:ascii="Courier New" w:hAnsi="Courier New" w:cs="Courier New"/>
+          <w:szCs w:val="22"/>
+        </w:rPr>
+        <w:t xml:space="preserve">select distinct </w:t>
+      </w:r>
+      <w:proofErr w:type="spellStart"/>
+      <w:r>
+        <w:rPr>
+          <w:rFonts w:ascii="Courier New" w:hAnsi="Courier New" w:cs="Courier New"/>
+          <w:szCs w:val="22"/>
+        </w:rPr>
+        <w:t>employeeId</w:t>
+      </w:r>
+      <w:proofErr w:type="spellEnd"/>
+      <w:r>
+        <w:rPr>
+          <w:rFonts w:ascii="Courier New" w:hAnsi="Courier New" w:cs="Courier New"/>
+          <w:szCs w:val="22"/>
+          <w:rtl/>
+        </w:rPr>
+        <w:t xml:space="preserve">, </w:t>
+      </w:r>
     </w:p>
     <w:p>
       <w:pPr>
@@ -10003,8 +9729,32 @@
         <w:rPr>
           <w:rFonts w:ascii="Courier New" w:hAnsi="Courier New" w:cs="Courier New"/>
           <w:szCs w:val="22"/>
-        </w:rPr>
-        <w:t xml:space="preserve">select </w:t>
+          <w:rtl/>
+        </w:rPr>
+        <w:t xml:space="preserve">       </w:t>
+      </w:r>
+      <w:r>
+        <w:rPr>
+          <w:rFonts w:ascii="Courier New" w:hAnsi="Courier New" w:cs="Courier New"/>
+          <w:szCs w:val="22"/>
+        </w:rPr>
+        <w:t xml:space="preserve">(select </w:t>
+      </w:r>
+      <w:proofErr w:type="gramStart"/>
+      <w:r>
+        <w:rPr>
+          <w:rFonts w:ascii="Courier New" w:hAnsi="Courier New" w:cs="Courier New"/>
+          <w:szCs w:val="22"/>
+        </w:rPr>
+        <w:t>count(</w:t>
+      </w:r>
+      <w:proofErr w:type="gramEnd"/>
+      <w:r>
+        <w:rPr>
+          <w:rFonts w:ascii="Courier New" w:hAnsi="Courier New" w:cs="Courier New"/>
+          <w:szCs w:val="22"/>
+        </w:rPr>
+        <w:t xml:space="preserve">*) from </w:t>
       </w:r>
       <w:proofErr w:type="spellStart"/>
       <w:r>
@@ -10012,9 +9762,49 @@
           <w:rFonts w:ascii="Courier New" w:hAnsi="Courier New" w:cs="Courier New"/>
           <w:szCs w:val="22"/>
         </w:rPr>
-        <w:t>branchId</w:t>
+        <w:t>Maintenancereport</w:t>
       </w:r>
       <w:proofErr w:type="spellEnd"/>
+      <w:r>
+        <w:rPr>
+          <w:rFonts w:ascii="Courier New" w:hAnsi="Courier New" w:cs="Courier New"/>
+          <w:szCs w:val="22"/>
+        </w:rPr>
+        <w:t xml:space="preserve"> m1 where </w:t>
+      </w:r>
+      <w:proofErr w:type="spellStart"/>
+      <w:r>
+        <w:rPr>
+          <w:rFonts w:ascii="Courier New" w:hAnsi="Courier New" w:cs="Courier New"/>
+          <w:szCs w:val="22"/>
+        </w:rPr>
+        <w:t>e.employeeId</w:t>
+      </w:r>
+      <w:proofErr w:type="spellEnd"/>
+      <w:r>
+        <w:rPr>
+          <w:rFonts w:ascii="Courier New" w:hAnsi="Courier New" w:cs="Courier New"/>
+          <w:szCs w:val="22"/>
+        </w:rPr>
+        <w:t xml:space="preserve">=m1.employeeId) as </w:t>
+      </w:r>
+      <w:proofErr w:type="spellStart"/>
+      <w:r>
+        <w:rPr>
+          <w:rFonts w:ascii="Courier New" w:hAnsi="Courier New" w:cs="Courier New"/>
+          <w:szCs w:val="22"/>
+        </w:rPr>
+        <w:t>numOfReports</w:t>
+      </w:r>
+      <w:proofErr w:type="spellEnd"/>
+      <w:r>
+        <w:rPr>
+          <w:rFonts w:ascii="Courier New" w:hAnsi="Courier New" w:cs="Courier New"/>
+          <w:szCs w:val="22"/>
+          <w:rtl/>
+        </w:rPr>
+        <w:t>,</w:t>
+      </w:r>
     </w:p>
     <w:p>
       <w:pPr>
@@ -10033,9 +9823,58 @@
         <w:rPr>
           <w:rFonts w:ascii="Courier New" w:hAnsi="Courier New" w:cs="Courier New"/>
           <w:szCs w:val="22"/>
-        </w:rPr>
-        <w:t>from Branch b1</w:t>
-      </w:r>
+          <w:rtl/>
+        </w:rPr>
+        <w:t xml:space="preserve">       </w:t>
+      </w:r>
+      <w:r>
+        <w:rPr>
+          <w:rFonts w:ascii="Courier New" w:hAnsi="Courier New" w:cs="Courier New"/>
+          <w:szCs w:val="22"/>
+        </w:rPr>
+        <w:t xml:space="preserve">(select </w:t>
+      </w:r>
+      <w:proofErr w:type="gramStart"/>
+      <w:r>
+        <w:rPr>
+          <w:rFonts w:ascii="Courier New" w:hAnsi="Courier New" w:cs="Courier New"/>
+          <w:szCs w:val="22"/>
+        </w:rPr>
+        <w:t>count(</w:t>
+      </w:r>
+      <w:proofErr w:type="gramEnd"/>
+      <w:r>
+        <w:rPr>
+          <w:rFonts w:ascii="Courier New" w:hAnsi="Courier New" w:cs="Courier New"/>
+          <w:szCs w:val="22"/>
+        </w:rPr>
+        <w:t xml:space="preserve">*) from malfunction m2 where </w:t>
+      </w:r>
+      <w:proofErr w:type="spellStart"/>
+      <w:r>
+        <w:rPr>
+          <w:rFonts w:ascii="Courier New" w:hAnsi="Courier New" w:cs="Courier New"/>
+          <w:szCs w:val="22"/>
+        </w:rPr>
+        <w:t>e.employeeId</w:t>
+      </w:r>
+      <w:proofErr w:type="spellEnd"/>
+      <w:r>
+        <w:rPr>
+          <w:rFonts w:ascii="Courier New" w:hAnsi="Courier New" w:cs="Courier New"/>
+          <w:szCs w:val="22"/>
+        </w:rPr>
+        <w:t xml:space="preserve">=m2.employeeId) as </w:t>
+      </w:r>
+      <w:proofErr w:type="spellStart"/>
+      <w:r>
+        <w:rPr>
+          <w:rFonts w:ascii="Courier New" w:hAnsi="Courier New" w:cs="Courier New"/>
+          <w:szCs w:val="22"/>
+        </w:rPr>
+        <w:t>numOfMalfunctions</w:t>
+      </w:r>
+      <w:proofErr w:type="spellEnd"/>
     </w:p>
     <w:p>
       <w:pPr>
@@ -10055,6 +9894,310 @@
           <w:rFonts w:ascii="Courier New" w:hAnsi="Courier New" w:cs="Courier New"/>
           <w:szCs w:val="22"/>
         </w:rPr>
+        <w:t>from employee e</w:t>
+      </w:r>
+    </w:p>
+    <w:p>
+      <w:pPr>
+        <w:autoSpaceDE w:val="0"/>
+        <w:autoSpaceDN w:val="0"/>
+        <w:bidi w:val="0"/>
+        <w:adjustRightInd w:val="0"/>
+        <w:spacing w:after="0" w:line="240" w:lineRule="auto"/>
+        <w:rPr>
+          <w:rFonts w:ascii="Courier New" w:hAnsi="Courier New" w:cs="Courier New"/>
+          <w:szCs w:val="22"/>
+          <w:rtl/>
+        </w:rPr>
+      </w:pPr>
+      <w:r>
+        <w:rPr>
+          <w:rFonts w:ascii="Courier New" w:hAnsi="Courier New" w:cs="Courier New"/>
+          <w:szCs w:val="22"/>
+        </w:rPr>
+        <w:t xml:space="preserve">where ((select </w:t>
+      </w:r>
+      <w:proofErr w:type="gramStart"/>
+      <w:r>
+        <w:rPr>
+          <w:rFonts w:ascii="Courier New" w:hAnsi="Courier New" w:cs="Courier New"/>
+          <w:szCs w:val="22"/>
+        </w:rPr>
+        <w:t>count(</w:t>
+      </w:r>
+      <w:proofErr w:type="gramEnd"/>
+      <w:r>
+        <w:rPr>
+          <w:rFonts w:ascii="Courier New" w:hAnsi="Courier New" w:cs="Courier New"/>
+          <w:szCs w:val="22"/>
+        </w:rPr>
+        <w:t xml:space="preserve">*) from </w:t>
+      </w:r>
+      <w:proofErr w:type="spellStart"/>
+      <w:r>
+        <w:rPr>
+          <w:rFonts w:ascii="Courier New" w:hAnsi="Courier New" w:cs="Courier New"/>
+          <w:szCs w:val="22"/>
+        </w:rPr>
+        <w:t>Maintenancereport</w:t>
+      </w:r>
+      <w:proofErr w:type="spellEnd"/>
+      <w:r>
+        <w:rPr>
+          <w:rFonts w:ascii="Courier New" w:hAnsi="Courier New" w:cs="Courier New"/>
+          <w:szCs w:val="22"/>
+        </w:rPr>
+        <w:t xml:space="preserve"> m1 where </w:t>
+      </w:r>
+      <w:proofErr w:type="spellStart"/>
+      <w:r>
+        <w:rPr>
+          <w:rFonts w:ascii="Courier New" w:hAnsi="Courier New" w:cs="Courier New"/>
+          <w:szCs w:val="22"/>
+        </w:rPr>
+        <w:t>e.employeeId</w:t>
+      </w:r>
+      <w:proofErr w:type="spellEnd"/>
+      <w:r>
+        <w:rPr>
+          <w:rFonts w:ascii="Courier New" w:hAnsi="Courier New" w:cs="Courier New"/>
+          <w:szCs w:val="22"/>
+        </w:rPr>
+        <w:t>=m1.employeeId</w:t>
+      </w:r>
+      <w:r>
+        <w:rPr>
+          <w:rFonts w:ascii="Courier New" w:hAnsi="Courier New" w:cs="Courier New"/>
+          <w:szCs w:val="22"/>
+          <w:rtl/>
+        </w:rPr>
+        <w:t>)+</w:t>
+      </w:r>
+    </w:p>
+    <w:p>
+      <w:pPr>
+        <w:autoSpaceDE w:val="0"/>
+        <w:autoSpaceDN w:val="0"/>
+        <w:bidi w:val="0"/>
+        <w:adjustRightInd w:val="0"/>
+        <w:spacing w:after="0" w:line="240" w:lineRule="auto"/>
+        <w:rPr>
+          <w:rFonts w:ascii="Courier New" w:hAnsi="Courier New" w:cs="Courier New"/>
+          <w:szCs w:val="22"/>
+          <w:rtl/>
+        </w:rPr>
+      </w:pPr>
+      <w:r>
+        <w:rPr>
+          <w:rFonts w:ascii="Courier New" w:hAnsi="Courier New" w:cs="Courier New"/>
+          <w:szCs w:val="22"/>
+          <w:rtl/>
+        </w:rPr>
+        <w:t xml:space="preserve">      </w:t>
+      </w:r>
+      <w:r>
+        <w:rPr>
+          <w:rFonts w:ascii="Courier New" w:hAnsi="Courier New" w:cs="Courier New"/>
+          <w:szCs w:val="22"/>
+        </w:rPr>
+        <w:t xml:space="preserve">(select </w:t>
+      </w:r>
+      <w:proofErr w:type="gramStart"/>
+      <w:r>
+        <w:rPr>
+          <w:rFonts w:ascii="Courier New" w:hAnsi="Courier New" w:cs="Courier New"/>
+          <w:szCs w:val="22"/>
+        </w:rPr>
+        <w:t>count(</w:t>
+      </w:r>
+      <w:proofErr w:type="gramEnd"/>
+      <w:r>
+        <w:rPr>
+          <w:rFonts w:ascii="Courier New" w:hAnsi="Courier New" w:cs="Courier New"/>
+          <w:szCs w:val="22"/>
+        </w:rPr>
+        <w:t xml:space="preserve">*) from malfunction m2 where </w:t>
+      </w:r>
+      <w:proofErr w:type="spellStart"/>
+      <w:r>
+        <w:rPr>
+          <w:rFonts w:ascii="Courier New" w:hAnsi="Courier New" w:cs="Courier New"/>
+          <w:szCs w:val="22"/>
+        </w:rPr>
+        <w:t>e.employeeId</w:t>
+      </w:r>
+      <w:proofErr w:type="spellEnd"/>
+      <w:r>
+        <w:rPr>
+          <w:rFonts w:ascii="Courier New" w:hAnsi="Courier New" w:cs="Courier New"/>
+          <w:szCs w:val="22"/>
+        </w:rPr>
+        <w:t>=m2.employeeId)) &gt; 5</w:t>
+      </w:r>
+      <w:r>
+        <w:rPr>
+          <w:rFonts w:ascii="Courier New" w:hAnsi="Courier New" w:cs="Courier New"/>
+          <w:szCs w:val="22"/>
+          <w:rtl/>
+        </w:rPr>
+        <w:t xml:space="preserve">  </w:t>
+      </w:r>
+    </w:p>
+    <w:p>
+      <w:pPr>
+        <w:autoSpaceDE w:val="0"/>
+        <w:autoSpaceDN w:val="0"/>
+        <w:bidi w:val="0"/>
+        <w:adjustRightInd w:val="0"/>
+        <w:spacing w:after="0" w:line="240" w:lineRule="auto"/>
+        <w:rPr>
+          <w:rFonts w:ascii="Courier New" w:hAnsi="Courier New" w:cs="Courier New"/>
+          <w:color w:val="FF0000"/>
+          <w:szCs w:val="22"/>
+        </w:rPr>
+      </w:pPr>
+      <w:r>
+        <w:rPr>
+          <w:rFonts w:ascii="Courier New" w:hAnsi="Courier New" w:cs="Courier New"/>
+          <w:color w:val="FF0000"/>
+          <w:szCs w:val="22"/>
+          <w:rtl/>
+        </w:rPr>
+        <w:t>--------------------------------------------------------------</w:t>
+      </w:r>
+      <w:r>
+        <w:rPr>
+          <w:rFonts w:ascii="Courier New" w:hAnsi="Courier New" w:cs="Courier New"/>
+          <w:color w:val="FF0000"/>
+          <w:szCs w:val="22"/>
+        </w:rPr>
+        <w:t>10</w:t>
+      </w:r>
+      <w:r>
+        <w:rPr>
+          <w:rFonts w:ascii="Courier New" w:hAnsi="Courier New" w:cs="Courier New"/>
+          <w:color w:val="FF0000"/>
+          <w:szCs w:val="22"/>
+          <w:rtl/>
+        </w:rPr>
+        <w:t>.</w:t>
+      </w:r>
+      <w:r>
+        <w:rPr>
+          <w:rFonts w:ascii="Courier New" w:hAnsi="Courier New" w:cs="Courier New"/>
+          <w:color w:val="FF0000"/>
+          <w:szCs w:val="22"/>
+        </w:rPr>
+        <w:t>return the id of branches that have more 10 pieces of equipment or that had more than 5 malfunctions</w:t>
+      </w:r>
+    </w:p>
+    <w:p>
+      <w:pPr>
+        <w:autoSpaceDE w:val="0"/>
+        <w:autoSpaceDN w:val="0"/>
+        <w:bidi w:val="0"/>
+        <w:adjustRightInd w:val="0"/>
+        <w:spacing w:after="0" w:line="240" w:lineRule="auto"/>
+        <w:rPr>
+          <w:rFonts w:ascii="Courier New" w:hAnsi="Courier New" w:cs="Courier New"/>
+          <w:color w:val="FF0000"/>
+          <w:szCs w:val="22"/>
+        </w:rPr>
+      </w:pPr>
+      <w:r>
+        <w:rPr>
+          <w:rFonts w:ascii="Courier New" w:hAnsi="Courier New" w:cs="Courier New"/>
+          <w:color w:val="FF0000"/>
+          <w:szCs w:val="22"/>
+          <w:rtl/>
+        </w:rPr>
+        <w:t>מחזיר את מספרי הזיהוי של סניפים שיש להם יותר מעשר יחידות ציוד או שהיו להם יותר מחמש תקלות</w:t>
+      </w:r>
+    </w:p>
+    <w:p>
+      <w:pPr>
+        <w:autoSpaceDE w:val="0"/>
+        <w:autoSpaceDN w:val="0"/>
+        <w:bidi w:val="0"/>
+        <w:adjustRightInd w:val="0"/>
+        <w:spacing w:after="0" w:line="240" w:lineRule="auto"/>
+        <w:rPr>
+          <w:rFonts w:ascii="Courier New" w:hAnsi="Courier New" w:cs="Courier New"/>
+          <w:szCs w:val="22"/>
+          <w:rtl/>
+        </w:rPr>
+      </w:pPr>
+    </w:p>
+    <w:p>
+      <w:pPr>
+        <w:autoSpaceDE w:val="0"/>
+        <w:autoSpaceDN w:val="0"/>
+        <w:bidi w:val="0"/>
+        <w:adjustRightInd w:val="0"/>
+        <w:spacing w:after="0" w:line="240" w:lineRule="auto"/>
+        <w:rPr>
+          <w:rFonts w:ascii="Courier New" w:hAnsi="Courier New" w:cs="Courier New"/>
+          <w:szCs w:val="22"/>
+          <w:rtl/>
+        </w:rPr>
+      </w:pPr>
+      <w:r>
+        <w:rPr>
+          <w:rFonts w:ascii="Courier New" w:hAnsi="Courier New" w:cs="Courier New"/>
+          <w:szCs w:val="22"/>
+        </w:rPr>
+        <w:t xml:space="preserve">select </w:t>
+      </w:r>
+      <w:proofErr w:type="spellStart"/>
+      <w:r>
+        <w:rPr>
+          <w:rFonts w:ascii="Courier New" w:hAnsi="Courier New" w:cs="Courier New"/>
+          <w:szCs w:val="22"/>
+        </w:rPr>
+        <w:t>branchId</w:t>
+      </w:r>
+      <w:proofErr w:type="spellEnd"/>
+    </w:p>
+    <w:p>
+      <w:pPr>
+        <w:autoSpaceDE w:val="0"/>
+        <w:autoSpaceDN w:val="0"/>
+        <w:bidi w:val="0"/>
+        <w:adjustRightInd w:val="0"/>
+        <w:spacing w:after="0" w:line="240" w:lineRule="auto"/>
+        <w:rPr>
+          <w:rFonts w:ascii="Courier New" w:hAnsi="Courier New" w:cs="Courier New"/>
+          <w:szCs w:val="22"/>
+          <w:rtl/>
+        </w:rPr>
+      </w:pPr>
+      <w:r>
+        <w:rPr>
+          <w:rFonts w:ascii="Courier New" w:hAnsi="Courier New" w:cs="Courier New"/>
+          <w:szCs w:val="22"/>
+        </w:rPr>
+        <w:t>from Branch b1</w:t>
+      </w:r>
+    </w:p>
+    <w:p>
+      <w:pPr>
+        <w:autoSpaceDE w:val="0"/>
+        <w:autoSpaceDN w:val="0"/>
+        <w:bidi w:val="0"/>
+        <w:adjustRightInd w:val="0"/>
+        <w:spacing w:after="0" w:line="240" w:lineRule="auto"/>
+        <w:rPr>
+          <w:rFonts w:ascii="Courier New" w:hAnsi="Courier New" w:cs="Courier New"/>
+          <w:szCs w:val="22"/>
+          <w:rtl/>
+        </w:rPr>
+      </w:pPr>
+      <w:r>
+        <w:rPr>
+          <w:rFonts w:ascii="Courier New" w:hAnsi="Courier New" w:cs="Courier New"/>
+          <w:szCs w:val="22"/>
+        </w:rPr>
+        <w:lastRenderedPageBreak/>
         <w:t xml:space="preserve">where 10 &lt; (select </w:t>
       </w:r>
       <w:proofErr w:type="gramStart"/>
@@ -10226,7 +10369,7 @@
 </file>
 
 <file path=word/endnotes.xml><?xml version="1.0" encoding="utf-8"?>
-<w:endnotes xmlns:wpc="http://schemas.microsoft.com/office/word/2010/wordprocessingCanvas" xmlns:cx="http://schemas.microsoft.com/office/drawing/2014/chartex" xmlns:cx1="http://schemas.microsoft.com/office/drawing/2015/9/8/chartex" xmlns:cx2="http://schemas.microsoft.com/office/drawing/2015/10/21/chartex" xmlns:cx3="http://schemas.microsoft.com/office/drawing/2016/5/9/chartex" xmlns:cx4="http://schemas.microsoft.com/office/drawing/2016/5/10/chartex" xmlns:cx5="http://schemas.microsoft.com/office/drawing/2016/5/11/chartex" xmlns:cx6="http://schemas.microsoft.com/office/drawing/2016/5/12/chartex" xmlns:cx7="http://schemas.microsoft.com/office/drawing/2016/5/13/chartex" xmlns:cx8="http://schemas.microsoft.com/office/drawing/2016/5/14/chartex" xmlns:mc="http://schemas.openxmlformats.org/markup-compatibility/2006" xmlns:aink="http://schemas.microsoft.com/office/drawing/2016/ink" xmlns:am3d="http://schemas.microsoft.com/office/drawing/2017/model3d" xmlns:o="urn:schemas-microsoft-com:office:office" xmlns:r="http://schemas.openxmlformats.org/officeDocument/2006/relationships" xmlns:m="http://schemas.openxmlformats.org/officeDocument/2006/math" xmlns:v="urn:schemas-microsoft-com:vml" xmlns:wp14="http://schemas.microsoft.com/office/word/2010/wordprocessingDrawing" xmlns:wp="http://schemas.openxmlformats.org/drawingml/2006/wordprocessingDrawing" xmlns:w10="urn:schemas-microsoft-com:office:word" xmlns:w="http://schemas.openxmlformats.org/wordprocessingml/2006/main" xmlns:w14="http://schemas.microsoft.com/office/word/2010/wordml" xmlns:w15="http://schemas.microsoft.com/office/word/2012/wordml" xmlns:w16cid="http://schemas.microsoft.com/office/word/2016/wordml/cid" xmlns:w16se="http://schemas.microsoft.com/office/word/2015/wordml/symex" xmlns:wpg="http://schemas.microsoft.com/office/word/2010/wordprocessingGroup" xmlns:wpi="http://schemas.microsoft.com/office/word/2010/wordprocessingInk" xmlns:wne="http://schemas.microsoft.com/office/word/2006/wordml" xmlns:wps="http://schemas.microsoft.com/office/word/2010/wordprocessingShape" mc:Ignorable="w14 w15 w16se w16cid wp14">
+<w:endnotes xmlns:wpc="http://schemas.microsoft.com/office/word/2010/wordprocessingCanvas" xmlns:cx="http://schemas.microsoft.com/office/drawing/2014/chartex" xmlns:mc="http://schemas.openxmlformats.org/markup-compatibility/2006" xmlns:o="urn:schemas-microsoft-com:office:office" xmlns:r="http://schemas.openxmlformats.org/officeDocument/2006/relationships" xmlns:m="http://schemas.openxmlformats.org/officeDocument/2006/math" xmlns:v="urn:schemas-microsoft-com:vml" xmlns:wp14="http://schemas.microsoft.com/office/word/2010/wordprocessingDrawing" xmlns:wp="http://schemas.openxmlformats.org/drawingml/2006/wordprocessingDrawing" xmlns:w10="urn:schemas-microsoft-com:office:word" xmlns:w="http://schemas.openxmlformats.org/wordprocessingml/2006/main" xmlns:w14="http://schemas.microsoft.com/office/word/2010/wordml" xmlns:w15="http://schemas.microsoft.com/office/word/2012/wordml" xmlns:w16se="http://schemas.microsoft.com/office/word/2015/wordml/symex" xmlns:wpg="http://schemas.microsoft.com/office/word/2010/wordprocessingGroup" xmlns:wpi="http://schemas.microsoft.com/office/word/2010/wordprocessingInk" xmlns:wne="http://schemas.microsoft.com/office/word/2006/wordml" xmlns:wps="http://schemas.microsoft.com/office/word/2010/wordprocessingShape" mc:Ignorable="w14 w15 w16se wp14">
   <w:endnote w:type="separator" w:id="-1">
     <w:p>
       <w:pPr>
@@ -10251,7 +10394,7 @@
 </file>
 
 <file path=word/footer1.xml><?xml version="1.0" encoding="utf-8"?>
-<w:ftr xmlns:wpc="http://schemas.microsoft.com/office/word/2010/wordprocessingCanvas" xmlns:cx="http://schemas.microsoft.com/office/drawing/2014/chartex" xmlns:cx1="http://schemas.microsoft.com/office/drawing/2015/9/8/chartex" xmlns:cx2="http://schemas.microsoft.com/office/drawing/2015/10/21/chartex" xmlns:cx3="http://schemas.microsoft.com/office/drawing/2016/5/9/chartex" xmlns:cx4="http://schemas.microsoft.com/office/drawing/2016/5/10/chartex" xmlns:cx5="http://schemas.microsoft.com/office/drawing/2016/5/11/chartex" xmlns:cx6="http://schemas.microsoft.com/office/drawing/2016/5/12/chartex" xmlns:cx7="http://schemas.microsoft.com/office/drawing/2016/5/13/chartex" xmlns:cx8="http://schemas.microsoft.com/office/drawing/2016/5/14/chartex" xmlns:mc="http://schemas.openxmlformats.org/markup-compatibility/2006" xmlns:aink="http://schemas.microsoft.com/office/drawing/2016/ink" xmlns:am3d="http://schemas.microsoft.com/office/drawing/2017/model3d" xmlns:o="urn:schemas-microsoft-com:office:office" xmlns:r="http://schemas.openxmlformats.org/officeDocument/2006/relationships" xmlns:m="http://schemas.openxmlformats.org/officeDocument/2006/math" xmlns:v="urn:schemas-microsoft-com:vml" xmlns:wp14="http://schemas.microsoft.com/office/word/2010/wordprocessingDrawing" xmlns:wp="http://schemas.openxmlformats.org/drawingml/2006/wordprocessingDrawing" xmlns:w10="urn:schemas-microsoft-com:office:word" xmlns:w="http://schemas.openxmlformats.org/wordprocessingml/2006/main" xmlns:w14="http://schemas.microsoft.com/office/word/2010/wordml" xmlns:w15="http://schemas.microsoft.com/office/word/2012/wordml" xmlns:w16cid="http://schemas.microsoft.com/office/word/2016/wordml/cid" xmlns:w16se="http://schemas.microsoft.com/office/word/2015/wordml/symex" xmlns:wpg="http://schemas.microsoft.com/office/word/2010/wordprocessingGroup" xmlns:wpi="http://schemas.microsoft.com/office/word/2010/wordprocessingInk" xmlns:wne="http://schemas.microsoft.com/office/word/2006/wordml" xmlns:wps="http://schemas.microsoft.com/office/word/2010/wordprocessingShape" mc:Ignorable="w14 w15 w16se w16cid wp14">
+<w:ftr xmlns:wpc="http://schemas.microsoft.com/office/word/2010/wordprocessingCanvas" xmlns:cx="http://schemas.microsoft.com/office/drawing/2014/chartex" xmlns:mc="http://schemas.openxmlformats.org/markup-compatibility/2006" xmlns:o="urn:schemas-microsoft-com:office:office" xmlns:r="http://schemas.openxmlformats.org/officeDocument/2006/relationships" xmlns:m="http://schemas.openxmlformats.org/officeDocument/2006/math" xmlns:v="urn:schemas-microsoft-com:vml" xmlns:wp14="http://schemas.microsoft.com/office/word/2010/wordprocessingDrawing" xmlns:wp="http://schemas.openxmlformats.org/drawingml/2006/wordprocessingDrawing" xmlns:w10="urn:schemas-microsoft-com:office:word" xmlns:w="http://schemas.openxmlformats.org/wordprocessingml/2006/main" xmlns:w14="http://schemas.microsoft.com/office/word/2010/wordml" xmlns:w15="http://schemas.microsoft.com/office/word/2012/wordml" xmlns:w16se="http://schemas.microsoft.com/office/word/2015/wordml/symex" xmlns:wpg="http://schemas.microsoft.com/office/word/2010/wordprocessingGroup" xmlns:wpi="http://schemas.microsoft.com/office/word/2010/wordprocessingInk" xmlns:wne="http://schemas.microsoft.com/office/word/2006/wordml" xmlns:wps="http://schemas.microsoft.com/office/word/2010/wordprocessingShape" mc:Ignorable="w14 w15 w16se wp14">
   <w:sdt>
     <w:sdtPr>
       <w:rPr>
@@ -10263,6 +10406,7 @@
         <w:docPartUnique/>
       </w:docPartObj>
     </w:sdtPr>
+    <w:sdtEndPr/>
     <w:sdtContent>
       <w:p>
         <w:pPr>
@@ -10331,7 +10475,7 @@
                 </wp:inline>
               </w:drawing>
             </mc:Choice>
-            <mc:Fallback>
+            <mc:Fallback xmlns:w16cid="http://schemas.microsoft.com/office/word/2016/wordml/cid" xmlns:am3d="http://schemas.microsoft.com/office/drawing/2017/model3d" xmlns:aink="http://schemas.microsoft.com/office/drawing/2016/ink" xmlns:cx8="http://schemas.microsoft.com/office/drawing/2016/5/14/chartex" xmlns:cx7="http://schemas.microsoft.com/office/drawing/2016/5/13/chartex" xmlns:cx6="http://schemas.microsoft.com/office/drawing/2016/5/12/chartex" xmlns:cx5="http://schemas.microsoft.com/office/drawing/2016/5/11/chartex" xmlns:cx4="http://schemas.microsoft.com/office/drawing/2016/5/10/chartex" xmlns:cx3="http://schemas.microsoft.com/office/drawing/2016/5/9/chartex" xmlns:cx2="http://schemas.microsoft.com/office/drawing/2015/10/21/chartex" xmlns:cx1="http://schemas.microsoft.com/office/drawing/2015/9/8/chartex">
               <w:pict>
                 <v:shapetype w14:anchorId="080FA856" id="_x0000_t110" coordsize="21600,21600" o:spt="110" path="m10800,l,10800,10800,21600,21600,10800xe">
                   <v:stroke joinstyle="miter"/>
@@ -10375,7 +10519,7 @@
             <w:rtl/>
             <w:lang w:val="he-IL"/>
           </w:rPr>
-          <w:t>7</w:t>
+          <w:t>9</w:t>
         </w:r>
         <w:r>
           <w:fldChar w:fldCharType="end"/>
@@ -10392,7 +10536,7 @@
 </file>
 
 <file path=word/footnotes.xml><?xml version="1.0" encoding="utf-8"?>
-<w:footnotes xmlns:wpc="http://schemas.microsoft.com/office/word/2010/wordprocessingCanvas" xmlns:cx="http://schemas.microsoft.com/office/drawing/2014/chartex" xmlns:cx1="http://schemas.microsoft.com/office/drawing/2015/9/8/chartex" xmlns:cx2="http://schemas.microsoft.com/office/drawing/2015/10/21/chartex" xmlns:cx3="http://schemas.microsoft.com/office/drawing/2016/5/9/chartex" xmlns:cx4="http://schemas.microsoft.com/office/drawing/2016/5/10/chartex" xmlns:cx5="http://schemas.microsoft.com/office/drawing/2016/5/11/chartex" xmlns:cx6="http://schemas.microsoft.com/office/drawing/2016/5/12/chartex" xmlns:cx7="http://schemas.microsoft.com/office/drawing/2016/5/13/chartex" xmlns:cx8="http://schemas.microsoft.com/office/drawing/2016/5/14/chartex" xmlns:mc="http://schemas.openxmlformats.org/markup-compatibility/2006" xmlns:aink="http://schemas.microsoft.com/office/drawing/2016/ink" xmlns:am3d="http://schemas.microsoft.com/office/drawing/2017/model3d" xmlns:o="urn:schemas-microsoft-com:office:office" xmlns:r="http://schemas.openxmlformats.org/officeDocument/2006/relationships" xmlns:m="http://schemas.openxmlformats.org/officeDocument/2006/math" xmlns:v="urn:schemas-microsoft-com:vml" xmlns:wp14="http://schemas.microsoft.com/office/word/2010/wordprocessingDrawing" xmlns:wp="http://schemas.openxmlformats.org/drawingml/2006/wordprocessingDrawing" xmlns:w10="urn:schemas-microsoft-com:office:word" xmlns:w="http://schemas.openxmlformats.org/wordprocessingml/2006/main" xmlns:w14="http://schemas.microsoft.com/office/word/2010/wordml" xmlns:w15="http://schemas.microsoft.com/office/word/2012/wordml" xmlns:w16cid="http://schemas.microsoft.com/office/word/2016/wordml/cid" xmlns:w16se="http://schemas.microsoft.com/office/word/2015/wordml/symex" xmlns:wpg="http://schemas.microsoft.com/office/word/2010/wordprocessingGroup" xmlns:wpi="http://schemas.microsoft.com/office/word/2010/wordprocessingInk" xmlns:wne="http://schemas.microsoft.com/office/word/2006/wordml" xmlns:wps="http://schemas.microsoft.com/office/word/2010/wordprocessingShape" mc:Ignorable="w14 w15 w16se w16cid wp14">
+<w:footnotes xmlns:wpc="http://schemas.microsoft.com/office/word/2010/wordprocessingCanvas" xmlns:cx="http://schemas.microsoft.com/office/drawing/2014/chartex" xmlns:mc="http://schemas.openxmlformats.org/markup-compatibility/2006" xmlns:o="urn:schemas-microsoft-com:office:office" xmlns:r="http://schemas.openxmlformats.org/officeDocument/2006/relationships" xmlns:m="http://schemas.openxmlformats.org/officeDocument/2006/math" xmlns:v="urn:schemas-microsoft-com:vml" xmlns:wp14="http://schemas.microsoft.com/office/word/2010/wordprocessingDrawing" xmlns:wp="http://schemas.openxmlformats.org/drawingml/2006/wordprocessingDrawing" xmlns:w10="urn:schemas-microsoft-com:office:word" xmlns:w="http://schemas.openxmlformats.org/wordprocessingml/2006/main" xmlns:w14="http://schemas.microsoft.com/office/word/2010/wordml" xmlns:w15="http://schemas.microsoft.com/office/word/2012/wordml" xmlns:w16se="http://schemas.microsoft.com/office/word/2015/wordml/symex" xmlns:wpg="http://schemas.microsoft.com/office/word/2010/wordprocessingGroup" xmlns:wpi="http://schemas.microsoft.com/office/word/2010/wordprocessingInk" xmlns:wne="http://schemas.microsoft.com/office/word/2006/wordml" xmlns:wps="http://schemas.microsoft.com/office/word/2010/wordprocessingShape" mc:Ignorable="w14 w15 w16se wp14">
   <w:footnote w:type="separator" w:id="-1">
     <w:p>
       <w:pPr>
@@ -10417,7 +10561,7 @@
 </file>
 
 <file path=word/header1.xml><?xml version="1.0" encoding="utf-8"?>
-<w:hdr xmlns:wpc="http://schemas.microsoft.com/office/word/2010/wordprocessingCanvas" xmlns:cx="http://schemas.microsoft.com/office/drawing/2014/chartex" xmlns:cx1="http://schemas.microsoft.com/office/drawing/2015/9/8/chartex" xmlns:cx2="http://schemas.microsoft.com/office/drawing/2015/10/21/chartex" xmlns:cx3="http://schemas.microsoft.com/office/drawing/2016/5/9/chartex" xmlns:cx4="http://schemas.microsoft.com/office/drawing/2016/5/10/chartex" xmlns:cx5="http://schemas.microsoft.com/office/drawing/2016/5/11/chartex" xmlns:cx6="http://schemas.microsoft.com/office/drawing/2016/5/12/chartex" xmlns:cx7="http://schemas.microsoft.com/office/drawing/2016/5/13/chartex" xmlns:cx8="http://schemas.microsoft.com/office/drawing/2016/5/14/chartex" xmlns:mc="http://schemas.openxmlformats.org/markup-compatibility/2006" xmlns:aink="http://schemas.microsoft.com/office/drawing/2016/ink" xmlns:am3d="http://schemas.microsoft.com/office/drawing/2017/model3d" xmlns:o="urn:schemas-microsoft-com:office:office" xmlns:r="http://schemas.openxmlformats.org/officeDocument/2006/relationships" xmlns:m="http://schemas.openxmlformats.org/officeDocument/2006/math" xmlns:v="urn:schemas-microsoft-com:vml" xmlns:wp14="http://schemas.microsoft.com/office/word/2010/wordprocessingDrawing" xmlns:wp="http://schemas.openxmlformats.org/drawingml/2006/wordprocessingDrawing" xmlns:w10="urn:schemas-microsoft-com:office:word" xmlns:w="http://schemas.openxmlformats.org/wordprocessingml/2006/main" xmlns:w14="http://schemas.microsoft.com/office/word/2010/wordml" xmlns:w15="http://schemas.microsoft.com/office/word/2012/wordml" xmlns:w16cid="http://schemas.microsoft.com/office/word/2016/wordml/cid" xmlns:w16se="http://schemas.microsoft.com/office/word/2015/wordml/symex" xmlns:wpg="http://schemas.microsoft.com/office/word/2010/wordprocessingGroup" xmlns:wpi="http://schemas.microsoft.com/office/word/2010/wordprocessingInk" xmlns:wne="http://schemas.microsoft.com/office/word/2006/wordml" xmlns:wps="http://schemas.microsoft.com/office/word/2010/wordprocessingShape" mc:Ignorable="w14 w15 w16se w16cid wp14">
+<w:hdr xmlns:wpc="http://schemas.microsoft.com/office/word/2010/wordprocessingCanvas" xmlns:cx="http://schemas.microsoft.com/office/drawing/2014/chartex" xmlns:mc="http://schemas.openxmlformats.org/markup-compatibility/2006" xmlns:o="urn:schemas-microsoft-com:office:office" xmlns:r="http://schemas.openxmlformats.org/officeDocument/2006/relationships" xmlns:m="http://schemas.openxmlformats.org/officeDocument/2006/math" xmlns:v="urn:schemas-microsoft-com:vml" xmlns:wp14="http://schemas.microsoft.com/office/word/2010/wordprocessingDrawing" xmlns:wp="http://schemas.openxmlformats.org/drawingml/2006/wordprocessingDrawing" xmlns:w10="urn:schemas-microsoft-com:office:word" xmlns:w="http://schemas.openxmlformats.org/wordprocessingml/2006/main" xmlns:w14="http://schemas.microsoft.com/office/word/2010/wordml" xmlns:w15="http://schemas.microsoft.com/office/word/2012/wordml" xmlns:w16se="http://schemas.microsoft.com/office/word/2015/wordml/symex" xmlns:wpg="http://schemas.microsoft.com/office/word/2010/wordprocessingGroup" xmlns:wpi="http://schemas.microsoft.com/office/word/2010/wordprocessingInk" xmlns:wne="http://schemas.microsoft.com/office/word/2006/wordml" xmlns:wps="http://schemas.microsoft.com/office/word/2010/wordprocessingShape" mc:Ignorable="w14 w15 w16se wp14">
   <w:p>
     <w:pPr>
       <w:pStyle w:val="a3"/>
@@ -10471,10 +10615,10 @@
 </file>
 
 <file path=word/numbering.xml><?xml version="1.0" encoding="utf-8"?>
-<w:numbering xmlns:wpc="http://schemas.microsoft.com/office/word/2010/wordprocessingCanvas" xmlns:cx="http://schemas.microsoft.com/office/drawing/2014/chartex" xmlns:cx1="http://schemas.microsoft.com/office/drawing/2015/9/8/chartex" xmlns:cx2="http://schemas.microsoft.com/office/drawing/2015/10/21/chartex" xmlns:cx3="http://schemas.microsoft.com/office/drawing/2016/5/9/chartex" xmlns:cx4="http://schemas.microsoft.com/office/drawing/2016/5/10/chartex" xmlns:cx5="http://schemas.microsoft.com/office/drawing/2016/5/11/chartex" xmlns:cx6="http://schemas.microsoft.com/office/drawing/2016/5/12/chartex" xmlns:cx7="http://schemas.microsoft.com/office/drawing/2016/5/13/chartex" xmlns:cx8="http://schemas.microsoft.com/office/drawing/2016/5/14/chartex" xmlns:mc="http://schemas.openxmlformats.org/markup-compatibility/2006" xmlns:aink="http://schemas.microsoft.com/office/drawing/2016/ink" xmlns:am3d="http://schemas.microsoft.com/office/drawing/2017/model3d" xmlns:o="urn:schemas-microsoft-com:office:office" xmlns:r="http://schemas.openxmlformats.org/officeDocument/2006/relationships" xmlns:m="http://schemas.openxmlformats.org/officeDocument/2006/math" xmlns:v="urn:schemas-microsoft-com:vml" xmlns:wp14="http://schemas.microsoft.com/office/word/2010/wordprocessingDrawing" xmlns:wp="http://schemas.openxmlformats.org/drawingml/2006/wordprocessingDrawing" xmlns:w10="urn:schemas-microsoft-com:office:word" xmlns:w="http://schemas.openxmlformats.org/wordprocessingml/2006/main" xmlns:w14="http://schemas.microsoft.com/office/word/2010/wordml" xmlns:w15="http://schemas.microsoft.com/office/word/2012/wordml" xmlns:w16cid="http://schemas.microsoft.com/office/word/2016/wordml/cid" xmlns:w16se="http://schemas.microsoft.com/office/word/2015/wordml/symex" xmlns:wpg="http://schemas.microsoft.com/office/word/2010/wordprocessingGroup" xmlns:wpi="http://schemas.microsoft.com/office/word/2010/wordprocessingInk" xmlns:wne="http://schemas.microsoft.com/office/word/2006/wordml" xmlns:wps="http://schemas.microsoft.com/office/word/2010/wordprocessingShape" mc:Ignorable="w14 w15 w16se w16cid wp14">
+<w:numbering xmlns:wpc="http://schemas.microsoft.com/office/word/2010/wordprocessingCanvas" xmlns:cx="http://schemas.microsoft.com/office/drawing/2014/chartex" xmlns:mc="http://schemas.openxmlformats.org/markup-compatibility/2006" xmlns:o="urn:schemas-microsoft-com:office:office" xmlns:r="http://schemas.openxmlformats.org/officeDocument/2006/relationships" xmlns:m="http://schemas.openxmlformats.org/officeDocument/2006/math" xmlns:v="urn:schemas-microsoft-com:vml" xmlns:wp14="http://schemas.microsoft.com/office/word/2010/wordprocessingDrawing" xmlns:wp="http://schemas.openxmlformats.org/drawingml/2006/wordprocessingDrawing" xmlns:w10="urn:schemas-microsoft-com:office:word" xmlns:w="http://schemas.openxmlformats.org/wordprocessingml/2006/main" xmlns:w14="http://schemas.microsoft.com/office/word/2010/wordml" xmlns:w15="http://schemas.microsoft.com/office/word/2012/wordml" xmlns:w16se="http://schemas.microsoft.com/office/word/2015/wordml/symex" xmlns:wpg="http://schemas.microsoft.com/office/word/2010/wordprocessingGroup" xmlns:wpi="http://schemas.microsoft.com/office/word/2010/wordprocessingInk" xmlns:wne="http://schemas.microsoft.com/office/word/2006/wordml" xmlns:wps="http://schemas.microsoft.com/office/word/2010/wordprocessingShape" mc:Ignorable="w14 w15 w16se wp14">
   <w:numPicBullet w:numPicBulletId="0">
     <w:pict>
-      <v:shapetype id="_x0000_t75" coordsize="21600,21600" o:spt="75" o:preferrelative="t" path="m@4@5l@4@11@9@11@9@5xe" filled="f" stroked="f">
+      <v:shapetype w14:anchorId="7B8CEC81" id="_x0000_t75" coordsize="21600,21600" o:spt="75" o:preferrelative="t" path="m@4@5l@4@11@9@11@9@5xe" filled="f" stroked="f">
         <v:stroke joinstyle="miter"/>
         <v:formulas>
           <v:f eqn="if lineDrawn pixelLineWidth 0"/>
@@ -10493,7 +10637,7 @@
         <v:path o:extrusionok="f" gradientshapeok="t" o:connecttype="rect"/>
         <o:lock v:ext="edit" aspectratio="t"/>
       </v:shapetype>
-      <v:shape id="_x0000_i1028" type="#_x0000_t75" style="width:11.5pt;height:11.5pt" o:bullet="t">
+      <v:shape id="_x0000_i1027" type="#_x0000_t75" style="width:11.25pt;height:11.25pt" o:bullet="t">
         <v:imagedata r:id="rId1" o:title="clip_image001"/>
       </v:shape>
     </w:pict>
@@ -13328,7 +13472,7 @@
 </file>
 
 <file path=word/styles.xml><?xml version="1.0" encoding="utf-8"?>
-<w:styles xmlns:mc="http://schemas.openxmlformats.org/markup-compatibility/2006" xmlns:r="http://schemas.openxmlformats.org/officeDocument/2006/relationships" xmlns:w="http://schemas.openxmlformats.org/wordprocessingml/2006/main" xmlns:w14="http://schemas.microsoft.com/office/word/2010/wordml" xmlns:w15="http://schemas.microsoft.com/office/word/2012/wordml" xmlns:w16cid="http://schemas.microsoft.com/office/word/2016/wordml/cid" xmlns:w16se="http://schemas.microsoft.com/office/word/2015/wordml/symex" mc:Ignorable="w14 w15 w16se w16cid">
+<w:styles xmlns:mc="http://schemas.openxmlformats.org/markup-compatibility/2006" xmlns:r="http://schemas.openxmlformats.org/officeDocument/2006/relationships" xmlns:w="http://schemas.openxmlformats.org/wordprocessingml/2006/main" xmlns:w14="http://schemas.microsoft.com/office/word/2010/wordml" xmlns:w15="http://schemas.microsoft.com/office/word/2012/wordml" xmlns:w16se="http://schemas.microsoft.com/office/word/2015/wordml/symex" mc:Ignorable="w14 w15 w16se">
   <w:docDefaults>
     <w:rPrDefault>
       <w:rPr>
@@ -13344,7 +13488,7 @@
       </w:pPr>
     </w:pPrDefault>
   </w:docDefaults>
-  <w:latentStyles w:defLockedState="0" w:defUIPriority="99" w:defSemiHidden="0" w:defUnhideWhenUsed="0" w:defQFormat="0" w:count="375">
+  <w:latentStyles w:defLockedState="0" w:defUIPriority="99" w:defSemiHidden="0" w:defUnhideWhenUsed="0" w:defQFormat="0" w:count="371">
     <w:lsdException w:name="Normal" w:uiPriority="0" w:qFormat="1"/>
     <w:lsdException w:name="heading 1" w:uiPriority="9" w:qFormat="1"/>
     <w:lsdException w:name="heading 2" w:semiHidden="1" w:uiPriority="9" w:unhideWhenUsed="1" w:qFormat="1"/>
@@ -13450,6 +13594,7 @@
     <w:lsdException w:name="HTML Sample" w:semiHidden="1" w:unhideWhenUsed="1"/>
     <w:lsdException w:name="HTML Typewriter" w:semiHidden="1" w:unhideWhenUsed="1"/>
     <w:lsdException w:name="HTML Variable" w:semiHidden="1" w:unhideWhenUsed="1"/>
+    <w:lsdException w:name="Normal Table" w:semiHidden="1" w:unhideWhenUsed="1"/>
     <w:lsdException w:name="annotation subject" w:semiHidden="1" w:unhideWhenUsed="1"/>
     <w:lsdException w:name="No List" w:semiHidden="1" w:unhideWhenUsed="1"/>
     <w:lsdException w:name="Outline List 1" w:semiHidden="1" w:unhideWhenUsed="1"/>
@@ -13493,8 +13638,10 @@
     <w:lsdException w:name="Table Elegant" w:semiHidden="1" w:unhideWhenUsed="1"/>
     <w:lsdException w:name="Table Professional" w:semiHidden="1" w:unhideWhenUsed="1"/>
     <w:lsdException w:name="Table Subtle 1" w:semiHidden="1" w:unhideWhenUsed="1"/>
+    <w:lsdException w:name="Table Subtle 2" w:semiHidden="1" w:unhideWhenUsed="1"/>
     <w:lsdException w:name="Table Web 1" w:semiHidden="1" w:unhideWhenUsed="1"/>
     <w:lsdException w:name="Table Web 2" w:semiHidden="1" w:unhideWhenUsed="1"/>
+    <w:lsdException w:name="Table Web 3" w:semiHidden="1" w:unhideWhenUsed="1"/>
     <w:lsdException w:name="Balloon Text" w:semiHidden="1" w:unhideWhenUsed="1"/>
     <w:lsdException w:name="Table Grid" w:uiPriority="59"/>
     <w:lsdException w:name="Table Theme" w:semiHidden="1" w:unhideWhenUsed="1"/>
@@ -13713,10 +13860,6 @@
     <w:lsdException w:name="List Table 5 Dark Accent 6" w:uiPriority="50"/>
     <w:lsdException w:name="List Table 6 Colorful Accent 6" w:uiPriority="51"/>
     <w:lsdException w:name="List Table 7 Colorful Accent 6" w:uiPriority="52"/>
-    <w:lsdException w:name="Mention" w:semiHidden="1" w:unhideWhenUsed="1"/>
-    <w:lsdException w:name="Smart Hyperlink" w:semiHidden="1" w:unhideWhenUsed="1"/>
-    <w:lsdException w:name="Hashtag" w:semiHidden="1" w:unhideWhenUsed="1"/>
-    <w:lsdException w:name="Unresolved Mention" w:semiHidden="1" w:unhideWhenUsed="1"/>
   </w:latentStyles>
   <w:style w:type="paragraph" w:default="1" w:styleId="a">
     <w:name w:val="Normal"/>
@@ -14691,7 +14834,7 @@
 </file>
 
 <file path=customXml/itemProps2.xml><?xml version="1.0" encoding="utf-8"?>
-<ds:datastoreItem xmlns:ds="http://schemas.openxmlformats.org/officeDocument/2006/customXml" ds:itemID="{DD07B4B5-04C3-45D9-9A64-640D601CDFFB}">
+<ds:datastoreItem xmlns:ds="http://schemas.openxmlformats.org/officeDocument/2006/customXml" ds:itemID="{9032F488-BCA0-4CE2-B065-83B54EDEE86F}">
   <ds:schemaRefs>
     <ds:schemaRef ds:uri="http://schemas.openxmlformats.org/officeDocument/2006/bibliography"/>
   </ds:schemaRefs>

</xml_diff>

<commit_message>
added views, functions, procedures and sql queries
</commit_message>
<xml_diff>
--- a/דוח בסיסי נתונים שלום ודוד.docx
+++ b/דוח בסיסי נתונים שלום ודוד.docx
@@ -1146,7 +1146,7 @@
                   </wp:anchor>
                 </w:drawing>
               </mc:Choice>
-              <mc:Fallback xmlns:w16cid="http://schemas.microsoft.com/office/word/2016/wordml/cid" xmlns:am3d="http://schemas.microsoft.com/office/drawing/2017/model3d" xmlns:aink="http://schemas.microsoft.com/office/drawing/2016/ink" xmlns:cx8="http://schemas.microsoft.com/office/drawing/2016/5/14/chartex" xmlns:cx7="http://schemas.microsoft.com/office/drawing/2016/5/13/chartex" xmlns:cx6="http://schemas.microsoft.com/office/drawing/2016/5/12/chartex" xmlns:cx5="http://schemas.microsoft.com/office/drawing/2016/5/11/chartex" xmlns:cx4="http://schemas.microsoft.com/office/drawing/2016/5/10/chartex" xmlns:cx3="http://schemas.microsoft.com/office/drawing/2016/5/9/chartex" xmlns:cx2="http://schemas.microsoft.com/office/drawing/2015/10/21/chartex" xmlns:cx1="http://schemas.microsoft.com/office/drawing/2015/9/8/chartex">
+              <mc:Fallback>
                 <w:pict>
                   <v:group w14:anchorId="7B8CEC81" id="קבוצה 3" o:spid="_x0000_s1026" style="position:absolute;margin-left:11.35pt;margin-top:22.75pt;width:612pt;height:647.95pt;flip:x;z-index:251657216;mso-width-percent:1000;mso-position-horizontal-relative:page;mso-position-vertical-relative:margin;mso-width-percent:1000;mso-height-relative:margin" coordorigin=",1440" coordsize="12240,12959" o:gfxdata="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" o:allowincell="f">
                     <v:group id="Group 4" o:spid="_x0000_s1027" style="position:absolute;top:9661;width:12240;height:4738" coordorigin="-6,3399" coordsize="12197,4253" o:gfxdata="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">
@@ -1204,6 +1204,7 @@
                               <w:dataBinding w:prefixMappings="xmlns:ns0='http://schemas.openxmlformats.org/officeDocument/2006/extended-properties'" w:xpath="/ns0:Properties[1]/ns0:Company[1]" w:storeItemID="{6668398D-A668-4E3E-A5EB-62B293D839F1}"/>
                               <w:text/>
                             </w:sdtPr>
+                            <w:sdtEndPr/>
                             <w:sdtContent>
                               <w:p>
                                 <w:pPr>
@@ -1300,6 +1301,7 @@
                               <w:dataBinding w:prefixMappings="xmlns:ns0='http://schemas.openxmlformats.org/package/2006/metadata/core-properties' xmlns:ns1='http://purl.org/dc/elements/1.1/'" w:xpath="/ns0:coreProperties[1]/ns1:title[1]" w:storeItemID="{6C3C8BC8-F283-45AE-878A-BAB7291924A1}"/>
                               <w:text/>
                             </w:sdtPr>
+                            <w:sdtEndPr/>
                             <w:sdtContent>
                               <w:p>
                                 <w:pPr>
@@ -1324,33 +1326,7 @@
                                     <w:szCs w:val="72"/>
                                     <w:rtl/>
                                   </w:rPr>
-                                  <w:t xml:space="preserve">מיני פרויקט בבסיסי נתונים שלום </w:t>
-                                </w:r>
-                                <w:proofErr w:type="spellStart"/>
-                                <w:r>
-                                  <w:rPr>
-                                    <w:rFonts w:hint="cs"/>
-                                    <w:b/>
-                                    <w:bCs/>
-                                    <w:color w:val="000000" w:themeColor="text2"/>
-                                    <w:sz w:val="72"/>
-                                    <w:szCs w:val="72"/>
-                                    <w:rtl/>
-                                  </w:rPr>
-                                  <w:t>תעיזי</w:t>
-                                </w:r>
-                                <w:proofErr w:type="spellEnd"/>
-                                <w:r>
-                                  <w:rPr>
-                                    <w:rFonts w:hint="cs"/>
-                                    <w:b/>
-                                    <w:bCs/>
-                                    <w:color w:val="000000" w:themeColor="text2"/>
-                                    <w:sz w:val="72"/>
-                                    <w:szCs w:val="72"/>
-                                    <w:rtl/>
-                                  </w:rPr>
-                                  <w:t xml:space="preserve"> ודוד דגן</w:t>
+                                  <w:t>מיני פרויקט בבסיסי נתונים שלום תעיזי ודוד דגן</w:t>
                                 </w:r>
                               </w:p>
                             </w:sdtContent>
@@ -9543,6 +9519,23 @@
       <w:pPr>
         <w:pStyle w:val="a9"/>
         <w:rPr>
+          <w:szCs w:val="22"/>
+          <w:rtl/>
+        </w:rPr>
+      </w:pPr>
+      <w:r>
+        <w:rPr>
+          <w:rFonts w:hint="cs"/>
+          <w:szCs w:val="22"/>
+          <w:rtl/>
+        </w:rPr>
+        <w:t>קיימים 110000 פריטים של ציוד ו-20000 סניפים, בכל סניף יש בממוצע 5.524 פריטים של ציוד, ולכן יצירת אינדקס בטבלה של הציוד על המספר סניף משפר את הזמן ריצה של השאילתה.</w:t>
+      </w:r>
+    </w:p>
+    <w:p>
+      <w:pPr>
+        <w:pStyle w:val="a9"/>
+        <w:rPr>
           <w:rtl/>
         </w:rPr>
       </w:pPr>
@@ -9669,6 +9662,7 @@
           <w:rFonts w:cs="Arial"/>
           <w:rtl/>
         </w:rPr>
+        <w:lastRenderedPageBreak/>
         <w:t>מחזיר את מספרי הזיהוי של סניפים שיש להם יותר מעשר יחידות ציוד או שהיו להם יותר מחמש תקלות</w:t>
       </w:r>
       <w:r>
@@ -9694,7 +9688,6 @@
         <w:jc w:val="right"/>
       </w:pPr>
       <w:r>
-        <w:lastRenderedPageBreak/>
         <w:t>from Branch b1</w:t>
       </w:r>
     </w:p>
@@ -9779,7 +9772,14 @@
           <w:rFonts w:hint="cs"/>
           <w:rtl/>
         </w:rPr>
-        <w:t>זמן ריצה לפני הוספת האינדקס: 55.077</w:t>
+        <w:t xml:space="preserve">זמן ריצה לפני הוספת האינדקס: </w:t>
+      </w:r>
+      <w:r>
+        <w:rPr>
+          <w:rFonts w:hint="cs"/>
+          <w:rtl/>
+        </w:rPr>
+        <w:t>21.614</w:t>
       </w:r>
       <w:r>
         <w:rPr>
@@ -9808,10 +9808,8 @@
           <w:rFonts w:hint="cs"/>
           <w:rtl/>
         </w:rPr>
-        <w:t>27.868</w:t>
-      </w:r>
-      <w:bookmarkStart w:id="9" w:name="_GoBack"/>
-      <w:bookmarkEnd w:id="9"/>
+        <w:t>2</w:t>
+      </w:r>
       <w:r>
         <w:rPr>
           <w:rFonts w:hint="cs"/>
@@ -9844,6 +9842,32 @@
         </w:rPr>
         <w:t>הסבר - יש שיפור משמעותי בזמן ריצה מכיוון בשאילתה אנחנו עוברים בשביל כל מספר סניף על כל הטבלה של התקלות ומחפשים תקלה עם אותו מספר סניף לכן זה עזר שעשינו אינדקס לטבלה של התקלות לפי המספר סניף.</w:t>
       </w:r>
+    </w:p>
+    <w:p>
+      <w:pPr>
+        <w:pStyle w:val="a9"/>
+        <w:rPr>
+          <w:szCs w:val="22"/>
+          <w:rtl/>
+        </w:rPr>
+      </w:pPr>
+      <w:r>
+        <w:rPr>
+          <w:rFonts w:hint="cs"/>
+          <w:szCs w:val="22"/>
+          <w:rtl/>
+        </w:rPr>
+        <w:t>קיימים 20000 תקלות ו-20000 סניפים, בכל סניף יש בממוצע 1.58 תקלות, ולכן יצירת אינדקס בטבלה של התקלות על המספר סניף משפר את הזמן ריצה של השאילתה.</w:t>
+      </w:r>
+    </w:p>
+    <w:p>
+      <w:pPr>
+        <w:pStyle w:val="a9"/>
+        <w:rPr>
+          <w:szCs w:val="22"/>
+          <w:rtl/>
+        </w:rPr>
+      </w:pPr>
     </w:p>
     <w:p>
       <w:pPr>
@@ -10037,31 +10061,7 @@
           <w:szCs w:val="22"/>
           <w:rtl/>
         </w:rPr>
-        <w:t xml:space="preserve">השאילתה </w:t>
-      </w:r>
-      <w:r>
-        <w:rPr>
-          <w:rFonts w:asciiTheme="minorBidi" w:hAnsiTheme="minorBidi"/>
-          <w:szCs w:val="22"/>
-          <w:rtl/>
-        </w:rPr>
-        <w:t>מחזיר</w:t>
-      </w:r>
-      <w:r>
-        <w:rPr>
-          <w:rFonts w:asciiTheme="minorBidi" w:hAnsiTheme="minorBidi"/>
-          <w:szCs w:val="22"/>
-          <w:rtl/>
-        </w:rPr>
-        <w:t>ה</w:t>
-      </w:r>
-      <w:r>
-        <w:rPr>
-          <w:rFonts w:asciiTheme="minorBidi" w:hAnsiTheme="minorBidi"/>
-          <w:szCs w:val="22"/>
-          <w:rtl/>
-        </w:rPr>
-        <w:t xml:space="preserve"> את מספר הזיהוי של עובדים שטיפלו ביותר מחמש תקלות ודוחות תחזוקה ביחד, ומחזיר בכמה תקלות ובכמה דוחות תחזוקה הם טיפלו</w:t>
+        <w:t>השאילתה מחזירה את מספר הזיהוי של עובדים שטיפלו ביותר מחמש תקלות ודוחות תחזוקה ביחד, ומחזיר בכמה תקלות ובכמה דוחות תחזוקה הם טיפלו</w:t>
       </w:r>
       <w:r>
         <w:rPr>
@@ -10201,39 +10201,39 @@
       <w:pPr>
         <w:pStyle w:val="a9"/>
         <w:rPr>
-          <w:rFonts w:hint="cs"/>
-          <w:rtl/>
-        </w:rPr>
-      </w:pPr>
-    </w:p>
-    <w:p>
-      <w:pPr>
-        <w:pStyle w:val="a9"/>
-        <w:rPr>
-          <w:rtl/>
-        </w:rPr>
-      </w:pPr>
-      <w:r>
-        <w:rPr>
-          <w:rFonts w:hint="cs"/>
-          <w:rtl/>
-        </w:rPr>
-        <w:t>זמן ריצה לפני הוספת האינדקס: 20.225 שניות</w:t>
-      </w:r>
-    </w:p>
-    <w:p>
-      <w:pPr>
-        <w:pStyle w:val="a9"/>
-        <w:rPr>
-          <w:rtl/>
-        </w:rPr>
-      </w:pPr>
-      <w:r>
-        <w:rPr>
-          <w:rFonts w:hint="cs"/>
-          <w:rtl/>
-        </w:rPr>
-        <w:t>זמן ריצה אחרי הוספת האינדקס: 0.415 שניות</w:t>
+          <w:rtl/>
+        </w:rPr>
+      </w:pPr>
+    </w:p>
+    <w:p>
+      <w:pPr>
+        <w:pStyle w:val="a9"/>
+        <w:rPr>
+          <w:rtl/>
+        </w:rPr>
+      </w:pPr>
+      <w:r>
+        <w:rPr>
+          <w:rFonts w:hint="cs"/>
+          <w:rtl/>
+        </w:rPr>
+        <w:lastRenderedPageBreak/>
+        <w:t>זמן ריצה לפני הוספת האינדקס: 55.077 שניות</w:t>
+      </w:r>
+    </w:p>
+    <w:p>
+      <w:pPr>
+        <w:pStyle w:val="a9"/>
+        <w:rPr>
+          <w:rtl/>
+        </w:rPr>
+      </w:pPr>
+      <w:r>
+        <w:rPr>
+          <w:rFonts w:hint="cs"/>
+          <w:rtl/>
+        </w:rPr>
+        <w:t>זמן ריצה אחרי הוספת האינדקס: 27.868 שניות</w:t>
       </w:r>
     </w:p>
     <w:p>
@@ -10265,6 +10265,96 @@
       <w:pPr>
         <w:pStyle w:val="a9"/>
         <w:rPr>
+          <w:szCs w:val="22"/>
+          <w:rtl/>
+        </w:rPr>
+      </w:pPr>
+      <w:r>
+        <w:rPr>
+          <w:rFonts w:hint="cs"/>
+          <w:szCs w:val="22"/>
+          <w:rtl/>
+        </w:rPr>
+        <w:t xml:space="preserve">קיימים 20000 תקלות ו-20000 עובדים, כל עובד טיפל בממוצע ב </w:t>
+      </w:r>
+      <w:r>
+        <w:rPr>
+          <w:rFonts w:hint="cs"/>
+          <w:szCs w:val="22"/>
+          <w:rtl/>
+        </w:rPr>
+        <w:t>1.45</w:t>
+      </w:r>
+      <w:r>
+        <w:rPr>
+          <w:rFonts w:hint="cs"/>
+          <w:szCs w:val="22"/>
+          <w:rtl/>
+        </w:rPr>
+        <w:t xml:space="preserve"> </w:t>
+      </w:r>
+      <w:r>
+        <w:rPr>
+          <w:rFonts w:hint="cs"/>
+          <w:szCs w:val="22"/>
+          <w:rtl/>
+        </w:rPr>
+        <w:t>תקלות</w:t>
+      </w:r>
+      <w:r>
+        <w:rPr>
+          <w:rFonts w:hint="cs"/>
+          <w:szCs w:val="22"/>
+          <w:rtl/>
+        </w:rPr>
+        <w:t xml:space="preserve">, ולכן יצירת אינדקס בטבלה של </w:t>
+      </w:r>
+      <w:r>
+        <w:rPr>
+          <w:rFonts w:hint="cs"/>
+          <w:szCs w:val="22"/>
+          <w:rtl/>
+        </w:rPr>
+        <w:t>התקלות</w:t>
+      </w:r>
+      <w:r>
+        <w:rPr>
+          <w:rFonts w:hint="cs"/>
+          <w:szCs w:val="22"/>
+          <w:rtl/>
+        </w:rPr>
+        <w:t xml:space="preserve"> על המספר </w:t>
+      </w:r>
+      <w:r>
+        <w:rPr>
+          <w:rFonts w:hint="cs"/>
+          <w:szCs w:val="22"/>
+          <w:rtl/>
+        </w:rPr>
+        <w:t>עובד</w:t>
+      </w:r>
+      <w:r>
+        <w:rPr>
+          <w:rFonts w:hint="cs"/>
+          <w:szCs w:val="22"/>
+          <w:rtl/>
+        </w:rPr>
+        <w:t xml:space="preserve"> משפר את הזמן ריצה של השאילתה.</w:t>
+      </w:r>
+    </w:p>
+    <w:p>
+      <w:pPr>
+        <w:pStyle w:val="a9"/>
+        <w:rPr>
+          <w:szCs w:val="22"/>
+          <w:rtl/>
+        </w:rPr>
+      </w:pPr>
+    </w:p>
+    <w:p>
+      <w:pPr>
+        <w:pStyle w:val="a9"/>
+        <w:rPr>
           <w:rtl/>
         </w:rPr>
       </w:pPr>
@@ -10279,25 +10369,2079 @@
     </w:p>
     <w:p>
       <w:pPr>
-        <w:pStyle w:val="a9"/>
-        <w:rPr>
-          <w:rtl/>
-        </w:rPr>
-      </w:pPr>
-    </w:p>
-    <w:p>
-      <w:pPr>
-        <w:pStyle w:val="a9"/>
-        <w:rPr>
-          <w:rtl/>
-        </w:rPr>
-      </w:pPr>
-    </w:p>
-    <w:p>
-      <w:pPr>
+        <w:pStyle w:val="2"/>
+        <w:rPr>
+          <w:rFonts w:hint="cs"/>
+        </w:rPr>
+      </w:pPr>
+      <w:r>
+        <w:rPr>
+          <w:rFonts w:hint="cs"/>
+          <w:rtl/>
+        </w:rPr>
+        <w:t>פונקציות</w:t>
+      </w:r>
+    </w:p>
+    <w:p>
+      <w:pPr>
+        <w:pStyle w:val="a9"/>
+        <w:numPr>
+          <w:ilvl w:val="0"/>
+          <w:numId w:val="31"/>
+        </w:numPr>
+        <w:rPr>
+          <w:rFonts w:hint="cs"/>
+        </w:rPr>
+      </w:pPr>
+      <w:r>
+        <w:rPr>
+          <w:rFonts w:hint="cs"/>
+          <w:rtl/>
+        </w:rPr>
+        <w:t>יצרנו פונקציה שמקבלת כפרמטר שם של עיר ומחזירה כמה פריטים של ציוד קיימים בכל הסניפים בעיר ביחד.</w:t>
+      </w:r>
+    </w:p>
+    <w:p>
+      <w:pPr>
+        <w:pStyle w:val="a9"/>
+        <w:rPr>
+          <w:rtl/>
+        </w:rPr>
+      </w:pPr>
+    </w:p>
+    <w:p>
+      <w:pPr>
+        <w:pStyle w:val="a9"/>
+        <w:rPr>
+          <w:rtl/>
+        </w:rPr>
+      </w:pPr>
+      <w:r>
+        <w:rPr>
+          <w:rFonts w:hint="cs"/>
+          <w:rtl/>
+        </w:rPr>
+        <w:t>יצירת הפונקציה:</w:t>
+      </w:r>
+    </w:p>
+    <w:p>
+      <w:pPr>
+        <w:pStyle w:val="a9"/>
+        <w:jc w:val="right"/>
+      </w:pPr>
+      <w:r>
+        <w:t>create or replace function equipment_in_city(city_name in string)</w:t>
+      </w:r>
+    </w:p>
+    <w:p>
+      <w:pPr>
+        <w:pStyle w:val="a9"/>
+        <w:jc w:val="right"/>
+      </w:pPr>
+      <w:r>
+        <w:t>return number is</w:t>
+      </w:r>
+    </w:p>
+    <w:p>
+      <w:pPr>
+        <w:pStyle w:val="a9"/>
+        <w:jc w:val="right"/>
+      </w:pPr>
+      <w:r>
+        <w:t>num_of_equipment number;</w:t>
+      </w:r>
+    </w:p>
+    <w:p>
+      <w:pPr>
+        <w:pStyle w:val="a9"/>
+        <w:jc w:val="right"/>
+      </w:pPr>
+      <w:r>
+        <w:t>begin</w:t>
+      </w:r>
+    </w:p>
+    <w:p>
+      <w:pPr>
+        <w:pStyle w:val="a9"/>
+        <w:jc w:val="right"/>
+      </w:pPr>
+      <w:r>
+        <w:rPr>
+          <w:rFonts w:cs="Arial"/>
+          <w:rtl/>
+        </w:rPr>
+        <w:t xml:space="preserve">  </w:t>
+      </w:r>
+      <w:r>
+        <w:t>select count(*)</w:t>
+      </w:r>
+    </w:p>
+    <w:p>
+      <w:pPr>
+        <w:pStyle w:val="a9"/>
+        <w:jc w:val="right"/>
+      </w:pPr>
+      <w:r>
+        <w:rPr>
+          <w:rFonts w:cs="Arial"/>
+          <w:rtl/>
+        </w:rPr>
+        <w:t xml:space="preserve">  </w:t>
+      </w:r>
+      <w:r>
+        <w:t xml:space="preserve">into num_of_equipment </w:t>
+      </w:r>
+    </w:p>
+    <w:p>
+      <w:pPr>
+        <w:pStyle w:val="a9"/>
+        <w:jc w:val="right"/>
+      </w:pPr>
+      <w:r>
+        <w:rPr>
+          <w:rFonts w:cs="Arial"/>
+          <w:rtl/>
+        </w:rPr>
+        <w:t xml:space="preserve">  </w:t>
+      </w:r>
+      <w:r>
+        <w:t>from equipment e natural join branch b natural join city c</w:t>
+      </w:r>
+    </w:p>
+    <w:p>
+      <w:pPr>
+        <w:pStyle w:val="a9"/>
+        <w:jc w:val="right"/>
+      </w:pPr>
+      <w:r>
+        <w:rPr>
+          <w:rFonts w:cs="Arial"/>
+          <w:rtl/>
+        </w:rPr>
+        <w:t xml:space="preserve">  </w:t>
+      </w:r>
+      <w:r>
+        <w:t>where c.cityname=city_name;</w:t>
+      </w:r>
+    </w:p>
+    <w:p>
+      <w:pPr>
+        <w:pStyle w:val="a9"/>
+        <w:jc w:val="right"/>
+        <w:rPr>
+          <w:rtl/>
+        </w:rPr>
+      </w:pPr>
+      <w:r>
+        <w:rPr>
+          <w:rFonts w:cs="Arial"/>
+          <w:rtl/>
+        </w:rPr>
+        <w:t xml:space="preserve">  </w:t>
+      </w:r>
+    </w:p>
+    <w:p>
+      <w:pPr>
+        <w:pStyle w:val="a9"/>
+        <w:jc w:val="right"/>
+      </w:pPr>
+      <w:r>
+        <w:rPr>
+          <w:rFonts w:cs="Arial"/>
+          <w:rtl/>
+        </w:rPr>
+        <w:t xml:space="preserve">  </w:t>
+      </w:r>
+      <w:r>
+        <w:t>return(num_of_equipment);</w:t>
+      </w:r>
+    </w:p>
+    <w:p>
+      <w:pPr>
+        <w:pStyle w:val="a9"/>
+        <w:jc w:val="right"/>
+        <w:rPr>
+          <w:rtl/>
+        </w:rPr>
+      </w:pPr>
+      <w:r>
+        <w:rPr>
+          <w:rFonts w:cs="Arial"/>
+          <w:rtl/>
+        </w:rPr>
+        <w:t xml:space="preserve">  </w:t>
+      </w:r>
+      <w:r>
+        <w:t>end equipment_in_city;</w:t>
+      </w:r>
+    </w:p>
+    <w:p>
+      <w:pPr>
+        <w:pStyle w:val="a9"/>
+        <w:jc w:val="right"/>
+        <w:rPr>
+          <w:rtl/>
+        </w:rPr>
+      </w:pPr>
+    </w:p>
+    <w:p>
+      <w:pPr>
+        <w:pStyle w:val="a9"/>
+        <w:jc w:val="right"/>
+        <w:rPr>
+          <w:rtl/>
+        </w:rPr>
+      </w:pPr>
+    </w:p>
+    <w:p>
+      <w:pPr>
+        <w:pStyle w:val="a9"/>
+        <w:jc w:val="right"/>
+        <w:rPr>
+          <w:rtl/>
+        </w:rPr>
+      </w:pPr>
+    </w:p>
+    <w:p>
+      <w:pPr>
+        <w:pStyle w:val="a9"/>
+        <w:jc w:val="right"/>
+        <w:rPr>
+          <w:rtl/>
+        </w:rPr>
+      </w:pPr>
+    </w:p>
+    <w:p>
+      <w:pPr>
+        <w:pStyle w:val="a9"/>
+        <w:jc w:val="right"/>
+        <w:rPr>
+          <w:rtl/>
+        </w:rPr>
+      </w:pPr>
+    </w:p>
+    <w:p>
+      <w:pPr>
+        <w:pStyle w:val="a9"/>
+        <w:jc w:val="right"/>
+        <w:rPr>
+          <w:rtl/>
+        </w:rPr>
+      </w:pPr>
+    </w:p>
+    <w:p>
+      <w:pPr>
+        <w:pStyle w:val="a9"/>
+        <w:jc w:val="right"/>
+        <w:rPr>
+          <w:rtl/>
+        </w:rPr>
+      </w:pPr>
+    </w:p>
+    <w:p>
+      <w:pPr>
+        <w:pStyle w:val="a9"/>
+        <w:jc w:val="right"/>
+        <w:rPr>
+          <w:rtl/>
+        </w:rPr>
+      </w:pPr>
+    </w:p>
+    <w:p>
+      <w:pPr>
+        <w:pStyle w:val="a9"/>
+        <w:jc w:val="right"/>
+        <w:rPr>
+          <w:rtl/>
+        </w:rPr>
+      </w:pPr>
+    </w:p>
+    <w:p>
+      <w:pPr>
+        <w:pStyle w:val="a9"/>
+        <w:jc w:val="right"/>
+        <w:rPr>
+          <w:rtl/>
+        </w:rPr>
+      </w:pPr>
+    </w:p>
+    <w:p>
+      <w:pPr>
+        <w:pStyle w:val="a9"/>
+        <w:jc w:val="right"/>
+        <w:rPr>
+          <w:rtl/>
+        </w:rPr>
+      </w:pPr>
+    </w:p>
+    <w:p>
+      <w:pPr>
+        <w:pStyle w:val="a9"/>
+        <w:jc w:val="right"/>
+        <w:rPr>
+          <w:rtl/>
+        </w:rPr>
+      </w:pPr>
+    </w:p>
+    <w:p>
+      <w:pPr>
+        <w:pStyle w:val="a9"/>
+        <w:jc w:val="right"/>
+        <w:rPr>
+          <w:rtl/>
+        </w:rPr>
+      </w:pPr>
+    </w:p>
+    <w:p>
+      <w:pPr>
+        <w:pStyle w:val="a9"/>
+        <w:jc w:val="right"/>
+        <w:rPr>
+          <w:rtl/>
+        </w:rPr>
+      </w:pPr>
+    </w:p>
+    <w:p>
+      <w:pPr>
+        <w:pStyle w:val="a9"/>
+        <w:numPr>
+          <w:ilvl w:val="0"/>
+          <w:numId w:val="31"/>
+        </w:numPr>
+        <w:rPr>
+          <w:rFonts w:hint="cs"/>
+        </w:rPr>
+      </w:pPr>
+      <w:r>
+        <w:rPr>
+          <w:rFonts w:hint="cs"/>
+          <w:rtl/>
+        </w:rPr>
+        <w:lastRenderedPageBreak/>
+        <w:t>יצרנו פונקציה שמקבלת כפרמטר שם של עיר ומחזירה כמה עובדים בסך הכל טיפלו בתקלות בסניפים שנמצאים באותה העיר.</w:t>
+      </w:r>
+    </w:p>
+    <w:p>
+      <w:pPr>
+        <w:pStyle w:val="a9"/>
+        <w:rPr>
+          <w:rtl/>
+        </w:rPr>
+      </w:pPr>
+    </w:p>
+    <w:p>
+      <w:pPr>
+        <w:pStyle w:val="a9"/>
+        <w:rPr>
+          <w:rtl/>
+        </w:rPr>
+      </w:pPr>
+      <w:r>
+        <w:rPr>
+          <w:rFonts w:hint="cs"/>
+          <w:rtl/>
+        </w:rPr>
+        <w:t>יצירת הפונקציה:</w:t>
+      </w:r>
+    </w:p>
+    <w:p>
+      <w:pPr>
+        <w:pStyle w:val="a9"/>
+        <w:jc w:val="right"/>
+      </w:pPr>
+      <w:r>
+        <w:t>create or replace function employees_in_city(city_name in string)</w:t>
+      </w:r>
+    </w:p>
+    <w:p>
+      <w:pPr>
+        <w:pStyle w:val="a9"/>
+        <w:jc w:val="right"/>
+      </w:pPr>
+      <w:r>
+        <w:t>return number is</w:t>
+      </w:r>
+    </w:p>
+    <w:p>
+      <w:pPr>
+        <w:pStyle w:val="a9"/>
+        <w:jc w:val="right"/>
+      </w:pPr>
+      <w:r>
+        <w:t>num_of_employees number;</w:t>
+      </w:r>
+    </w:p>
+    <w:p>
+      <w:pPr>
+        <w:pStyle w:val="a9"/>
+        <w:jc w:val="right"/>
+      </w:pPr>
+      <w:r>
+        <w:t>begin</w:t>
+      </w:r>
+    </w:p>
+    <w:p>
+      <w:pPr>
+        <w:pStyle w:val="a9"/>
+        <w:jc w:val="right"/>
+      </w:pPr>
+      <w:r>
+        <w:rPr>
+          <w:rFonts w:cs="Arial"/>
+          <w:rtl/>
+        </w:rPr>
+        <w:t xml:space="preserve">  </w:t>
+      </w:r>
+      <w:r>
+        <w:t>select count(*)</w:t>
+      </w:r>
+    </w:p>
+    <w:p>
+      <w:pPr>
+        <w:pStyle w:val="a9"/>
+        <w:jc w:val="right"/>
+      </w:pPr>
+      <w:r>
+        <w:rPr>
+          <w:rFonts w:cs="Arial"/>
+          <w:rtl/>
+        </w:rPr>
+        <w:t xml:space="preserve">  </w:t>
+      </w:r>
+      <w:r>
+        <w:t xml:space="preserve">into num_of_employees </w:t>
+      </w:r>
+    </w:p>
+    <w:p>
+      <w:pPr>
+        <w:pStyle w:val="a9"/>
+        <w:jc w:val="right"/>
+        <w:rPr>
+          <w:rFonts w:hint="cs"/>
+          <w:rtl/>
+        </w:rPr>
+      </w:pPr>
+      <w:r>
+        <w:rPr>
+          <w:rFonts w:cs="Arial"/>
+          <w:rtl/>
+        </w:rPr>
+        <w:t xml:space="preserve">  </w:t>
+      </w:r>
+      <w:r>
+        <w:t>from (select distinct m.employeeid</w:t>
+      </w:r>
+    </w:p>
+    <w:p>
+      <w:pPr>
+        <w:pStyle w:val="a9"/>
+        <w:jc w:val="right"/>
+      </w:pPr>
+      <w:r>
+        <w:rPr>
+          <w:rFonts w:cs="Arial"/>
+          <w:rtl/>
+        </w:rPr>
+        <w:t xml:space="preserve">        </w:t>
+      </w:r>
+      <w:r>
+        <w:t>from malfunction m natural join branch b natural join city c</w:t>
+      </w:r>
+    </w:p>
+    <w:p>
+      <w:pPr>
+        <w:pStyle w:val="a9"/>
+        <w:jc w:val="right"/>
+      </w:pPr>
+      <w:r>
+        <w:rPr>
+          <w:rFonts w:cs="Arial"/>
+          <w:rtl/>
+        </w:rPr>
+        <w:t xml:space="preserve">        </w:t>
+      </w:r>
+      <w:r>
+        <w:t>where c.cityname=city_name) t;</w:t>
+      </w:r>
+    </w:p>
+    <w:p>
+      <w:pPr>
+        <w:pStyle w:val="a9"/>
+        <w:jc w:val="right"/>
+        <w:rPr>
+          <w:rtl/>
+        </w:rPr>
+      </w:pPr>
+      <w:r>
+        <w:rPr>
+          <w:rFonts w:cs="Arial"/>
+          <w:rtl/>
+        </w:rPr>
+        <w:t xml:space="preserve">  </w:t>
+      </w:r>
+    </w:p>
+    <w:p>
+      <w:pPr>
+        <w:pStyle w:val="a9"/>
+        <w:jc w:val="right"/>
+      </w:pPr>
+      <w:r>
+        <w:rPr>
+          <w:rFonts w:cs="Arial"/>
+          <w:rtl/>
+        </w:rPr>
+        <w:t xml:space="preserve">  </w:t>
+      </w:r>
+      <w:r>
+        <w:t>return(num_of_employees);</w:t>
+      </w:r>
+    </w:p>
+    <w:p>
+      <w:pPr>
+        <w:pStyle w:val="a9"/>
+        <w:jc w:val="right"/>
+        <w:rPr>
+          <w:rFonts w:hint="cs"/>
+          <w:rtl/>
+        </w:rPr>
+      </w:pPr>
+      <w:r>
+        <w:rPr>
+          <w:rFonts w:cs="Arial"/>
+          <w:rtl/>
+        </w:rPr>
+        <w:t xml:space="preserve">  </w:t>
+      </w:r>
+      <w:r>
+        <w:t>end employees_in_city;</w:t>
+      </w:r>
+    </w:p>
+    <w:p>
+      <w:pPr>
+        <w:pStyle w:val="2"/>
+        <w:rPr>
+          <w:rFonts w:hint="cs"/>
+        </w:rPr>
+      </w:pPr>
+      <w:r>
+        <w:rPr>
+          <w:rFonts w:hint="cs"/>
+          <w:rtl/>
+        </w:rPr>
+        <w:t>פרוצדורות</w:t>
+      </w:r>
+    </w:p>
+    <w:p>
+      <w:pPr>
+        <w:pStyle w:val="a9"/>
+        <w:numPr>
+          <w:ilvl w:val="0"/>
+          <w:numId w:val="34"/>
+        </w:numPr>
+        <w:rPr>
+          <w:rFonts w:hint="cs"/>
+        </w:rPr>
+      </w:pPr>
+      <w:r>
+        <w:rPr>
+          <w:rFonts w:hint="cs"/>
+          <w:rtl/>
+        </w:rPr>
+        <w:t xml:space="preserve">יצרנו </w:t>
+      </w:r>
+      <w:r>
+        <w:rPr>
+          <w:rFonts w:hint="cs"/>
+          <w:rtl/>
+        </w:rPr>
+        <w:t>פרוצדורה שמקבלת מספר סניף ומעדכנת בבסיס נתונים שכל התקלות באותו סניף טופלו (</w:t>
+      </w:r>
+      <w:r>
+        <w:t>isFixed='YES'</w:t>
+      </w:r>
+      <w:r>
+        <w:rPr>
+          <w:rFonts w:hint="cs"/>
+          <w:rtl/>
+        </w:rPr>
+        <w:t>).</w:t>
+      </w:r>
+    </w:p>
+    <w:p>
+      <w:pPr>
+        <w:pStyle w:val="a9"/>
+        <w:rPr>
+          <w:rtl/>
+        </w:rPr>
+      </w:pPr>
+    </w:p>
+    <w:p>
+      <w:pPr>
+        <w:pStyle w:val="a9"/>
+        <w:rPr>
+          <w:rtl/>
+        </w:rPr>
+      </w:pPr>
+      <w:r>
+        <w:rPr>
+          <w:rFonts w:hint="cs"/>
+          <w:rtl/>
+        </w:rPr>
+        <w:t>יצירת הפרוצדורה:</w:t>
+      </w:r>
+    </w:p>
+    <w:p>
+      <w:pPr>
+        <w:pStyle w:val="a9"/>
+        <w:jc w:val="right"/>
+      </w:pPr>
+      <w:r>
+        <w:t>create or replace procedure fixed_branch_malfunctions(branch_id number)</w:t>
+      </w:r>
+    </w:p>
+    <w:p>
+      <w:pPr>
+        <w:pStyle w:val="a9"/>
+        <w:jc w:val="right"/>
+        <w:rPr>
+          <w:rFonts w:hint="cs"/>
+          <w:rtl/>
+        </w:rPr>
+      </w:pPr>
+      <w:r>
+        <w:t>is</w:t>
+      </w:r>
+    </w:p>
+    <w:p>
+      <w:pPr>
+        <w:pStyle w:val="a9"/>
+        <w:jc w:val="right"/>
+      </w:pPr>
+      <w:r>
+        <w:t>begin</w:t>
+      </w:r>
+    </w:p>
+    <w:p>
+      <w:pPr>
+        <w:pStyle w:val="a9"/>
+        <w:jc w:val="right"/>
+      </w:pPr>
+      <w:r>
+        <w:rPr>
+          <w:rFonts w:cs="Arial"/>
+          <w:rtl/>
+        </w:rPr>
+        <w:t xml:space="preserve">  </w:t>
+      </w:r>
+      <w:r>
+        <w:t>update malfunction set</w:t>
+      </w:r>
+    </w:p>
+    <w:p>
+      <w:pPr>
+        <w:pStyle w:val="a9"/>
+        <w:jc w:val="right"/>
+      </w:pPr>
+      <w:r>
+        <w:rPr>
+          <w:rFonts w:cs="Arial"/>
+          <w:rtl/>
+        </w:rPr>
+        <w:t xml:space="preserve">  </w:t>
+      </w:r>
+      <w:r>
+        <w:t>isfixed='YES'</w:t>
+      </w:r>
+    </w:p>
+    <w:p>
+      <w:pPr>
+        <w:pStyle w:val="a9"/>
+        <w:jc w:val="right"/>
+      </w:pPr>
+      <w:r>
+        <w:rPr>
+          <w:rFonts w:cs="Arial"/>
+          <w:rtl/>
+        </w:rPr>
+        <w:t xml:space="preserve">  </w:t>
+      </w:r>
+      <w:r>
+        <w:t>where branchid=branch_id;</w:t>
+      </w:r>
+    </w:p>
+    <w:p>
+      <w:pPr>
+        <w:pStyle w:val="a9"/>
+        <w:jc w:val="right"/>
+        <w:rPr>
+          <w:rFonts w:hint="cs"/>
+        </w:rPr>
+      </w:pPr>
+      <w:r>
+        <w:t>end fixed_branch_malfunctions;</w:t>
+      </w:r>
+    </w:p>
+    <w:p>
+      <w:pPr>
+        <w:pStyle w:val="a9"/>
+        <w:numPr>
+          <w:ilvl w:val="0"/>
+          <w:numId w:val="34"/>
+        </w:numPr>
+        <w:rPr>
+          <w:rFonts w:hint="cs"/>
+        </w:rPr>
+      </w:pPr>
+      <w:r>
+        <w:rPr>
+          <w:rFonts w:hint="cs"/>
+          <w:rtl/>
+        </w:rPr>
+        <w:t>יצרנו פרוצדורה שמקבלת מ</w:t>
+      </w:r>
+      <w:r>
+        <w:rPr>
+          <w:rFonts w:hint="cs"/>
+          <w:rtl/>
+        </w:rPr>
+        <w:t>ספר תקלה ומספר עובד ומעדכנת בבסיס הנתונים שהתקלה עברה לטיפולו של אותו עובד</w:t>
+      </w:r>
+    </w:p>
+    <w:p>
+      <w:pPr>
+        <w:pStyle w:val="a9"/>
+        <w:rPr>
+          <w:rtl/>
+        </w:rPr>
+      </w:pPr>
+    </w:p>
+    <w:p>
+      <w:pPr>
+        <w:pStyle w:val="a9"/>
+        <w:rPr>
+          <w:rtl/>
+        </w:rPr>
+      </w:pPr>
+      <w:r>
+        <w:rPr>
+          <w:rFonts w:hint="cs"/>
+          <w:rtl/>
+        </w:rPr>
+        <w:t>יצירת הפרוצדורה:</w:t>
+      </w:r>
+    </w:p>
+    <w:p>
+      <w:pPr>
+        <w:pStyle w:val="a9"/>
+        <w:jc w:val="right"/>
+      </w:pPr>
+      <w:r>
+        <w:t>create or replace procedure reassign_malfunction(maulfunction_id number, employee_id number)</w:t>
+      </w:r>
+    </w:p>
+    <w:p>
+      <w:pPr>
+        <w:pStyle w:val="a9"/>
+        <w:jc w:val="right"/>
+      </w:pPr>
+      <w:r>
+        <w:t>is</w:t>
+      </w:r>
+    </w:p>
+    <w:p>
+      <w:pPr>
+        <w:pStyle w:val="a9"/>
+        <w:jc w:val="right"/>
+      </w:pPr>
+      <w:r>
+        <w:t>begin</w:t>
+      </w:r>
+    </w:p>
+    <w:p>
+      <w:pPr>
+        <w:pStyle w:val="a9"/>
+        <w:jc w:val="right"/>
+      </w:pPr>
+      <w:r>
+        <w:rPr>
+          <w:rFonts w:cs="Arial"/>
+          <w:rtl/>
+        </w:rPr>
+        <w:t xml:space="preserve">  </w:t>
+      </w:r>
+      <w:r>
+        <w:t>update malfunction</w:t>
+      </w:r>
+    </w:p>
+    <w:p>
+      <w:pPr>
+        <w:pStyle w:val="a9"/>
+        <w:jc w:val="right"/>
+      </w:pPr>
+      <w:r>
+        <w:rPr>
+          <w:rFonts w:cs="Arial"/>
+          <w:rtl/>
+        </w:rPr>
+        <w:t xml:space="preserve">  </w:t>
+      </w:r>
+      <w:r>
+        <w:t>set employeeid=employee_id</w:t>
+      </w:r>
+    </w:p>
+    <w:p>
+      <w:pPr>
+        <w:pStyle w:val="a9"/>
+        <w:jc w:val="right"/>
+      </w:pPr>
+      <w:r>
+        <w:rPr>
+          <w:rFonts w:cs="Arial"/>
+          <w:rtl/>
+        </w:rPr>
+        <w:t xml:space="preserve">  </w:t>
+      </w:r>
+      <w:r>
+        <w:t>where malfunctioid=malfunction_id</w:t>
+      </w:r>
+    </w:p>
+    <w:p>
+      <w:pPr>
+        <w:pStyle w:val="a9"/>
+        <w:jc w:val="right"/>
+        <w:rPr>
+          <w:rtl/>
+        </w:rPr>
+      </w:pPr>
+    </w:p>
+    <w:p>
+      <w:pPr>
+        <w:pStyle w:val="a9"/>
+        <w:jc w:val="right"/>
+        <w:rPr>
+          <w:rFonts w:hint="cs"/>
+        </w:rPr>
+      </w:pPr>
+      <w:r>
+        <w:rPr>
+          <w:rFonts w:cs="Arial"/>
+          <w:rtl/>
+        </w:rPr>
+        <w:t xml:space="preserve">  </w:t>
+      </w:r>
+      <w:r>
+        <w:t>end reassign_malfunction;</w:t>
+      </w:r>
+    </w:p>
+    <w:p>
+      <w:pPr>
+        <w:pStyle w:val="a9"/>
         <w:bidi w:val="0"/>
+        <w:ind w:left="1080"/>
         <w:jc w:val="center"/>
       </w:pPr>
+    </w:p>
+    <w:p>
+      <w:pPr>
+        <w:pStyle w:val="a9"/>
+        <w:bidi w:val="0"/>
+        <w:ind w:left="1080"/>
+        <w:jc w:val="center"/>
+      </w:pPr>
+    </w:p>
+    <w:p>
+      <w:pPr>
+        <w:pStyle w:val="2"/>
+      </w:pPr>
+      <w:r>
+        <w:rPr>
+          <w:rFonts w:hint="cs"/>
+          <w:rtl/>
+        </w:rPr>
+        <w:lastRenderedPageBreak/>
+        <w:t xml:space="preserve">עוד </w:t>
+      </w:r>
+      <w:r>
+        <w:rPr>
+          <w:rFonts w:hint="cs"/>
+          <w:rtl/>
+        </w:rPr>
+        <w:t>שאילתות</w:t>
+      </w:r>
+      <w:r>
+        <w:rPr>
+          <w:rFonts w:hint="cs"/>
+          <w:rtl/>
+        </w:rPr>
+        <w:t xml:space="preserve"> </w:t>
+      </w:r>
+      <w:r>
+        <w:rPr>
+          <w:rFonts w:hint="cs"/>
+        </w:rPr>
+        <w:t>SQL</w:t>
+      </w:r>
+    </w:p>
+    <w:p>
+      <w:pPr>
+        <w:rPr>
+          <w:rtl/>
+        </w:rPr>
+      </w:pPr>
+      <w:r>
+        <w:rPr>
+          <w:rFonts w:hint="cs"/>
+          <w:rtl/>
+        </w:rPr>
+        <w:t>אחרי שאיחדנו את שני הפרויקטים כתבנו עוד שאילתות שמשתמשו</w:t>
+      </w:r>
+      <w:r>
+        <w:rPr>
+          <w:rFonts w:hint="eastAsia"/>
+          <w:rtl/>
+        </w:rPr>
+        <w:t>ת</w:t>
+      </w:r>
+      <w:r>
+        <w:rPr>
+          <w:rFonts w:hint="cs"/>
+          <w:rtl/>
+        </w:rPr>
+        <w:t xml:space="preserve"> בטבלאות משני הפרויקטים </w:t>
+      </w:r>
+    </w:p>
+    <w:p>
+      <w:pPr>
+        <w:pStyle w:val="a9"/>
+        <w:numPr>
+          <w:ilvl w:val="0"/>
+          <w:numId w:val="35"/>
+        </w:numPr>
+        <w:rPr>
+          <w:rFonts w:hint="cs"/>
+        </w:rPr>
+      </w:pPr>
+      <w:r>
+        <w:rPr>
+          <w:rFonts w:hint="cs"/>
+          <w:rtl/>
+        </w:rPr>
+        <w:t xml:space="preserve">לבקשת הנהלת הרשת שמעוניינים לדעת באיזה ערים יש יותר תקלות מדוחות תחזוקה בשביל להבין מה מצב התחזוקה באותם, ערים כתבנו שאילתה שמחזירה את כל הערים שבהן </w:t>
+      </w:r>
+      <w:r>
+        <w:rPr>
+          <w:rFonts w:hint="cs"/>
+          <w:rtl/>
+        </w:rPr>
+        <w:t>יש יותר תקלות מדוחות תחזוקה</w:t>
+      </w:r>
+    </w:p>
+    <w:p>
+      <w:pPr>
+        <w:pStyle w:val="a9"/>
+        <w:rPr>
+          <w:rtl/>
+        </w:rPr>
+      </w:pPr>
+    </w:p>
+    <w:p>
+      <w:pPr>
+        <w:pStyle w:val="a9"/>
+        <w:bidi w:val="0"/>
+        <w:ind w:left="1080"/>
+      </w:pPr>
+      <w:r>
+        <w:t>select distinct cityname</w:t>
+      </w:r>
+    </w:p>
+    <w:p>
+      <w:pPr>
+        <w:pStyle w:val="a9"/>
+        <w:bidi w:val="0"/>
+        <w:ind w:left="1080"/>
+      </w:pPr>
+      <w:r>
+        <w:t>from malfunction m natural join city c</w:t>
+      </w:r>
+    </w:p>
+    <w:p>
+      <w:pPr>
+        <w:pStyle w:val="a9"/>
+        <w:bidi w:val="0"/>
+        <w:ind w:left="1080"/>
+      </w:pPr>
+      <w:r>
+        <w:t xml:space="preserve">where (select </w:t>
+      </w:r>
+      <w:proofErr w:type="gramStart"/>
+      <w:r>
+        <w:t>count(</w:t>
+      </w:r>
+      <w:proofErr w:type="gramEnd"/>
+      <w:r>
+        <w:t>*) from malfunction m1 natural join city c1 where c1.cityid=c.cityid)</w:t>
+      </w:r>
+    </w:p>
+    <w:p>
+      <w:pPr>
+        <w:pStyle w:val="a9"/>
+        <w:bidi w:val="0"/>
+        <w:ind w:left="1080"/>
+      </w:pPr>
+      <w:r>
+        <w:t xml:space="preserve">      &gt; (select </w:t>
+      </w:r>
+      <w:proofErr w:type="gramStart"/>
+      <w:r>
+        <w:t>count(</w:t>
+      </w:r>
+      <w:proofErr w:type="gramEnd"/>
+      <w:r>
+        <w:t>*) from maintenancereport m2 natural join city c2 where c2.cityid=c.cityid)</w:t>
+      </w:r>
+    </w:p>
+    <w:p>
+      <w:pPr>
+        <w:pStyle w:val="a9"/>
+        <w:bidi w:val="0"/>
+        <w:ind w:left="1080"/>
+      </w:pPr>
+    </w:p>
+    <w:p>
+      <w:pPr>
+        <w:pStyle w:val="a9"/>
+        <w:numPr>
+          <w:ilvl w:val="0"/>
+          <w:numId w:val="35"/>
+        </w:numPr>
+      </w:pPr>
+      <w:r>
+        <w:rPr>
+          <w:rFonts w:hint="cs"/>
+          <w:rtl/>
+        </w:rPr>
+        <w:t>לבקשת הנהלת הרשת שמעוניינים לדעת באיזה ע</w:t>
+      </w:r>
+      <w:r>
+        <w:rPr>
+          <w:rFonts w:hint="cs"/>
+          <w:rtl/>
+        </w:rPr>
+        <w:t>רים יש יותר</w:t>
+      </w:r>
+      <w:r>
+        <w:rPr>
+          <w:rFonts w:hint="cs"/>
+          <w:rtl/>
+        </w:rPr>
+        <w:t xml:space="preserve"> תקלות שלא טופלו עדיין</w:t>
+      </w:r>
+      <w:r>
+        <w:rPr>
+          <w:rFonts w:hint="cs"/>
+          <w:rtl/>
+        </w:rPr>
+        <w:t xml:space="preserve"> כתבנו שאילתה שמחזירה רשימה של כל הערים שקיימים בהן סניפים</w:t>
+      </w:r>
+      <w:r>
+        <w:rPr>
+          <w:rFonts w:hint="cs"/>
+          <w:rtl/>
+        </w:rPr>
+        <w:t xml:space="preserve"> ומה הסכום של כל התקלות שלא טופלו עדיין בסניפים באותה העיר, והרשימה ממוינת לפי מספר התקלות באותה העיר (העיר שמופיעה ראשונה זאת העיר עם הכי הרבה תקלות שלא טופלו עדיין)</w:t>
+      </w:r>
+    </w:p>
+    <w:p>
+      <w:pPr>
+        <w:pStyle w:val="a9"/>
+        <w:rPr>
+          <w:rtl/>
+        </w:rPr>
+      </w:pPr>
+    </w:p>
+    <w:p>
+      <w:pPr>
+        <w:pStyle w:val="a9"/>
+        <w:jc w:val="right"/>
+      </w:pPr>
+      <w:r>
+        <w:t xml:space="preserve">select cityname, count(malfunctionid) as malfunctions_to_fix </w:t>
+      </w:r>
+    </w:p>
+    <w:p>
+      <w:pPr>
+        <w:pStyle w:val="a9"/>
+        <w:jc w:val="right"/>
+      </w:pPr>
+      <w:r>
+        <w:t>from malfunction natural join branch natural join city</w:t>
+      </w:r>
+    </w:p>
+    <w:p>
+      <w:pPr>
+        <w:pStyle w:val="a9"/>
+        <w:jc w:val="right"/>
+      </w:pPr>
+      <w:r>
+        <w:t>where isfixed='NO'</w:t>
+      </w:r>
+    </w:p>
+    <w:p>
+      <w:pPr>
+        <w:pStyle w:val="a9"/>
+        <w:jc w:val="right"/>
+      </w:pPr>
+      <w:r>
+        <w:t>group by cityname</w:t>
+      </w:r>
+    </w:p>
+    <w:p>
+      <w:pPr>
+        <w:pStyle w:val="a9"/>
+        <w:jc w:val="right"/>
+        <w:rPr>
+          <w:rtl/>
+        </w:rPr>
+      </w:pPr>
+      <w:r>
+        <w:t>order by count(malfunctionid) desc</w:t>
+      </w:r>
+    </w:p>
+    <w:p>
+      <w:pPr>
+        <w:pStyle w:val="a9"/>
+        <w:jc w:val="right"/>
+        <w:rPr>
+          <w:rtl/>
+        </w:rPr>
+      </w:pPr>
+    </w:p>
+    <w:p>
+      <w:pPr>
+        <w:pStyle w:val="a9"/>
+        <w:jc w:val="right"/>
+        <w:rPr>
+          <w:rtl/>
+        </w:rPr>
+      </w:pPr>
+    </w:p>
+    <w:p>
+      <w:pPr>
+        <w:pStyle w:val="a9"/>
+        <w:numPr>
+          <w:ilvl w:val="0"/>
+          <w:numId w:val="35"/>
+        </w:numPr>
+        <w:rPr>
+          <w:rFonts w:hint="cs"/>
+        </w:rPr>
+      </w:pPr>
+      <w:r>
+        <w:rPr>
+          <w:rFonts w:hint="cs"/>
+          <w:rtl/>
+        </w:rPr>
+        <w:t xml:space="preserve">לבקשת הנהלת הרשת שמעוניינים לדעת באיזה ערים יש יותר </w:t>
+      </w:r>
+      <w:r>
+        <w:rPr>
+          <w:rFonts w:hint="cs"/>
+          <w:rtl/>
+        </w:rPr>
+        <w:t xml:space="preserve">מ-50 פריטי ציוד, כתבנו שאילה שמשתמשת בפונקציה </w:t>
+      </w:r>
+      <w:r>
+        <w:t>equipment_in_city</w:t>
+      </w:r>
+      <w:r>
+        <w:rPr>
+          <w:rFonts w:hint="cs"/>
+          <w:rtl/>
+        </w:rPr>
+        <w:t xml:space="preserve"> ומחזירה רשימה של כל הערים שיש בהם יותר מ-50 פריטים של ציוד</w:t>
+      </w:r>
+    </w:p>
+    <w:p>
+      <w:pPr>
+        <w:pStyle w:val="a9"/>
+        <w:rPr>
+          <w:rtl/>
+        </w:rPr>
+      </w:pPr>
+    </w:p>
+    <w:p>
+      <w:pPr>
+        <w:pStyle w:val="a9"/>
+        <w:jc w:val="right"/>
+      </w:pPr>
+      <w:bookmarkStart w:id="9" w:name="_GoBack"/>
+      <w:r>
+        <w:t>select distinct cityname</w:t>
+      </w:r>
+    </w:p>
+    <w:p>
+      <w:pPr>
+        <w:pStyle w:val="a9"/>
+        <w:jc w:val="right"/>
+      </w:pPr>
+      <w:r>
+        <w:t>from equipment natural join branch natural join city</w:t>
+      </w:r>
+    </w:p>
+    <w:p>
+      <w:pPr>
+        <w:pStyle w:val="a9"/>
+        <w:jc w:val="right"/>
+      </w:pPr>
+      <w:r>
+        <w:t>where 50&lt;staizi.equipment_in_city(cityname)</w:t>
+      </w:r>
+    </w:p>
+    <w:bookmarkEnd w:id="9"/>
+    <w:p>
+      <w:pPr>
+        <w:pStyle w:val="a9"/>
+        <w:jc w:val="right"/>
+        <w:rPr>
+          <w:rtl/>
+        </w:rPr>
+      </w:pPr>
+    </w:p>
+    <w:p>
+      <w:pPr>
+        <w:pStyle w:val="a9"/>
+        <w:jc w:val="right"/>
+        <w:rPr>
+          <w:rtl/>
+        </w:rPr>
+      </w:pPr>
+    </w:p>
+    <w:p>
+      <w:pPr>
+        <w:pStyle w:val="a9"/>
+        <w:jc w:val="right"/>
+        <w:rPr>
+          <w:rtl/>
+        </w:rPr>
+      </w:pPr>
+    </w:p>
+    <w:p>
+      <w:pPr>
+        <w:pStyle w:val="a9"/>
+        <w:jc w:val="right"/>
+        <w:rPr>
+          <w:rtl/>
+        </w:rPr>
+      </w:pPr>
+    </w:p>
+    <w:p>
+      <w:pPr>
+        <w:pStyle w:val="a9"/>
+        <w:jc w:val="right"/>
+        <w:rPr>
+          <w:rtl/>
+        </w:rPr>
+      </w:pPr>
+    </w:p>
+    <w:p>
+      <w:pPr>
+        <w:pStyle w:val="a9"/>
+        <w:jc w:val="right"/>
+        <w:rPr>
+          <w:rtl/>
+        </w:rPr>
+      </w:pPr>
+    </w:p>
+    <w:p>
+      <w:pPr>
+        <w:pStyle w:val="a9"/>
+        <w:jc w:val="right"/>
+        <w:rPr>
+          <w:rtl/>
+        </w:rPr>
+      </w:pPr>
+    </w:p>
+    <w:p>
+      <w:pPr>
+        <w:pStyle w:val="a9"/>
+        <w:jc w:val="right"/>
+        <w:rPr>
+          <w:rtl/>
+        </w:rPr>
+      </w:pPr>
+    </w:p>
+    <w:p>
+      <w:pPr>
+        <w:pStyle w:val="a9"/>
+        <w:jc w:val="right"/>
+        <w:rPr>
+          <w:rtl/>
+        </w:rPr>
+      </w:pPr>
+    </w:p>
+    <w:p>
+      <w:pPr>
+        <w:pStyle w:val="a9"/>
+        <w:jc w:val="right"/>
+        <w:rPr>
+          <w:rtl/>
+        </w:rPr>
+      </w:pPr>
+    </w:p>
+    <w:p>
+      <w:pPr>
+        <w:pStyle w:val="a9"/>
+        <w:jc w:val="right"/>
+        <w:rPr>
+          <w:rtl/>
+        </w:rPr>
+      </w:pPr>
+    </w:p>
+    <w:p>
+      <w:pPr>
+        <w:pStyle w:val="a9"/>
+        <w:jc w:val="right"/>
+        <w:rPr>
+          <w:rtl/>
+        </w:rPr>
+      </w:pPr>
+    </w:p>
+    <w:p>
+      <w:pPr>
+        <w:pStyle w:val="a9"/>
+        <w:jc w:val="right"/>
+        <w:rPr>
+          <w:rtl/>
+        </w:rPr>
+      </w:pPr>
+    </w:p>
+    <w:p>
+      <w:pPr>
+        <w:pStyle w:val="a9"/>
+        <w:jc w:val="right"/>
+        <w:rPr>
+          <w:rtl/>
+        </w:rPr>
+      </w:pPr>
+    </w:p>
+    <w:p>
+      <w:pPr>
+        <w:pStyle w:val="2"/>
+      </w:pPr>
+      <w:r>
+        <w:t>Views</w:t>
+      </w:r>
+    </w:p>
+    <w:p>
+      <w:pPr>
+        <w:pStyle w:val="a9"/>
+        <w:numPr>
+          <w:ilvl w:val="0"/>
+          <w:numId w:val="36"/>
+        </w:numPr>
+        <w:rPr>
+          <w:rFonts w:hint="cs"/>
+        </w:rPr>
+      </w:pPr>
+      <w:r>
+        <w:rPr>
+          <w:rFonts w:hint="cs"/>
+          <w:rtl/>
+        </w:rPr>
+        <w:t xml:space="preserve">יצרנו </w:t>
+      </w:r>
+      <w:r>
+        <w:t>view</w:t>
+      </w:r>
+      <w:r>
+        <w:rPr>
+          <w:rFonts w:hint="cs"/>
+          <w:rtl/>
+        </w:rPr>
+        <w:t xml:space="preserve"> עם המידע של כל </w:t>
+      </w:r>
+      <w:r>
+        <w:rPr>
+          <w:rFonts w:hint="cs"/>
+          <w:rtl/>
+        </w:rPr>
+        <w:t>דוחות התחזוקה</w:t>
+      </w:r>
+      <w:r>
+        <w:rPr>
+          <w:rFonts w:hint="cs"/>
+          <w:rtl/>
+        </w:rPr>
+        <w:t xml:space="preserve"> בעיר </w:t>
+      </w:r>
+      <w:r>
+        <w:rPr>
+          <w:rFonts w:hint="cs"/>
+        </w:rPr>
+        <w:t>S</w:t>
+      </w:r>
+      <w:r>
+        <w:t>ean</w:t>
+      </w:r>
+      <w:r>
+        <w:rPr>
+          <w:rFonts w:hint="cs"/>
+          <w:rtl/>
+        </w:rPr>
+        <w:t xml:space="preserve"> זה מיועד למנהלי חברת התחזוקה באותה עיר שלא אמורים לראות </w:t>
+      </w:r>
+      <w:r>
+        <w:rPr>
+          <w:rFonts w:hint="cs"/>
+          <w:rtl/>
+        </w:rPr>
+        <w:t>דוחות תחזוקה של סניפים</w:t>
+      </w:r>
+      <w:r>
+        <w:rPr>
+          <w:rFonts w:hint="cs"/>
+          <w:rtl/>
+        </w:rPr>
+        <w:t xml:space="preserve"> שלא נמצא</w:t>
+      </w:r>
+      <w:r>
+        <w:rPr>
+          <w:rFonts w:hint="cs"/>
+          <w:rtl/>
+        </w:rPr>
+        <w:t>ים</w:t>
+      </w:r>
+      <w:r>
+        <w:rPr>
+          <w:rFonts w:hint="cs"/>
+          <w:rtl/>
+        </w:rPr>
+        <w:t xml:space="preserve"> בעיר שלהם</w:t>
+      </w:r>
+    </w:p>
+    <w:p>
+      <w:pPr>
+        <w:pStyle w:val="a9"/>
+        <w:rPr>
+          <w:rFonts w:hint="cs"/>
+          <w:rtl/>
+        </w:rPr>
+      </w:pPr>
+    </w:p>
+    <w:p>
+      <w:pPr>
+        <w:pStyle w:val="a9"/>
+        <w:jc w:val="right"/>
+      </w:pPr>
+      <w:r>
+        <w:t>create view maintenancereport_sean_view as</w:t>
+      </w:r>
+    </w:p>
+    <w:p>
+      <w:pPr>
+        <w:pStyle w:val="a9"/>
+        <w:jc w:val="right"/>
+      </w:pPr>
+      <w:r>
+        <w:t xml:space="preserve">select * </w:t>
+      </w:r>
+    </w:p>
+    <w:p>
+      <w:pPr>
+        <w:pStyle w:val="a9"/>
+        <w:jc w:val="right"/>
+      </w:pPr>
+      <w:r>
+        <w:t>from maintenancereport m natural join branch b natural join city c</w:t>
+      </w:r>
+    </w:p>
+    <w:p>
+      <w:pPr>
+        <w:pStyle w:val="a9"/>
+        <w:jc w:val="right"/>
+      </w:pPr>
+      <w:r>
+        <w:t xml:space="preserve">where </w:t>
+      </w:r>
+      <w:proofErr w:type="gramStart"/>
+      <w:r>
+        <w:t>c.cityname</w:t>
+      </w:r>
+      <w:proofErr w:type="gramEnd"/>
+      <w:r>
+        <w:t>='Sean'</w:t>
+      </w:r>
+    </w:p>
+    <w:p>
+      <w:pPr>
+        <w:pStyle w:val="a9"/>
+        <w:bidi w:val="0"/>
+        <w:ind w:left="1080"/>
+        <w:rPr>
+          <w:rtl/>
+        </w:rPr>
+      </w:pPr>
+    </w:p>
+    <w:p>
+      <w:pPr>
+        <w:pStyle w:val="a9"/>
+        <w:numPr>
+          <w:ilvl w:val="0"/>
+          <w:numId w:val="36"/>
+        </w:numPr>
+        <w:rPr>
+          <w:rFonts w:hint="cs"/>
+        </w:rPr>
+      </w:pPr>
+      <w:r>
+        <w:rPr>
+          <w:rFonts w:hint="cs"/>
+          <w:rtl/>
+        </w:rPr>
+        <w:t xml:space="preserve">יצרנו </w:t>
+      </w:r>
+      <w:r>
+        <w:t>view</w:t>
+      </w:r>
+      <w:r>
+        <w:rPr>
+          <w:rFonts w:hint="cs"/>
+          <w:rtl/>
+        </w:rPr>
+        <w:t xml:space="preserve"> עם המידע של כל דוחות התחזוקה בעיר </w:t>
+      </w:r>
+      <w:r>
+        <w:t>Rod</w:t>
+      </w:r>
+      <w:r>
+        <w:rPr>
+          <w:rFonts w:hint="cs"/>
+          <w:rtl/>
+        </w:rPr>
+        <w:t xml:space="preserve"> זה מיועד למנהלי חברת התחזוקה באותה עיר שלא אמורים לראות דוחות תחזוקה של סניפים שלא נמצאים בעיר שלהם</w:t>
+      </w:r>
+    </w:p>
+    <w:p>
+      <w:pPr>
+        <w:pStyle w:val="a9"/>
+        <w:rPr>
+          <w:rtl/>
+        </w:rPr>
+      </w:pPr>
+    </w:p>
+    <w:p>
+      <w:pPr>
+        <w:pStyle w:val="a9"/>
+        <w:jc w:val="right"/>
+      </w:pPr>
+      <w:r>
+        <w:t>create view maintenancereport_rod_view as</w:t>
+      </w:r>
+    </w:p>
+    <w:p>
+      <w:pPr>
+        <w:pStyle w:val="a9"/>
+        <w:jc w:val="right"/>
+      </w:pPr>
+      <w:r>
+        <w:t xml:space="preserve">select * </w:t>
+      </w:r>
+    </w:p>
+    <w:p>
+      <w:pPr>
+        <w:pStyle w:val="a9"/>
+        <w:jc w:val="right"/>
+      </w:pPr>
+      <w:r>
+        <w:t>from maintenancereport m natural join branch b natural join city c</w:t>
+      </w:r>
+    </w:p>
+    <w:p>
+      <w:pPr>
+        <w:pStyle w:val="a9"/>
+        <w:jc w:val="right"/>
+        <w:rPr>
+          <w:rFonts w:hint="cs"/>
+        </w:rPr>
+      </w:pPr>
+      <w:r>
+        <w:t xml:space="preserve">where </w:t>
+      </w:r>
+      <w:proofErr w:type="gramStart"/>
+      <w:r>
+        <w:t>c.cityname</w:t>
+      </w:r>
+      <w:proofErr w:type="gramEnd"/>
+      <w:r>
+        <w:t>='Rod'</w:t>
+      </w:r>
+    </w:p>
+    <w:p>
+      <w:pPr>
+        <w:pStyle w:val="a9"/>
+        <w:rPr>
+          <w:rtl/>
+        </w:rPr>
+      </w:pPr>
+    </w:p>
+    <w:p>
+      <w:pPr>
+        <w:pStyle w:val="a9"/>
+        <w:numPr>
+          <w:ilvl w:val="0"/>
+          <w:numId w:val="36"/>
+        </w:numPr>
+        <w:rPr>
+          <w:rFonts w:hint="cs"/>
+        </w:rPr>
+      </w:pPr>
+      <w:r>
+        <w:rPr>
+          <w:rFonts w:hint="cs"/>
+          <w:rtl/>
+        </w:rPr>
+        <w:t xml:space="preserve">יצרנו </w:t>
+      </w:r>
+      <w:r>
+        <w:t>view</w:t>
+      </w:r>
+      <w:r>
+        <w:rPr>
+          <w:rFonts w:hint="cs"/>
+          <w:rtl/>
+        </w:rPr>
+        <w:t xml:space="preserve"> עם מידע שרלוונטי למי שצריך את הכתובות של הסניפים שנמצאים ביפן בלי מידע מיותר כמו מספר סניף וכדומה</w:t>
+      </w:r>
+    </w:p>
+    <w:p>
+      <w:pPr>
+        <w:pStyle w:val="a9"/>
+        <w:rPr>
+          <w:rtl/>
+        </w:rPr>
+      </w:pPr>
+    </w:p>
+    <w:p>
+      <w:pPr>
+        <w:pStyle w:val="a9"/>
+        <w:jc w:val="right"/>
+      </w:pPr>
+      <w:r>
+        <w:t>create view branchaddressview as</w:t>
+      </w:r>
+    </w:p>
+    <w:p>
+      <w:pPr>
+        <w:pStyle w:val="a9"/>
+        <w:jc w:val="right"/>
+      </w:pPr>
+      <w:r>
+        <w:t xml:space="preserve">select </w:t>
+      </w:r>
+      <w:proofErr w:type="gramStart"/>
+      <w:r>
+        <w:t>b.branchname</w:t>
+      </w:r>
+      <w:proofErr w:type="gramEnd"/>
+      <w:r>
+        <w:t>, b.branchaddress, c.cityname, a.areacountry</w:t>
+      </w:r>
+    </w:p>
+    <w:p>
+      <w:pPr>
+        <w:pStyle w:val="a9"/>
+        <w:jc w:val="right"/>
+      </w:pPr>
+      <w:r>
+        <w:t xml:space="preserve">from branch b natural join city c natural join </w:t>
+      </w:r>
+      <w:proofErr w:type="gramStart"/>
+      <w:r>
+        <w:t>area</w:t>
+      </w:r>
+      <w:proofErr w:type="gramEnd"/>
+      <w:r>
+        <w:t xml:space="preserve"> a</w:t>
+      </w:r>
+    </w:p>
+    <w:p>
+      <w:pPr>
+        <w:pStyle w:val="a9"/>
+        <w:jc w:val="right"/>
+      </w:pPr>
+      <w:r>
+        <w:t xml:space="preserve">where </w:t>
+      </w:r>
+      <w:proofErr w:type="gramStart"/>
+      <w:r>
+        <w:t>a.areacountry</w:t>
+      </w:r>
+      <w:proofErr w:type="gramEnd"/>
+      <w:r>
+        <w:t>='Japan'</w:t>
+      </w:r>
+    </w:p>
+    <w:p>
+      <w:pPr>
+        <w:pStyle w:val="a9"/>
+        <w:rPr>
+          <w:rtl/>
+        </w:rPr>
+      </w:pPr>
+    </w:p>
+    <w:p>
+      <w:pPr>
+        <w:pStyle w:val="a9"/>
+        <w:numPr>
+          <w:ilvl w:val="0"/>
+          <w:numId w:val="36"/>
+        </w:numPr>
+        <w:rPr>
+          <w:rFonts w:hint="cs"/>
+        </w:rPr>
+      </w:pPr>
+      <w:r>
+        <w:rPr>
+          <w:rFonts w:hint="cs"/>
+          <w:rtl/>
+        </w:rPr>
+        <w:t xml:space="preserve">יצרנו </w:t>
+      </w:r>
+      <w:r>
+        <w:t>view</w:t>
+      </w:r>
+      <w:r>
+        <w:rPr>
+          <w:rFonts w:hint="cs"/>
+          <w:rtl/>
+        </w:rPr>
+        <w:t xml:space="preserve"> עם מידע שרלוונטי למי שצריך את הכתובות של הסניפים שנמצאים </w:t>
+      </w:r>
+      <w:r>
+        <w:rPr>
+          <w:rFonts w:hint="cs"/>
+          <w:rtl/>
+        </w:rPr>
+        <w:t>בארצות הברית</w:t>
+      </w:r>
+      <w:r>
+        <w:rPr>
+          <w:rFonts w:hint="cs"/>
+          <w:rtl/>
+        </w:rPr>
+        <w:t xml:space="preserve"> בלי מידע מיותר כמו מספר סניף וכדומה</w:t>
+      </w:r>
+    </w:p>
+    <w:p>
+      <w:pPr>
+        <w:pStyle w:val="a9"/>
+        <w:rPr>
+          <w:rtl/>
+        </w:rPr>
+      </w:pPr>
+    </w:p>
+    <w:p>
+      <w:pPr>
+        <w:pStyle w:val="a9"/>
+        <w:jc w:val="right"/>
+      </w:pPr>
+      <w:r>
+        <w:t>create view branchaddressview as</w:t>
+      </w:r>
+    </w:p>
+    <w:p>
+      <w:pPr>
+        <w:pStyle w:val="a9"/>
+        <w:jc w:val="right"/>
+      </w:pPr>
+      <w:r>
+        <w:t xml:space="preserve">select </w:t>
+      </w:r>
+      <w:proofErr w:type="gramStart"/>
+      <w:r>
+        <w:t>b.branchname</w:t>
+      </w:r>
+      <w:proofErr w:type="gramEnd"/>
+      <w:r>
+        <w:t>, b.branchaddress, c.cityname, a.areacountry</w:t>
+      </w:r>
+    </w:p>
+    <w:p>
+      <w:pPr>
+        <w:pStyle w:val="a9"/>
+        <w:jc w:val="right"/>
+      </w:pPr>
+      <w:r>
+        <w:t xml:space="preserve">from branch b natural join city c natural join </w:t>
+      </w:r>
+      <w:proofErr w:type="gramStart"/>
+      <w:r>
+        <w:t>area</w:t>
+      </w:r>
+      <w:proofErr w:type="gramEnd"/>
+      <w:r>
+        <w:t xml:space="preserve"> a</w:t>
+      </w:r>
+    </w:p>
+    <w:p>
+      <w:pPr>
+        <w:pStyle w:val="a9"/>
+        <w:jc w:val="right"/>
+        <w:rPr>
+          <w:rtl/>
+        </w:rPr>
+      </w:pPr>
+      <w:r>
+        <w:t xml:space="preserve">where </w:t>
+      </w:r>
+      <w:proofErr w:type="gramStart"/>
+      <w:r>
+        <w:t>a.areacountry</w:t>
+      </w:r>
+      <w:proofErr w:type="gramEnd"/>
+      <w:r>
+        <w:t>='USA'</w:t>
+      </w:r>
+    </w:p>
+    <w:p>
+      <w:pPr>
+        <w:pStyle w:val="a9"/>
+        <w:jc w:val="right"/>
+      </w:pPr>
+    </w:p>
+    <w:p>
+      <w:pPr>
+        <w:pStyle w:val="a9"/>
+        <w:numPr>
+          <w:ilvl w:val="0"/>
+          <w:numId w:val="36"/>
+        </w:numPr>
+      </w:pPr>
+      <w:r>
+        <w:rPr>
+          <w:rFonts w:hint="cs"/>
+          <w:rtl/>
+        </w:rPr>
+        <w:lastRenderedPageBreak/>
+        <w:t xml:space="preserve">יצרנו </w:t>
+      </w:r>
+      <w:r>
+        <w:t>view</w:t>
+      </w:r>
+      <w:r>
+        <w:rPr>
+          <w:rFonts w:hint="cs"/>
+          <w:rtl/>
+        </w:rPr>
+        <w:t xml:space="preserve"> עם המידע של כל </w:t>
+      </w:r>
+      <w:r>
+        <w:rPr>
+          <w:rFonts w:hint="cs"/>
+          <w:rtl/>
+        </w:rPr>
+        <w:t>התקלות</w:t>
+      </w:r>
+      <w:r>
+        <w:rPr>
+          <w:rFonts w:hint="cs"/>
+          <w:rtl/>
+        </w:rPr>
+        <w:t xml:space="preserve"> בעיר </w:t>
+      </w:r>
+      <w:r>
+        <w:rPr>
+          <w:rFonts w:hint="cs"/>
+        </w:rPr>
+        <w:t>S</w:t>
+      </w:r>
+      <w:r>
+        <w:t>ean</w:t>
+      </w:r>
+      <w:r>
+        <w:rPr>
+          <w:rFonts w:hint="cs"/>
+          <w:rtl/>
+        </w:rPr>
+        <w:t xml:space="preserve"> זה מיועד למנהלי חברת התחזוקה באותה עיר שלא אמורים לראות תקלות שלא נמצאות בעיר שלהם</w:t>
+      </w:r>
+    </w:p>
+    <w:p>
+      <w:pPr>
+        <w:pStyle w:val="a9"/>
+        <w:rPr>
+          <w:rtl/>
+        </w:rPr>
+      </w:pPr>
+    </w:p>
+    <w:p>
+      <w:pPr>
+        <w:pStyle w:val="a9"/>
+        <w:jc w:val="right"/>
+      </w:pPr>
+      <w:r>
+        <w:t>create view malfunction_sean_view as</w:t>
+      </w:r>
+    </w:p>
+    <w:p>
+      <w:pPr>
+        <w:pStyle w:val="a9"/>
+        <w:jc w:val="right"/>
+      </w:pPr>
+      <w:r>
+        <w:t xml:space="preserve">select * </w:t>
+      </w:r>
+    </w:p>
+    <w:p>
+      <w:pPr>
+        <w:pStyle w:val="a9"/>
+        <w:jc w:val="right"/>
+      </w:pPr>
+      <w:r>
+        <w:t>from malfunction m natural join branch b natural join city c</w:t>
+      </w:r>
+    </w:p>
+    <w:p>
+      <w:pPr>
+        <w:pStyle w:val="a9"/>
+        <w:jc w:val="right"/>
+        <w:rPr>
+          <w:rFonts w:hint="cs"/>
+        </w:rPr>
+      </w:pPr>
+      <w:r>
+        <w:t xml:space="preserve">where </w:t>
+      </w:r>
+      <w:proofErr w:type="gramStart"/>
+      <w:r>
+        <w:t>c.cityname</w:t>
+      </w:r>
+      <w:proofErr w:type="gramEnd"/>
+      <w:r>
+        <w:t>='Sean'</w:t>
+      </w:r>
+    </w:p>
+    <w:p>
+      <w:pPr>
+        <w:pStyle w:val="a9"/>
+        <w:numPr>
+          <w:ilvl w:val="0"/>
+          <w:numId w:val="36"/>
+        </w:numPr>
+      </w:pPr>
+      <w:r>
+        <w:rPr>
+          <w:rFonts w:hint="cs"/>
+          <w:rtl/>
+        </w:rPr>
+        <w:t xml:space="preserve">יצרנו </w:t>
+      </w:r>
+      <w:r>
+        <w:t>view</w:t>
+      </w:r>
+      <w:r>
+        <w:rPr>
+          <w:rFonts w:hint="cs"/>
+          <w:rtl/>
+        </w:rPr>
+        <w:t xml:space="preserve"> עם המידע של כל התקלות בעיר </w:t>
+      </w:r>
+      <w:r>
+        <w:t>Rod</w:t>
+      </w:r>
+      <w:r>
+        <w:rPr>
+          <w:rFonts w:hint="cs"/>
+          <w:rtl/>
+        </w:rPr>
+        <w:t xml:space="preserve"> זה מיועד למנהלי חברת התחזוקה באותה עיר שלא אמורים לראות תקלות שלא נמצאות בעיר שלהם</w:t>
+      </w:r>
+    </w:p>
+    <w:p>
+      <w:pPr>
+        <w:pStyle w:val="a9"/>
+        <w:rPr>
+          <w:rtl/>
+        </w:rPr>
+      </w:pPr>
+    </w:p>
+    <w:p>
+      <w:pPr>
+        <w:pStyle w:val="a9"/>
+        <w:jc w:val="right"/>
+      </w:pPr>
+      <w:r>
+        <w:t>create view malfunction_Rod_view as</w:t>
+      </w:r>
+    </w:p>
+    <w:p>
+      <w:pPr>
+        <w:pStyle w:val="a9"/>
+        <w:jc w:val="right"/>
+      </w:pPr>
+      <w:r>
+        <w:t xml:space="preserve">select * </w:t>
+      </w:r>
+    </w:p>
+    <w:p>
+      <w:pPr>
+        <w:pStyle w:val="a9"/>
+        <w:jc w:val="right"/>
+      </w:pPr>
+      <w:r>
+        <w:t>from malfunction m natural join branch b natural join city c</w:t>
+      </w:r>
+    </w:p>
+    <w:p>
+      <w:pPr>
+        <w:pStyle w:val="a9"/>
+        <w:jc w:val="right"/>
+      </w:pPr>
+      <w:r>
+        <w:t xml:space="preserve">where </w:t>
+      </w:r>
+      <w:proofErr w:type="gramStart"/>
+      <w:r>
+        <w:t>c.cityname</w:t>
+      </w:r>
+      <w:proofErr w:type="gramEnd"/>
+      <w:r>
+        <w:t>='Rod'</w:t>
+      </w:r>
+    </w:p>
+    <w:p>
+      <w:pPr>
+        <w:tabs>
+          <w:tab w:val="left" w:pos="3330"/>
+        </w:tabs>
+        <w:rPr>
+          <w:rtl/>
+        </w:rPr>
+      </w:pPr>
+      <w:r>
+        <w:rPr>
+          <w:rtl/>
+        </w:rPr>
+        <w:tab/>
+      </w:r>
+    </w:p>
+    <w:p>
+      <w:pPr>
+        <w:tabs>
+          <w:tab w:val="left" w:pos="3330"/>
+        </w:tabs>
+        <w:rPr>
+          <w:rFonts w:hint="cs"/>
+          <w:rtl/>
+        </w:rPr>
+      </w:pPr>
+      <w:r>
+        <w:rPr>
+          <w:rFonts w:hint="cs"/>
+          <w:rtl/>
+        </w:rPr>
+        <w:t xml:space="preserve">   </w:t>
+      </w:r>
     </w:p>
     <w:sectPr>
       <w:headerReference w:type="default" r:id="rId12"/>
@@ -10466,7 +12610,7 @@
             <w:rtl/>
             <w:lang w:val="he-IL"/>
           </w:rPr>
-          <w:t>11</w:t>
+          <w:t>15</w:t>
         </w:r>
         <w:r>
           <w:fldChar w:fldCharType="end"/>
@@ -10584,7 +12728,7 @@
         <v:path o:extrusionok="f" gradientshapeok="t" o:connecttype="rect"/>
         <o:lock v:ext="edit" aspectratio="t"/>
       </v:shapetype>
-      <v:shape id="_x0000_i1044" type="#_x0000_t75" style="width:11.25pt;height:11.25pt" o:bullet="t">
+      <v:shape id="_x0000_i1042" type="#_x0000_t75" style="width:11.4pt;height:11.4pt" o:bullet="t">
         <v:imagedata r:id="rId1" o:title="clip_image001"/>
       </v:shape>
     </w:pict>
@@ -10679,6 +12823,95 @@
     </w:lvl>
   </w:abstractNum>
   <w:abstractNum w:abstractNumId="1" w15:restartNumberingAfterBreak="0">
+    <w:nsid w:val="138E671D"/>
+    <w:multiLevelType w:val="hybridMultilevel"/>
+    <w:tmpl w:val="73AC1530"/>
+    <w:lvl w:ilvl="0" w:tplc="0409000F">
+      <w:start w:val="1"/>
+      <w:numFmt w:val="decimal"/>
+      <w:lvlText w:val="%1."/>
+      <w:lvlJc w:val="left"/>
+      <w:pPr>
+        <w:ind w:left="720" w:hanging="360"/>
+      </w:pPr>
+      <w:rPr>
+        <w:rFonts w:hint="default"/>
+      </w:rPr>
+    </w:lvl>
+    <w:lvl w:ilvl="1" w:tplc="04090019" w:tentative="1">
+      <w:start w:val="1"/>
+      <w:numFmt w:val="lowerLetter"/>
+      <w:lvlText w:val="%2."/>
+      <w:lvlJc w:val="left"/>
+      <w:pPr>
+        <w:ind w:left="1440" w:hanging="360"/>
+      </w:pPr>
+    </w:lvl>
+    <w:lvl w:ilvl="2" w:tplc="0409001B" w:tentative="1">
+      <w:start w:val="1"/>
+      <w:numFmt w:val="lowerRoman"/>
+      <w:lvlText w:val="%3."/>
+      <w:lvlJc w:val="right"/>
+      <w:pPr>
+        <w:ind w:left="2160" w:hanging="180"/>
+      </w:pPr>
+    </w:lvl>
+    <w:lvl w:ilvl="3" w:tplc="0409000F" w:tentative="1">
+      <w:start w:val="1"/>
+      <w:numFmt w:val="decimal"/>
+      <w:lvlText w:val="%4."/>
+      <w:lvlJc w:val="left"/>
+      <w:pPr>
+        <w:ind w:left="2880" w:hanging="360"/>
+      </w:pPr>
+    </w:lvl>
+    <w:lvl w:ilvl="4" w:tplc="04090019" w:tentative="1">
+      <w:start w:val="1"/>
+      <w:numFmt w:val="lowerLetter"/>
+      <w:lvlText w:val="%5."/>
+      <w:lvlJc w:val="left"/>
+      <w:pPr>
+        <w:ind w:left="3600" w:hanging="360"/>
+      </w:pPr>
+    </w:lvl>
+    <w:lvl w:ilvl="5" w:tplc="0409001B" w:tentative="1">
+      <w:start w:val="1"/>
+      <w:numFmt w:val="lowerRoman"/>
+      <w:lvlText w:val="%6."/>
+      <w:lvlJc w:val="right"/>
+      <w:pPr>
+        <w:ind w:left="4320" w:hanging="180"/>
+      </w:pPr>
+    </w:lvl>
+    <w:lvl w:ilvl="6" w:tplc="0409000F" w:tentative="1">
+      <w:start w:val="1"/>
+      <w:numFmt w:val="decimal"/>
+      <w:lvlText w:val="%7."/>
+      <w:lvlJc w:val="left"/>
+      <w:pPr>
+        <w:ind w:left="5040" w:hanging="360"/>
+      </w:pPr>
+    </w:lvl>
+    <w:lvl w:ilvl="7" w:tplc="04090019" w:tentative="1">
+      <w:start w:val="1"/>
+      <w:numFmt w:val="lowerLetter"/>
+      <w:lvlText w:val="%8."/>
+      <w:lvlJc w:val="left"/>
+      <w:pPr>
+        <w:ind w:left="5760" w:hanging="360"/>
+      </w:pPr>
+    </w:lvl>
+    <w:lvl w:ilvl="8" w:tplc="0409001B" w:tentative="1">
+      <w:start w:val="1"/>
+      <w:numFmt w:val="lowerRoman"/>
+      <w:lvlText w:val="%9."/>
+      <w:lvlJc w:val="right"/>
+      <w:pPr>
+        <w:ind w:left="6480" w:hanging="180"/>
+      </w:pPr>
+    </w:lvl>
+  </w:abstractNum>
+  <w:abstractNum w:abstractNumId="2" w15:restartNumberingAfterBreak="0">
     <w:nsid w:val="141513FA"/>
     <w:multiLevelType w:val="hybridMultilevel"/>
     <w:tmpl w:val="2814DB80"/>
@@ -10791,7 +13024,7 @@
       </w:rPr>
     </w:lvl>
   </w:abstractNum>
-  <w:abstractNum w:abstractNumId="2" w15:restartNumberingAfterBreak="0">
+  <w:abstractNum w:abstractNumId="3" w15:restartNumberingAfterBreak="0">
     <w:nsid w:val="155813D1"/>
     <w:multiLevelType w:val="hybridMultilevel"/>
     <w:tmpl w:val="07AA8954"/>
@@ -10880,7 +13113,7 @@
       </w:pPr>
     </w:lvl>
   </w:abstractNum>
-  <w:abstractNum w:abstractNumId="3" w15:restartNumberingAfterBreak="0">
+  <w:abstractNum w:abstractNumId="4" w15:restartNumberingAfterBreak="0">
     <w:nsid w:val="22B705DF"/>
     <w:multiLevelType w:val="hybridMultilevel"/>
     <w:tmpl w:val="45705A74"/>
@@ -10993,7 +13226,7 @@
       </w:rPr>
     </w:lvl>
   </w:abstractNum>
-  <w:abstractNum w:abstractNumId="4" w15:restartNumberingAfterBreak="0">
+  <w:abstractNum w:abstractNumId="5" w15:restartNumberingAfterBreak="0">
     <w:nsid w:val="23732383"/>
     <w:multiLevelType w:val="hybridMultilevel"/>
     <w:tmpl w:val="08C24F76"/>
@@ -11105,7 +13338,7 @@
       </w:rPr>
     </w:lvl>
   </w:abstractNum>
-  <w:abstractNum w:abstractNumId="5" w15:restartNumberingAfterBreak="0">
+  <w:abstractNum w:abstractNumId="6" w15:restartNumberingAfterBreak="0">
     <w:nsid w:val="277A2E78"/>
     <w:multiLevelType w:val="hybridMultilevel"/>
     <w:tmpl w:val="E7BA62F8"/>
@@ -11218,7 +13451,97 @@
       </w:rPr>
     </w:lvl>
   </w:abstractNum>
-  <w:abstractNum w:abstractNumId="6" w15:restartNumberingAfterBreak="0">
+  <w:abstractNum w:abstractNumId="7" w15:restartNumberingAfterBreak="0">
+    <w:nsid w:val="32B57D67"/>
+    <w:multiLevelType w:val="hybridMultilevel"/>
+    <w:tmpl w:val="12B02ABE"/>
+    <w:lvl w:ilvl="0" w:tplc="ADF898F2">
+      <w:start w:val="1"/>
+      <w:numFmt w:val="decimal"/>
+      <w:lvlText w:val="%1."/>
+      <w:lvlJc w:val="left"/>
+      <w:pPr>
+        <w:ind w:left="1080" w:hanging="360"/>
+      </w:pPr>
+      <w:rPr>
+        <w:rFonts w:hint="default"/>
+        <w:sz w:val="24"/>
+      </w:rPr>
+    </w:lvl>
+    <w:lvl w:ilvl="1" w:tplc="04090019" w:tentative="1">
+      <w:start w:val="1"/>
+      <w:numFmt w:val="lowerLetter"/>
+      <w:lvlText w:val="%2."/>
+      <w:lvlJc w:val="left"/>
+      <w:pPr>
+        <w:ind w:left="1800" w:hanging="360"/>
+      </w:pPr>
+    </w:lvl>
+    <w:lvl w:ilvl="2" w:tplc="0409001B" w:tentative="1">
+      <w:start w:val="1"/>
+      <w:numFmt w:val="lowerRoman"/>
+      <w:lvlText w:val="%3."/>
+      <w:lvlJc w:val="right"/>
+      <w:pPr>
+        <w:ind w:left="2520" w:hanging="180"/>
+      </w:pPr>
+    </w:lvl>
+    <w:lvl w:ilvl="3" w:tplc="0409000F" w:tentative="1">
+      <w:start w:val="1"/>
+      <w:numFmt w:val="decimal"/>
+      <w:lvlText w:val="%4."/>
+      <w:lvlJc w:val="left"/>
+      <w:pPr>
+        <w:ind w:left="3240" w:hanging="360"/>
+      </w:pPr>
+    </w:lvl>
+    <w:lvl w:ilvl="4" w:tplc="04090019" w:tentative="1">
+      <w:start w:val="1"/>
+      <w:numFmt w:val="lowerLetter"/>
+      <w:lvlText w:val="%5."/>
+      <w:lvlJc w:val="left"/>
+      <w:pPr>
+        <w:ind w:left="3960" w:hanging="360"/>
+      </w:pPr>
+    </w:lvl>
+    <w:lvl w:ilvl="5" w:tplc="0409001B" w:tentative="1">
+      <w:start w:val="1"/>
+      <w:numFmt w:val="lowerRoman"/>
+      <w:lvlText w:val="%6."/>
+      <w:lvlJc w:val="right"/>
+      <w:pPr>
+        <w:ind w:left="4680" w:hanging="180"/>
+      </w:pPr>
+    </w:lvl>
+    <w:lvl w:ilvl="6" w:tplc="0409000F" w:tentative="1">
+      <w:start w:val="1"/>
+      <w:numFmt w:val="decimal"/>
+      <w:lvlText w:val="%7."/>
+      <w:lvlJc w:val="left"/>
+      <w:pPr>
+        <w:ind w:left="5400" w:hanging="360"/>
+      </w:pPr>
+    </w:lvl>
+    <w:lvl w:ilvl="7" w:tplc="04090019" w:tentative="1">
+      <w:start w:val="1"/>
+      <w:numFmt w:val="lowerLetter"/>
+      <w:lvlText w:val="%8."/>
+      <w:lvlJc w:val="left"/>
+      <w:pPr>
+        <w:ind w:left="6120" w:hanging="360"/>
+      </w:pPr>
+    </w:lvl>
+    <w:lvl w:ilvl="8" w:tplc="0409001B" w:tentative="1">
+      <w:start w:val="1"/>
+      <w:numFmt w:val="lowerRoman"/>
+      <w:lvlText w:val="%9."/>
+      <w:lvlJc w:val="right"/>
+      <w:pPr>
+        <w:ind w:left="6840" w:hanging="180"/>
+      </w:pPr>
+    </w:lvl>
+  </w:abstractNum>
+  <w:abstractNum w:abstractNumId="8" w15:restartNumberingAfterBreak="0">
     <w:nsid w:val="336E521B"/>
     <w:multiLevelType w:val="hybridMultilevel"/>
     <w:tmpl w:val="16A8819E"/>
@@ -11331,7 +13654,7 @@
       </w:rPr>
     </w:lvl>
   </w:abstractNum>
-  <w:abstractNum w:abstractNumId="7" w15:restartNumberingAfterBreak="0">
+  <w:abstractNum w:abstractNumId="9" w15:restartNumberingAfterBreak="0">
     <w:nsid w:val="34A85752"/>
     <w:multiLevelType w:val="hybridMultilevel"/>
     <w:tmpl w:val="B5A292C4"/>
@@ -11417,7 +13740,7 @@
       </w:pPr>
     </w:lvl>
   </w:abstractNum>
-  <w:abstractNum w:abstractNumId="8" w15:restartNumberingAfterBreak="0">
+  <w:abstractNum w:abstractNumId="10" w15:restartNumberingAfterBreak="0">
     <w:nsid w:val="39523E2A"/>
     <w:multiLevelType w:val="hybridMultilevel"/>
     <w:tmpl w:val="720EED26"/>
@@ -11506,7 +13829,7 @@
       </w:pPr>
     </w:lvl>
   </w:abstractNum>
-  <w:abstractNum w:abstractNumId="9" w15:restartNumberingAfterBreak="0">
+  <w:abstractNum w:abstractNumId="11" w15:restartNumberingAfterBreak="0">
     <w:nsid w:val="398D0504"/>
     <w:multiLevelType w:val="hybridMultilevel"/>
     <w:tmpl w:val="1B1A02A8"/>
@@ -11595,7 +13918,7 @@
       </w:pPr>
     </w:lvl>
   </w:abstractNum>
-  <w:abstractNum w:abstractNumId="10" w15:restartNumberingAfterBreak="0">
+  <w:abstractNum w:abstractNumId="12" w15:restartNumberingAfterBreak="0">
     <w:nsid w:val="3A7851BC"/>
     <w:multiLevelType w:val="hybridMultilevel"/>
     <w:tmpl w:val="ABF09780"/>
@@ -11708,7 +14031,96 @@
       </w:rPr>
     </w:lvl>
   </w:abstractNum>
-  <w:abstractNum w:abstractNumId="11" w15:restartNumberingAfterBreak="0">
+  <w:abstractNum w:abstractNumId="13" w15:restartNumberingAfterBreak="0">
+    <w:nsid w:val="3E435A41"/>
+    <w:multiLevelType w:val="hybridMultilevel"/>
+    <w:tmpl w:val="5658E7B6"/>
+    <w:lvl w:ilvl="0" w:tplc="0409000F">
+      <w:start w:val="1"/>
+      <w:numFmt w:val="decimal"/>
+      <w:lvlText w:val="%1."/>
+      <w:lvlJc w:val="left"/>
+      <w:pPr>
+        <w:ind w:left="720" w:hanging="360"/>
+      </w:pPr>
+      <w:rPr>
+        <w:rFonts w:hint="default"/>
+      </w:rPr>
+    </w:lvl>
+    <w:lvl w:ilvl="1" w:tplc="04090019" w:tentative="1">
+      <w:start w:val="1"/>
+      <w:numFmt w:val="lowerLetter"/>
+      <w:lvlText w:val="%2."/>
+      <w:lvlJc w:val="left"/>
+      <w:pPr>
+        <w:ind w:left="1440" w:hanging="360"/>
+      </w:pPr>
+    </w:lvl>
+    <w:lvl w:ilvl="2" w:tplc="0409001B" w:tentative="1">
+      <w:start w:val="1"/>
+      <w:numFmt w:val="lowerRoman"/>
+      <w:lvlText w:val="%3."/>
+      <w:lvlJc w:val="right"/>
+      <w:pPr>
+        <w:ind w:left="2160" w:hanging="180"/>
+      </w:pPr>
+    </w:lvl>
+    <w:lvl w:ilvl="3" w:tplc="0409000F" w:tentative="1">
+      <w:start w:val="1"/>
+      <w:numFmt w:val="decimal"/>
+      <w:lvlText w:val="%4."/>
+      <w:lvlJc w:val="left"/>
+      <w:pPr>
+        <w:ind w:left="2880" w:hanging="360"/>
+      </w:pPr>
+    </w:lvl>
+    <w:lvl w:ilvl="4" w:tplc="04090019" w:tentative="1">
+      <w:start w:val="1"/>
+      <w:numFmt w:val="lowerLetter"/>
+      <w:lvlText w:val="%5."/>
+      <w:lvlJc w:val="left"/>
+      <w:pPr>
+        <w:ind w:left="3600" w:hanging="360"/>
+      </w:pPr>
+    </w:lvl>
+    <w:lvl w:ilvl="5" w:tplc="0409001B" w:tentative="1">
+      <w:start w:val="1"/>
+      <w:numFmt w:val="lowerRoman"/>
+      <w:lvlText w:val="%6."/>
+      <w:lvlJc w:val="right"/>
+      <w:pPr>
+        <w:ind w:left="4320" w:hanging="180"/>
+      </w:pPr>
+    </w:lvl>
+    <w:lvl w:ilvl="6" w:tplc="0409000F" w:tentative="1">
+      <w:start w:val="1"/>
+      <w:numFmt w:val="decimal"/>
+      <w:lvlText w:val="%7."/>
+      <w:lvlJc w:val="left"/>
+      <w:pPr>
+        <w:ind w:left="5040" w:hanging="360"/>
+      </w:pPr>
+    </w:lvl>
+    <w:lvl w:ilvl="7" w:tplc="04090019" w:tentative="1">
+      <w:start w:val="1"/>
+      <w:numFmt w:val="lowerLetter"/>
+      <w:lvlText w:val="%8."/>
+      <w:lvlJc w:val="left"/>
+      <w:pPr>
+        <w:ind w:left="5760" w:hanging="360"/>
+      </w:pPr>
+    </w:lvl>
+    <w:lvl w:ilvl="8" w:tplc="0409001B" w:tentative="1">
+      <w:start w:val="1"/>
+      <w:numFmt w:val="lowerRoman"/>
+      <w:lvlText w:val="%9."/>
+      <w:lvlJc w:val="right"/>
+      <w:pPr>
+        <w:ind w:left="6480" w:hanging="180"/>
+      </w:pPr>
+    </w:lvl>
+  </w:abstractNum>
+  <w:abstractNum w:abstractNumId="14" w15:restartNumberingAfterBreak="0">
     <w:nsid w:val="420446CD"/>
     <w:multiLevelType w:val="hybridMultilevel"/>
     <w:tmpl w:val="C718715E"/>
@@ -11821,7 +14233,7 @@
       </w:rPr>
     </w:lvl>
   </w:abstractNum>
-  <w:abstractNum w:abstractNumId="12" w15:restartNumberingAfterBreak="0">
+  <w:abstractNum w:abstractNumId="15" w15:restartNumberingAfterBreak="0">
     <w:nsid w:val="42271821"/>
     <w:multiLevelType w:val="hybridMultilevel"/>
     <w:tmpl w:val="F8C8CBB2"/>
@@ -11934,7 +14346,97 @@
       </w:rPr>
     </w:lvl>
   </w:abstractNum>
-  <w:abstractNum w:abstractNumId="13" w15:restartNumberingAfterBreak="0">
+  <w:abstractNum w:abstractNumId="16" w15:restartNumberingAfterBreak="0">
+    <w:nsid w:val="426728A9"/>
+    <w:multiLevelType w:val="hybridMultilevel"/>
+    <w:tmpl w:val="01104058"/>
+    <w:lvl w:ilvl="0" w:tplc="6526F0E4">
+      <w:start w:val="1"/>
+      <w:numFmt w:val="decimal"/>
+      <w:lvlText w:val="%1."/>
+      <w:lvlJc w:val="left"/>
+      <w:pPr>
+        <w:ind w:left="720" w:hanging="360"/>
+      </w:pPr>
+      <w:rPr>
+        <w:rFonts w:hint="default"/>
+        <w:sz w:val="24"/>
+      </w:rPr>
+    </w:lvl>
+    <w:lvl w:ilvl="1" w:tplc="04090019" w:tentative="1">
+      <w:start w:val="1"/>
+      <w:numFmt w:val="lowerLetter"/>
+      <w:lvlText w:val="%2."/>
+      <w:lvlJc w:val="left"/>
+      <w:pPr>
+        <w:ind w:left="1440" w:hanging="360"/>
+      </w:pPr>
+    </w:lvl>
+    <w:lvl w:ilvl="2" w:tplc="0409001B" w:tentative="1">
+      <w:start w:val="1"/>
+      <w:numFmt w:val="lowerRoman"/>
+      <w:lvlText w:val="%3."/>
+      <w:lvlJc w:val="right"/>
+      <w:pPr>
+        <w:ind w:left="2160" w:hanging="180"/>
+      </w:pPr>
+    </w:lvl>
+    <w:lvl w:ilvl="3" w:tplc="0409000F" w:tentative="1">
+      <w:start w:val="1"/>
+      <w:numFmt w:val="decimal"/>
+      <w:lvlText w:val="%4."/>
+      <w:lvlJc w:val="left"/>
+      <w:pPr>
+        <w:ind w:left="2880" w:hanging="360"/>
+      </w:pPr>
+    </w:lvl>
+    <w:lvl w:ilvl="4" w:tplc="04090019" w:tentative="1">
+      <w:start w:val="1"/>
+      <w:numFmt w:val="lowerLetter"/>
+      <w:lvlText w:val="%5."/>
+      <w:lvlJc w:val="left"/>
+      <w:pPr>
+        <w:ind w:left="3600" w:hanging="360"/>
+      </w:pPr>
+    </w:lvl>
+    <w:lvl w:ilvl="5" w:tplc="0409001B" w:tentative="1">
+      <w:start w:val="1"/>
+      <w:numFmt w:val="lowerRoman"/>
+      <w:lvlText w:val="%6."/>
+      <w:lvlJc w:val="right"/>
+      <w:pPr>
+        <w:ind w:left="4320" w:hanging="180"/>
+      </w:pPr>
+    </w:lvl>
+    <w:lvl w:ilvl="6" w:tplc="0409000F" w:tentative="1">
+      <w:start w:val="1"/>
+      <w:numFmt w:val="decimal"/>
+      <w:lvlText w:val="%7."/>
+      <w:lvlJc w:val="left"/>
+      <w:pPr>
+        <w:ind w:left="5040" w:hanging="360"/>
+      </w:pPr>
+    </w:lvl>
+    <w:lvl w:ilvl="7" w:tplc="04090019" w:tentative="1">
+      <w:start w:val="1"/>
+      <w:numFmt w:val="lowerLetter"/>
+      <w:lvlText w:val="%8."/>
+      <w:lvlJc w:val="left"/>
+      <w:pPr>
+        <w:ind w:left="5760" w:hanging="360"/>
+      </w:pPr>
+    </w:lvl>
+    <w:lvl w:ilvl="8" w:tplc="0409001B" w:tentative="1">
+      <w:start w:val="1"/>
+      <w:numFmt w:val="lowerRoman"/>
+      <w:lvlText w:val="%9."/>
+      <w:lvlJc w:val="right"/>
+      <w:pPr>
+        <w:ind w:left="6480" w:hanging="180"/>
+      </w:pPr>
+    </w:lvl>
+  </w:abstractNum>
+  <w:abstractNum w:abstractNumId="17" w15:restartNumberingAfterBreak="0">
     <w:nsid w:val="519462F3"/>
     <w:multiLevelType w:val="hybridMultilevel"/>
     <w:tmpl w:val="AF9C96DC"/>
@@ -12047,7 +14549,7 @@
       </w:rPr>
     </w:lvl>
   </w:abstractNum>
-  <w:abstractNum w:abstractNumId="14" w15:restartNumberingAfterBreak="0">
+  <w:abstractNum w:abstractNumId="18" w15:restartNumberingAfterBreak="0">
     <w:nsid w:val="55100EC5"/>
     <w:multiLevelType w:val="hybridMultilevel"/>
     <w:tmpl w:val="7EAE4358"/>
@@ -12160,7 +14662,7 @@
       </w:rPr>
     </w:lvl>
   </w:abstractNum>
-  <w:abstractNum w:abstractNumId="15" w15:restartNumberingAfterBreak="0">
+  <w:abstractNum w:abstractNumId="19" w15:restartNumberingAfterBreak="0">
     <w:nsid w:val="57B57DFA"/>
     <w:multiLevelType w:val="hybridMultilevel"/>
     <w:tmpl w:val="70E8E090"/>
@@ -12273,7 +14775,7 @@
       </w:rPr>
     </w:lvl>
   </w:abstractNum>
-  <w:abstractNum w:abstractNumId="16" w15:restartNumberingAfterBreak="0">
+  <w:abstractNum w:abstractNumId="20" w15:restartNumberingAfterBreak="0">
     <w:nsid w:val="57E000BE"/>
     <w:multiLevelType w:val="hybridMultilevel"/>
     <w:tmpl w:val="446EC1EA"/>
@@ -12386,7 +14888,7 @@
       </w:rPr>
     </w:lvl>
   </w:abstractNum>
-  <w:abstractNum w:abstractNumId="17" w15:restartNumberingAfterBreak="0">
+  <w:abstractNum w:abstractNumId="21" w15:restartNumberingAfterBreak="0">
     <w:nsid w:val="5AC339A1"/>
     <w:multiLevelType w:val="hybridMultilevel"/>
     <w:tmpl w:val="3E0CB59A"/>
@@ -12499,7 +15001,7 @@
       </w:rPr>
     </w:lvl>
   </w:abstractNum>
-  <w:abstractNum w:abstractNumId="18" w15:restartNumberingAfterBreak="0">
+  <w:abstractNum w:abstractNumId="22" w15:restartNumberingAfterBreak="0">
     <w:nsid w:val="5B1C179D"/>
     <w:multiLevelType w:val="hybridMultilevel"/>
     <w:tmpl w:val="5A6AF63A"/>
@@ -12611,7 +15113,7 @@
       </w:rPr>
     </w:lvl>
   </w:abstractNum>
-  <w:abstractNum w:abstractNumId="19" w15:restartNumberingAfterBreak="0">
+  <w:abstractNum w:abstractNumId="23" w15:restartNumberingAfterBreak="0">
     <w:nsid w:val="5EA362DD"/>
     <w:multiLevelType w:val="hybridMultilevel"/>
     <w:tmpl w:val="EE303BAC"/>
@@ -12724,7 +15226,7 @@
       </w:rPr>
     </w:lvl>
   </w:abstractNum>
-  <w:abstractNum w:abstractNumId="20" w15:restartNumberingAfterBreak="0">
+  <w:abstractNum w:abstractNumId="24" w15:restartNumberingAfterBreak="0">
     <w:nsid w:val="5F2F52B5"/>
     <w:multiLevelType w:val="hybridMultilevel"/>
     <w:tmpl w:val="21229282"/>
@@ -12813,7 +15315,7 @@
       </w:pPr>
     </w:lvl>
   </w:abstractNum>
-  <w:abstractNum w:abstractNumId="21" w15:restartNumberingAfterBreak="0">
+  <w:abstractNum w:abstractNumId="25" w15:restartNumberingAfterBreak="0">
     <w:nsid w:val="5FB61E95"/>
     <w:multiLevelType w:val="hybridMultilevel"/>
     <w:tmpl w:val="BD3A10C6"/>
@@ -12927,7 +15429,7 @@
       </w:rPr>
     </w:lvl>
   </w:abstractNum>
-  <w:abstractNum w:abstractNumId="22" w15:restartNumberingAfterBreak="0">
+  <w:abstractNum w:abstractNumId="26" w15:restartNumberingAfterBreak="0">
     <w:nsid w:val="6B3649E5"/>
     <w:multiLevelType w:val="hybridMultilevel"/>
     <w:tmpl w:val="009A90E4"/>
@@ -13016,7 +15518,7 @@
       </w:pPr>
     </w:lvl>
   </w:abstractNum>
-  <w:abstractNum w:abstractNumId="23" w15:restartNumberingAfterBreak="0">
+  <w:abstractNum w:abstractNumId="27" w15:restartNumberingAfterBreak="0">
     <w:nsid w:val="6C7E7E54"/>
     <w:multiLevelType w:val="hybridMultilevel"/>
     <w:tmpl w:val="9C2CB196"/>
@@ -13129,7 +15631,7 @@
       </w:rPr>
     </w:lvl>
   </w:abstractNum>
-  <w:abstractNum w:abstractNumId="24" w15:restartNumberingAfterBreak="0">
+  <w:abstractNum w:abstractNumId="28" w15:restartNumberingAfterBreak="0">
     <w:nsid w:val="720B5DD7"/>
     <w:multiLevelType w:val="hybridMultilevel"/>
     <w:tmpl w:val="784099BE"/>
@@ -13242,7 +15744,96 @@
       </w:rPr>
     </w:lvl>
   </w:abstractNum>
-  <w:abstractNum w:abstractNumId="25" w15:restartNumberingAfterBreak="0">
+  <w:abstractNum w:abstractNumId="29" w15:restartNumberingAfterBreak="0">
+    <w:nsid w:val="74472431"/>
+    <w:multiLevelType w:val="hybridMultilevel"/>
+    <w:tmpl w:val="0E402E00"/>
+    <w:lvl w:ilvl="0" w:tplc="0409000F">
+      <w:start w:val="1"/>
+      <w:numFmt w:val="decimal"/>
+      <w:lvlText w:val="%1."/>
+      <w:lvlJc w:val="left"/>
+      <w:pPr>
+        <w:ind w:left="720" w:hanging="360"/>
+      </w:pPr>
+      <w:rPr>
+        <w:rFonts w:hint="default"/>
+      </w:rPr>
+    </w:lvl>
+    <w:lvl w:ilvl="1" w:tplc="04090019" w:tentative="1">
+      <w:start w:val="1"/>
+      <w:numFmt w:val="lowerLetter"/>
+      <w:lvlText w:val="%2."/>
+      <w:lvlJc w:val="left"/>
+      <w:pPr>
+        <w:ind w:left="1440" w:hanging="360"/>
+      </w:pPr>
+    </w:lvl>
+    <w:lvl w:ilvl="2" w:tplc="0409001B" w:tentative="1">
+      <w:start w:val="1"/>
+      <w:numFmt w:val="lowerRoman"/>
+      <w:lvlText w:val="%3."/>
+      <w:lvlJc w:val="right"/>
+      <w:pPr>
+        <w:ind w:left="2160" w:hanging="180"/>
+      </w:pPr>
+    </w:lvl>
+    <w:lvl w:ilvl="3" w:tplc="0409000F" w:tentative="1">
+      <w:start w:val="1"/>
+      <w:numFmt w:val="decimal"/>
+      <w:lvlText w:val="%4."/>
+      <w:lvlJc w:val="left"/>
+      <w:pPr>
+        <w:ind w:left="2880" w:hanging="360"/>
+      </w:pPr>
+    </w:lvl>
+    <w:lvl w:ilvl="4" w:tplc="04090019" w:tentative="1">
+      <w:start w:val="1"/>
+      <w:numFmt w:val="lowerLetter"/>
+      <w:lvlText w:val="%5."/>
+      <w:lvlJc w:val="left"/>
+      <w:pPr>
+        <w:ind w:left="3600" w:hanging="360"/>
+      </w:pPr>
+    </w:lvl>
+    <w:lvl w:ilvl="5" w:tplc="0409001B" w:tentative="1">
+      <w:start w:val="1"/>
+      <w:numFmt w:val="lowerRoman"/>
+      <w:lvlText w:val="%6."/>
+      <w:lvlJc w:val="right"/>
+      <w:pPr>
+        <w:ind w:left="4320" w:hanging="180"/>
+      </w:pPr>
+    </w:lvl>
+    <w:lvl w:ilvl="6" w:tplc="0409000F" w:tentative="1">
+      <w:start w:val="1"/>
+      <w:numFmt w:val="decimal"/>
+      <w:lvlText w:val="%7."/>
+      <w:lvlJc w:val="left"/>
+      <w:pPr>
+        <w:ind w:left="5040" w:hanging="360"/>
+      </w:pPr>
+    </w:lvl>
+    <w:lvl w:ilvl="7" w:tplc="04090019" w:tentative="1">
+      <w:start w:val="1"/>
+      <w:numFmt w:val="lowerLetter"/>
+      <w:lvlText w:val="%8."/>
+      <w:lvlJc w:val="left"/>
+      <w:pPr>
+        <w:ind w:left="5760" w:hanging="360"/>
+      </w:pPr>
+    </w:lvl>
+    <w:lvl w:ilvl="8" w:tplc="0409001B" w:tentative="1">
+      <w:start w:val="1"/>
+      <w:numFmt w:val="lowerRoman"/>
+      <w:lvlText w:val="%9."/>
+      <w:lvlJc w:val="right"/>
+      <w:pPr>
+        <w:ind w:left="6480" w:hanging="180"/>
+      </w:pPr>
+    </w:lvl>
+  </w:abstractNum>
+  <w:abstractNum w:abstractNumId="30" w15:restartNumberingAfterBreak="0">
     <w:nsid w:val="7814567B"/>
     <w:multiLevelType w:val="hybridMultilevel"/>
     <w:tmpl w:val="DDE8958A"/>
@@ -13328,7 +15919,96 @@
       </w:pPr>
     </w:lvl>
   </w:abstractNum>
-  <w:abstractNum w:abstractNumId="26" w15:restartNumberingAfterBreak="0">
+  <w:abstractNum w:abstractNumId="31" w15:restartNumberingAfterBreak="0">
+    <w:nsid w:val="7F3F7028"/>
+    <w:multiLevelType w:val="hybridMultilevel"/>
+    <w:tmpl w:val="73AC1530"/>
+    <w:lvl w:ilvl="0" w:tplc="0409000F">
+      <w:start w:val="1"/>
+      <w:numFmt w:val="decimal"/>
+      <w:lvlText w:val="%1."/>
+      <w:lvlJc w:val="left"/>
+      <w:pPr>
+        <w:ind w:left="720" w:hanging="360"/>
+      </w:pPr>
+      <w:rPr>
+        <w:rFonts w:hint="default"/>
+      </w:rPr>
+    </w:lvl>
+    <w:lvl w:ilvl="1" w:tplc="04090019" w:tentative="1">
+      <w:start w:val="1"/>
+      <w:numFmt w:val="lowerLetter"/>
+      <w:lvlText w:val="%2."/>
+      <w:lvlJc w:val="left"/>
+      <w:pPr>
+        <w:ind w:left="1440" w:hanging="360"/>
+      </w:pPr>
+    </w:lvl>
+    <w:lvl w:ilvl="2" w:tplc="0409001B" w:tentative="1">
+      <w:start w:val="1"/>
+      <w:numFmt w:val="lowerRoman"/>
+      <w:lvlText w:val="%3."/>
+      <w:lvlJc w:val="right"/>
+      <w:pPr>
+        <w:ind w:left="2160" w:hanging="180"/>
+      </w:pPr>
+    </w:lvl>
+    <w:lvl w:ilvl="3" w:tplc="0409000F" w:tentative="1">
+      <w:start w:val="1"/>
+      <w:numFmt w:val="decimal"/>
+      <w:lvlText w:val="%4."/>
+      <w:lvlJc w:val="left"/>
+      <w:pPr>
+        <w:ind w:left="2880" w:hanging="360"/>
+      </w:pPr>
+    </w:lvl>
+    <w:lvl w:ilvl="4" w:tplc="04090019" w:tentative="1">
+      <w:start w:val="1"/>
+      <w:numFmt w:val="lowerLetter"/>
+      <w:lvlText w:val="%5."/>
+      <w:lvlJc w:val="left"/>
+      <w:pPr>
+        <w:ind w:left="3600" w:hanging="360"/>
+      </w:pPr>
+    </w:lvl>
+    <w:lvl w:ilvl="5" w:tplc="0409001B" w:tentative="1">
+      <w:start w:val="1"/>
+      <w:numFmt w:val="lowerRoman"/>
+      <w:lvlText w:val="%6."/>
+      <w:lvlJc w:val="right"/>
+      <w:pPr>
+        <w:ind w:left="4320" w:hanging="180"/>
+      </w:pPr>
+    </w:lvl>
+    <w:lvl w:ilvl="6" w:tplc="0409000F" w:tentative="1">
+      <w:start w:val="1"/>
+      <w:numFmt w:val="decimal"/>
+      <w:lvlText w:val="%7."/>
+      <w:lvlJc w:val="left"/>
+      <w:pPr>
+        <w:ind w:left="5040" w:hanging="360"/>
+      </w:pPr>
+    </w:lvl>
+    <w:lvl w:ilvl="7" w:tplc="04090019" w:tentative="1">
+      <w:start w:val="1"/>
+      <w:numFmt w:val="lowerLetter"/>
+      <w:lvlText w:val="%8."/>
+      <w:lvlJc w:val="left"/>
+      <w:pPr>
+        <w:ind w:left="5760" w:hanging="360"/>
+      </w:pPr>
+    </w:lvl>
+    <w:lvl w:ilvl="8" w:tplc="0409001B" w:tentative="1">
+      <w:start w:val="1"/>
+      <w:numFmt w:val="lowerRoman"/>
+      <w:lvlText w:val="%9."/>
+      <w:lvlJc w:val="right"/>
+      <w:pPr>
+        <w:ind w:left="6480" w:hanging="180"/>
+      </w:pPr>
+    </w:lvl>
+  </w:abstractNum>
+  <w:abstractNum w:abstractNumId="32" w15:restartNumberingAfterBreak="0">
     <w:nsid w:val="7F831B43"/>
     <w:multiLevelType w:val="hybridMultilevel"/>
     <w:tmpl w:val="9F84F48C"/>
@@ -13418,94 +16098,112 @@
     </w:lvl>
   </w:abstractNum>
   <w:num w:numId="1">
+    <w:abstractNumId w:val="25"/>
+  </w:num>
+  <w:num w:numId="2">
+    <w:abstractNumId w:val="20"/>
+  </w:num>
+  <w:num w:numId="3">
+    <w:abstractNumId w:val="19"/>
+  </w:num>
+  <w:num w:numId="4">
+    <w:abstractNumId w:val="28"/>
+  </w:num>
+  <w:num w:numId="5">
+    <w:abstractNumId w:val="14"/>
+  </w:num>
+  <w:num w:numId="6">
+    <w:abstractNumId w:val="2"/>
+  </w:num>
+  <w:num w:numId="7">
+    <w:abstractNumId w:val="18"/>
+  </w:num>
+  <w:num w:numId="8">
     <w:abstractNumId w:val="21"/>
   </w:num>
-  <w:num w:numId="2">
-    <w:abstractNumId w:val="16"/>
+  <w:num w:numId="9">
+    <w:abstractNumId w:val="8"/>
   </w:num>
-  <w:num w:numId="3">
+  <w:num w:numId="10">
+    <w:abstractNumId w:val="9"/>
+  </w:num>
+  <w:num w:numId="11">
+    <w:abstractNumId w:val="23"/>
+  </w:num>
+  <w:num w:numId="12">
+    <w:abstractNumId w:val="10"/>
+  </w:num>
+  <w:num w:numId="13">
+    <w:abstractNumId w:val="5"/>
+  </w:num>
+  <w:num w:numId="14">
+    <w:abstractNumId w:val="17"/>
+  </w:num>
+  <w:num w:numId="15">
+    <w:abstractNumId w:val="12"/>
+  </w:num>
+  <w:num w:numId="16">
+    <w:abstractNumId w:val="4"/>
+  </w:num>
+  <w:num w:numId="17">
+    <w:abstractNumId w:val="27"/>
+  </w:num>
+  <w:num w:numId="18">
+    <w:abstractNumId w:val="6"/>
+  </w:num>
+  <w:num w:numId="19">
     <w:abstractNumId w:val="15"/>
   </w:num>
-  <w:num w:numId="4">
-    <w:abstractNumId w:val="24"/>
-  </w:num>
-  <w:num w:numId="5">
-    <w:abstractNumId w:val="11"/>
-  </w:num>
-  <w:num w:numId="6">
-    <w:abstractNumId w:val="1"/>
-  </w:num>
-  <w:num w:numId="7">
-    <w:abstractNumId w:val="14"/>
-  </w:num>
-  <w:num w:numId="8">
-    <w:abstractNumId w:val="17"/>
-  </w:num>
-  <w:num w:numId="9">
+  <w:num w:numId="20">
     <w:abstractNumId w:val="6"/>
   </w:num>
-  <w:num w:numId="10">
-    <w:abstractNumId w:val="7"/>
+  <w:num w:numId="21">
+    <w:abstractNumId w:val="15"/>
   </w:num>
-  <w:num w:numId="11">
-    <w:abstractNumId w:val="19"/>
+  <w:num w:numId="22">
+    <w:abstractNumId w:val="6"/>
   </w:num>
-  <w:num w:numId="12">
-    <w:abstractNumId w:val="8"/>
-  </w:num>
-  <w:num w:numId="13">
-    <w:abstractNumId w:val="4"/>
-  </w:num>
-  <w:num w:numId="14">
-    <w:abstractNumId w:val="13"/>
-  </w:num>
-  <w:num w:numId="15">
-    <w:abstractNumId w:val="10"/>
-  </w:num>
-  <w:num w:numId="16">
+  <w:num w:numId="23">
     <w:abstractNumId w:val="3"/>
   </w:num>
-  <w:num w:numId="17">
-    <w:abstractNumId w:val="23"/>
-  </w:num>
-  <w:num w:numId="18">
-    <w:abstractNumId w:val="5"/>
-  </w:num>
-  <w:num w:numId="19">
-    <w:abstractNumId w:val="12"/>
-  </w:num>
-  <w:num w:numId="20">
-    <w:abstractNumId w:val="5"/>
-  </w:num>
-  <w:num w:numId="21">
-    <w:abstractNumId w:val="12"/>
-  </w:num>
-  <w:num w:numId="22">
-    <w:abstractNumId w:val="5"/>
-  </w:num>
-  <w:num w:numId="23">
-    <w:abstractNumId w:val="2"/>
-  </w:num>
   <w:num w:numId="24">
-    <w:abstractNumId w:val="9"/>
+    <w:abstractNumId w:val="11"/>
   </w:num>
   <w:num w:numId="25">
     <w:abstractNumId w:val="0"/>
   </w:num>
   <w:num w:numId="26">
-    <w:abstractNumId w:val="18"/>
+    <w:abstractNumId w:val="22"/>
   </w:num>
   <w:num w:numId="27">
-    <w:abstractNumId w:val="22"/>
+    <w:abstractNumId w:val="26"/>
   </w:num>
   <w:num w:numId="28">
-    <w:abstractNumId w:val="25"/>
+    <w:abstractNumId w:val="30"/>
   </w:num>
   <w:num w:numId="29">
-    <w:abstractNumId w:val="26"/>
+    <w:abstractNumId w:val="32"/>
   </w:num>
   <w:num w:numId="30">
-    <w:abstractNumId w:val="20"/>
+    <w:abstractNumId w:val="24"/>
+  </w:num>
+  <w:num w:numId="31">
+    <w:abstractNumId w:val="1"/>
+  </w:num>
+  <w:num w:numId="32">
+    <w:abstractNumId w:val="16"/>
+  </w:num>
+  <w:num w:numId="33">
+    <w:abstractNumId w:val="7"/>
+  </w:num>
+  <w:num w:numId="34">
+    <w:abstractNumId w:val="31"/>
+  </w:num>
+  <w:num w:numId="35">
+    <w:abstractNumId w:val="13"/>
+  </w:num>
+  <w:num w:numId="36">
+    <w:abstractNumId w:val="29"/>
   </w:num>
 </w:numbering>
 </file>
@@ -14885,7 +17583,7 @@
 </file>
 
 <file path=customXml/itemProps2.xml><?xml version="1.0" encoding="utf-8"?>
-<ds:datastoreItem xmlns:ds="http://schemas.openxmlformats.org/officeDocument/2006/customXml" ds:itemID="{58D30A31-5A2A-45CB-B5D4-BD6A25C5610A}">
+<ds:datastoreItem xmlns:ds="http://schemas.openxmlformats.org/officeDocument/2006/customXml" ds:itemID="{7F1C2636-978D-45FA-A435-98D1BB39E825}">
   <ds:schemaRefs>
     <ds:schemaRef ds:uri="http://schemas.openxmlformats.org/officeDocument/2006/bibliography"/>
   </ds:schemaRefs>

</xml_diff>